<commit_message>
Major edits to core code.
Added the forcing of Customer account login upon set up and there after.

Added ability to use spaces in password box and new user account box.
Moved reg edits out into powershell script.
Wrote code to handle 32 bit and 64 bit registry entries.
Began code prep for Windows 10.
</commit_message>
<xml_diff>
--- a/OSIRiS/bin/Release/OSIRiS_Manual.docx
+++ b/OSIRiS/bin/Release/OSIRiS_Manual.docx
@@ -339,6 +339,7 @@
         </w:rPr>
         <w:t xml:space="preserve">tore </w:t>
       </w:r>
+      <w:proofErr w:type="spellStart"/>
       <w:r>
         <w:rPr>
           <w:rFonts w:ascii="Ubuntu"/>
@@ -357,7 +358,17 @@
           <w:szCs w:val="36"/>
           <w:lang w:val="en-US"/>
         </w:rPr>
-        <w:t xml:space="preserve">nitialisation </w:t>
+        <w:t>nitialisation</w:t>
+      </w:r>
+      <w:proofErr w:type="spellEnd"/>
+      <w:r>
+        <w:rPr>
+          <w:rFonts w:ascii="Ubuntu"/>
+          <w:sz w:val="36"/>
+          <w:szCs w:val="36"/>
+          <w:lang w:val="en-US"/>
+        </w:rPr>
+        <w:t xml:space="preserve"> </w:t>
       </w:r>
       <w:r>
         <w:rPr>
@@ -851,7 +862,31 @@
           <w:u w:color="00000A"/>
           <w:lang w:val="en-US"/>
         </w:rPr>
-        <w:t>Set a colour and give the machine any name you like. (OSIRiS will change this later)</w:t>
+        <w:t xml:space="preserve">Set a </w:t>
+      </w:r>
+      <w:proofErr w:type="spellStart"/>
+      <w:r>
+        <w:rPr>
+          <w:rFonts w:ascii="Ubuntu"/>
+          <w:color w:val="00000A"/>
+          <w:sz w:val="28"/>
+          <w:szCs w:val="28"/>
+          <w:u w:color="00000A"/>
+          <w:lang w:val="en-US"/>
+        </w:rPr>
+        <w:t>colour</w:t>
+      </w:r>
+      <w:proofErr w:type="spellEnd"/>
+      <w:r>
+        <w:rPr>
+          <w:rFonts w:ascii="Ubuntu"/>
+          <w:color w:val="00000A"/>
+          <w:sz w:val="28"/>
+          <w:szCs w:val="28"/>
+          <w:u w:color="00000A"/>
+          <w:lang w:val="en-US"/>
+        </w:rPr>
+        <w:t xml:space="preserve"> and give the machine any name you like. (OSIRiS will change this later)</w:t>
       </w:r>
       <w:r>
         <w:rPr>
@@ -3876,9 +3911,10 @@
       <w:pPr>
         <w:pStyle w:val="BodyA"/>
         <w:rPr>
-          <w:rFonts w:ascii="Ubuntu" w:eastAsia="Ubuntu" w:hAnsi="Ubuntu" w:cs="Ubuntu"/>
-          <w:sz w:val="28"/>
-          <w:szCs w:val="28"/>
+          <w:rFonts w:ascii="Ubuntu"/>
+          <w:sz w:val="28"/>
+          <w:szCs w:val="28"/>
+          <w:lang w:val="en-US"/>
         </w:rPr>
       </w:pPr>
       <w:r>
@@ -3922,18 +3958,80 @@
           <w:szCs w:val="28"/>
           <w:lang w:val="en-US"/>
         </w:rPr>
-        <w:t xml:space="preserve">Once the machine has rebooted, click the 'Customer' account and you are done. The 'Officeworks' account does not ever need to be logged in, if a task requires admin rights, such as running OSIRiS to sell a machine, Windows will ask you for Officeworks' password that you set during setup. </w:t>
-      </w:r>
-    </w:p>
-    <w:p>
-      <w:pPr>
-        <w:pStyle w:val="BodyA"/>
-        <w:rPr>
-          <w:rFonts w:ascii="Ubuntu" w:eastAsia="Ubuntu" w:hAnsi="Ubuntu" w:cs="Ubuntu"/>
-          <w:sz w:val="28"/>
-          <w:szCs w:val="28"/>
-        </w:rPr>
-      </w:pPr>
+        <w:t xml:space="preserve">Once the machine has rebooted, </w:t>
+      </w:r>
+      <w:r>
+        <w:rPr>
+          <w:rFonts w:ascii="Ubuntu"/>
+          <w:sz w:val="28"/>
+          <w:szCs w:val="28"/>
+          <w:lang w:val="en-US"/>
+        </w:rPr>
+        <w:t>it will start the</w:t>
+      </w:r>
+      <w:r>
+        <w:rPr>
+          <w:rFonts w:ascii="Ubuntu"/>
+          <w:sz w:val="28"/>
+          <w:szCs w:val="28"/>
+          <w:lang w:val="en-US"/>
+        </w:rPr>
+        <w:t xml:space="preserve"> 'Customer' account</w:t>
+      </w:r>
+      <w:r>
+        <w:rPr>
+          <w:rFonts w:ascii="Ubuntu"/>
+          <w:sz w:val="28"/>
+          <w:szCs w:val="28"/>
+          <w:lang w:val="en-US"/>
+        </w:rPr>
+        <w:t xml:space="preserve"> automatically</w:t>
+      </w:r>
+      <w:r>
+        <w:rPr>
+          <w:rFonts w:ascii="Ubuntu"/>
+          <w:sz w:val="28"/>
+          <w:szCs w:val="28"/>
+          <w:lang w:val="en-US"/>
+        </w:rPr>
+        <w:t xml:space="preserve"> and you are done. The 'Officeworks' account does not ever need to be logged in, if a task requires admin rights, such as running OSIRiS to sell a machine, Windows will ask you for Officeworks' password that you set during setup. </w:t>
+      </w:r>
+    </w:p>
+    <w:p>
+      <w:pPr>
+        <w:pStyle w:val="BodyA"/>
+        <w:rPr>
+          <w:rFonts w:ascii="Ubuntu" w:eastAsia="Ubuntu" w:hAnsi="Ubuntu" w:cs="Ubuntu"/>
+          <w:sz w:val="28"/>
+          <w:szCs w:val="28"/>
+        </w:rPr>
+      </w:pPr>
+    </w:p>
+    <w:p>
+      <w:pPr>
+        <w:pStyle w:val="BodyA"/>
+        <w:rPr>
+          <w:rFonts w:ascii="Ubuntu" w:eastAsia="Ubuntu" w:hAnsi="Ubuntu" w:cs="Ubuntu"/>
+          <w:sz w:val="28"/>
+          <w:szCs w:val="28"/>
+        </w:rPr>
+      </w:pPr>
+      <w:r>
+        <w:rPr>
+          <w:rFonts w:ascii="Ubuntu" w:eastAsia="Ubuntu" w:hAnsi="Ubuntu" w:cs="Ubuntu"/>
+          <w:sz w:val="28"/>
+          <w:szCs w:val="28"/>
+        </w:rPr>
+        <w:t>On every boot of the machine, the ‘Customer’ account will present the following command window. It will close once it has finished processing the wallpaper file and OSIRiS Desktop Info program as well as setting the default home page for Internet Explorer.</w:t>
+      </w:r>
+      <w:r>
+        <w:rPr>
+          <w:rFonts w:ascii="Ubuntu" w:eastAsia="Ubuntu" w:hAnsi="Ubuntu" w:cs="Ubuntu"/>
+          <w:sz w:val="28"/>
+          <w:szCs w:val="28"/>
+        </w:rPr>
+        <w:t xml:space="preserve"> Please don’t close this Window.</w:t>
+      </w:r>
     </w:p>
     <w:p>
       <w:pPr>
@@ -3958,18 +4056,57 @@
           <w:szCs w:val="28"/>
         </w:rPr>
       </w:pPr>
-    </w:p>
-    <w:p>
-      <w:pPr>
-        <w:pStyle w:val="BodyA"/>
+      <w:r>
         <w:rPr>
           <w:rFonts w:ascii="Ubuntu" w:eastAsia="Ubuntu" w:hAnsi="Ubuntu" w:cs="Ubuntu"/>
           <w:b/>
           <w:bCs/>
-          <w:sz w:val="28"/>
-          <w:szCs w:val="28"/>
-        </w:rPr>
-      </w:pPr>
+          <w:noProof/>
+          <w:sz w:val="28"/>
+          <w:szCs w:val="28"/>
+        </w:rPr>
+        <w:drawing>
+          <wp:inline distT="0" distB="0" distL="0" distR="0">
+            <wp:extent cx="4763165" cy="1552792"/>
+            <wp:effectExtent l="0" t="0" r="0" b="9525"/>
+            <wp:docPr id="7" name="Picture 7"/>
+            <wp:cNvGraphicFramePr>
+              <a:graphicFrameLocks xmlns:a="http://schemas.openxmlformats.org/drawingml/2006/main" noChangeAspect="1"/>
+            </wp:cNvGraphicFramePr>
+            <a:graphic xmlns:a="http://schemas.openxmlformats.org/drawingml/2006/main">
+              <a:graphicData uri="http://schemas.openxmlformats.org/drawingml/2006/picture">
+                <pic:pic xmlns:pic="http://schemas.openxmlformats.org/drawingml/2006/picture">
+                  <pic:nvPicPr>
+                    <pic:cNvPr id="7" name="Capture.PNG"/>
+                    <pic:cNvPicPr/>
+                  </pic:nvPicPr>
+                  <pic:blipFill>
+                    <a:blip r:embed="rId15">
+                      <a:extLst>
+                        <a:ext uri="{28A0092B-C50C-407E-A947-70E740481C1C}">
+                          <a14:useLocalDpi xmlns:a14="http://schemas.microsoft.com/office/drawing/2010/main" val="0"/>
+                        </a:ext>
+                      </a:extLst>
+                    </a:blip>
+                    <a:stretch>
+                      <a:fillRect/>
+                    </a:stretch>
+                  </pic:blipFill>
+                  <pic:spPr>
+                    <a:xfrm>
+                      <a:off x="0" y="0"/>
+                      <a:ext cx="4763165" cy="1552792"/>
+                    </a:xfrm>
+                    <a:prstGeom prst="rect">
+                      <a:avLst/>
+                    </a:prstGeom>
+                  </pic:spPr>
+                </pic:pic>
+              </a:graphicData>
+            </a:graphic>
+          </wp:inline>
+        </w:drawing>
+      </w:r>
     </w:p>
     <w:p>
       <w:pPr>
@@ -4102,18 +4239,17 @@
           <w:szCs w:val="28"/>
         </w:rPr>
       </w:pPr>
-    </w:p>
-    <w:p>
-      <w:pPr>
-        <w:pStyle w:val="BodyA"/>
-        <w:rPr>
-          <w:rFonts w:ascii="Ubuntu" w:eastAsia="Ubuntu" w:hAnsi="Ubuntu" w:cs="Ubuntu"/>
+      <w:r>
+        <w:rPr>
+          <w:rFonts w:ascii="Ubuntu"/>
           <w:b/>
           <w:bCs/>
           <w:sz w:val="28"/>
           <w:szCs w:val="28"/>
-        </w:rPr>
-      </w:pPr>
+          <w:lang w:val="en-US"/>
+        </w:rPr>
+        <w:t>What does it do?</w:t>
+      </w:r>
     </w:p>
     <w:p>
       <w:pPr>
@@ -4132,6 +4268,25 @@
         <w:pStyle w:val="BodyA"/>
         <w:rPr>
           <w:rFonts w:ascii="Ubuntu" w:eastAsia="Ubuntu" w:hAnsi="Ubuntu" w:cs="Ubuntu"/>
+          <w:sz w:val="28"/>
+          <w:szCs w:val="28"/>
+        </w:rPr>
+      </w:pPr>
+      <w:r>
+        <w:rPr>
+          <w:rFonts w:ascii="Ubuntu"/>
+          <w:sz w:val="28"/>
+          <w:szCs w:val="28"/>
+          <w:lang w:val="en-US"/>
+        </w:rPr>
+        <w:t>When setting up a new machine, OSIRiS runs through the following actions.</w:t>
+      </w:r>
+    </w:p>
+    <w:p>
+      <w:pPr>
+        <w:pStyle w:val="BodyA"/>
+        <w:rPr>
+          <w:rFonts w:ascii="Ubuntu" w:eastAsia="Ubuntu" w:hAnsi="Ubuntu" w:cs="Ubuntu"/>
           <w:b/>
           <w:bCs/>
           <w:sz w:val="28"/>
@@ -4143,148 +4298,6 @@
       <w:pPr>
         <w:pStyle w:val="BodyA"/>
         <w:rPr>
-          <w:rFonts w:ascii="Ubuntu" w:eastAsia="Ubuntu" w:hAnsi="Ubuntu" w:cs="Ubuntu"/>
-          <w:b/>
-          <w:bCs/>
-          <w:sz w:val="28"/>
-          <w:szCs w:val="28"/>
-        </w:rPr>
-      </w:pPr>
-    </w:p>
-    <w:p>
-      <w:pPr>
-        <w:pStyle w:val="BodyA"/>
-        <w:rPr>
-          <w:rFonts w:ascii="Ubuntu" w:eastAsia="Ubuntu" w:hAnsi="Ubuntu" w:cs="Ubuntu"/>
-          <w:b/>
-          <w:bCs/>
-          <w:sz w:val="28"/>
-          <w:szCs w:val="28"/>
-        </w:rPr>
-      </w:pPr>
-    </w:p>
-    <w:p>
-      <w:pPr>
-        <w:pStyle w:val="BodyA"/>
-        <w:rPr>
-          <w:rFonts w:ascii="Ubuntu"/>
-          <w:b/>
-          <w:bCs/>
-          <w:sz w:val="28"/>
-          <w:szCs w:val="28"/>
-          <w:lang w:val="en-US"/>
-        </w:rPr>
-      </w:pPr>
-    </w:p>
-    <w:p>
-      <w:pPr>
-        <w:pStyle w:val="BodyA"/>
-        <w:rPr>
-          <w:rFonts w:ascii="Ubuntu"/>
-          <w:b/>
-          <w:bCs/>
-          <w:sz w:val="28"/>
-          <w:szCs w:val="28"/>
-          <w:lang w:val="en-US"/>
-        </w:rPr>
-      </w:pPr>
-    </w:p>
-    <w:p>
-      <w:pPr>
-        <w:pStyle w:val="BodyA"/>
-        <w:rPr>
-          <w:rFonts w:ascii="Ubuntu"/>
-          <w:b/>
-          <w:bCs/>
-          <w:sz w:val="28"/>
-          <w:szCs w:val="28"/>
-          <w:lang w:val="en-US"/>
-        </w:rPr>
-      </w:pPr>
-    </w:p>
-    <w:p>
-      <w:pPr>
-        <w:pStyle w:val="BodyA"/>
-        <w:rPr>
-          <w:rFonts w:ascii="Ubuntu"/>
-          <w:b/>
-          <w:bCs/>
-          <w:sz w:val="28"/>
-          <w:szCs w:val="28"/>
-          <w:lang w:val="en-US"/>
-        </w:rPr>
-      </w:pPr>
-    </w:p>
-    <w:p>
-      <w:pPr>
-        <w:pStyle w:val="BodyA"/>
-        <w:rPr>
-          <w:rFonts w:ascii="Ubuntu" w:eastAsia="Ubuntu" w:hAnsi="Ubuntu" w:cs="Ubuntu"/>
-          <w:b/>
-          <w:bCs/>
-          <w:sz w:val="28"/>
-          <w:szCs w:val="28"/>
-        </w:rPr>
-      </w:pPr>
-      <w:r>
-        <w:rPr>
-          <w:rFonts w:ascii="Ubuntu"/>
-          <w:b/>
-          <w:bCs/>
-          <w:sz w:val="28"/>
-          <w:szCs w:val="28"/>
-          <w:lang w:val="en-US"/>
-        </w:rPr>
-        <w:t>What does it do?</w:t>
-      </w:r>
-    </w:p>
-    <w:p>
-      <w:pPr>
-        <w:pStyle w:val="BodyA"/>
-        <w:rPr>
-          <w:rFonts w:ascii="Ubuntu" w:eastAsia="Ubuntu" w:hAnsi="Ubuntu" w:cs="Ubuntu"/>
-          <w:b/>
-          <w:bCs/>
-          <w:sz w:val="28"/>
-          <w:szCs w:val="28"/>
-        </w:rPr>
-      </w:pPr>
-    </w:p>
-    <w:p>
-      <w:pPr>
-        <w:pStyle w:val="BodyA"/>
-        <w:rPr>
-          <w:rFonts w:ascii="Ubuntu" w:eastAsia="Ubuntu" w:hAnsi="Ubuntu" w:cs="Ubuntu"/>
-          <w:sz w:val="28"/>
-          <w:szCs w:val="28"/>
-        </w:rPr>
-      </w:pPr>
-      <w:r>
-        <w:rPr>
-          <w:rFonts w:ascii="Ubuntu"/>
-          <w:sz w:val="28"/>
-          <w:szCs w:val="28"/>
-          <w:lang w:val="en-US"/>
-        </w:rPr>
-        <w:t>When setting up a new machine, OSIRiS runs through the following actions.</w:t>
-      </w:r>
-    </w:p>
-    <w:p>
-      <w:pPr>
-        <w:pStyle w:val="BodyA"/>
-        <w:rPr>
-          <w:rFonts w:ascii="Ubuntu" w:eastAsia="Ubuntu" w:hAnsi="Ubuntu" w:cs="Ubuntu"/>
-          <w:b/>
-          <w:bCs/>
-          <w:sz w:val="28"/>
-          <w:szCs w:val="28"/>
-        </w:rPr>
-      </w:pPr>
-    </w:p>
-    <w:p>
-      <w:pPr>
-        <w:pStyle w:val="BodyA"/>
-        <w:rPr>
           <w:rFonts w:ascii="Ubuntu"/>
           <w:sz w:val="28"/>
           <w:szCs w:val="28"/>
@@ -4430,6 +4443,51 @@
         </w:rPr>
         <w:t xml:space="preserve"> password set to whatever the user chooses.</w:t>
       </w:r>
+      <w:r>
+        <w:rPr>
+          <w:rFonts w:ascii="Ubuntu"/>
+          <w:sz w:val="28"/>
+          <w:szCs w:val="28"/>
+          <w:lang w:val="en-US"/>
+        </w:rPr>
+        <w:t xml:space="preserve"> The </w:t>
+      </w:r>
+      <w:r>
+        <w:rPr>
+          <w:rFonts w:ascii="Ubuntu"/>
+          <w:sz w:val="28"/>
+          <w:szCs w:val="28"/>
+          <w:lang w:val="en-US"/>
+        </w:rPr>
+        <w:t>‘</w:t>
+      </w:r>
+      <w:r>
+        <w:rPr>
+          <w:rFonts w:ascii="Ubuntu"/>
+          <w:sz w:val="28"/>
+          <w:szCs w:val="28"/>
+          <w:lang w:val="en-US"/>
+        </w:rPr>
+        <w:t>Customer</w:t>
+      </w:r>
+      <w:r>
+        <w:rPr>
+          <w:rFonts w:ascii="Ubuntu"/>
+          <w:sz w:val="28"/>
+          <w:szCs w:val="28"/>
+          <w:lang w:val="en-US"/>
+        </w:rPr>
+        <w:t>’</w:t>
+      </w:r>
+      <w:r>
+        <w:rPr>
+          <w:rFonts w:ascii="Ubuntu"/>
+          <w:sz w:val="28"/>
+          <w:szCs w:val="28"/>
+          <w:lang w:val="en-US"/>
+        </w:rPr>
+        <w:t xml:space="preserve"> account automatically logs in on system start.</w:t>
+      </w:r>
     </w:p>
     <w:p>
       <w:pPr>
@@ -4539,7 +4597,25 @@
           <w:szCs w:val="28"/>
           <w:lang w:val="en-US"/>
         </w:rPr>
-        <w:t>' to prevent the display machines from eating all the bandwidth.</w:t>
+        <w:t>' to prevent the display machines from eating all the</w:t>
+      </w:r>
+      <w:r>
+        <w:rPr>
+          <w:rFonts w:ascii="Ubuntu"/>
+          <w:sz w:val="28"/>
+          <w:szCs w:val="28"/>
+          <w:lang w:val="en-US"/>
+        </w:rPr>
+        <w:t xml:space="preserve"> network</w:t>
+      </w:r>
+      <w:r>
+        <w:rPr>
+          <w:rFonts w:ascii="Ubuntu"/>
+          <w:sz w:val="28"/>
+          <w:szCs w:val="28"/>
+          <w:lang w:val="en-US"/>
+        </w:rPr>
+        <w:t xml:space="preserve"> bandwidth.</w:t>
       </w:r>
     </w:p>
     <w:p>
@@ -4691,7 +4767,25 @@
           <w:szCs w:val="28"/>
           <w:lang w:val="en-US"/>
         </w:rPr>
-        <w:t>. Configures the machine to automatically shutdown at the user designated time.</w:t>
+        <w:t>. Configures the machine to automatically shut</w:t>
+      </w:r>
+      <w:r>
+        <w:rPr>
+          <w:rFonts w:ascii="Ubuntu"/>
+          <w:sz w:val="28"/>
+          <w:szCs w:val="28"/>
+          <w:lang w:val="en-US"/>
+        </w:rPr>
+        <w:t xml:space="preserve"> </w:t>
+      </w:r>
+      <w:r>
+        <w:rPr>
+          <w:rFonts w:ascii="Ubuntu"/>
+          <w:sz w:val="28"/>
+          <w:szCs w:val="28"/>
+          <w:lang w:val="en-US"/>
+        </w:rPr>
+        <w:t>down at the user designated time.</w:t>
       </w:r>
     </w:p>
     <w:p>
@@ -4760,8 +4854,6 @@
         </w:rPr>
         <w:t>12</w:t>
       </w:r>
-      <w:bookmarkStart w:id="0" w:name="_GoBack"/>
-      <w:bookmarkEnd w:id="0"/>
       <w:r>
         <w:rPr>
           <w:rFonts w:ascii="Ubuntu"/>
@@ -4799,13 +4891,13 @@
               <wp:anchor distT="152400" distB="152400" distL="152400" distR="152400" simplePos="0" relativeHeight="251679744" behindDoc="0" locked="0" layoutInCell="1" allowOverlap="1">
                 <wp:simplePos x="0" y="0"/>
                 <wp:positionH relativeFrom="margin">
-                  <wp:posOffset>378856</wp:posOffset>
+                  <wp:posOffset>378460</wp:posOffset>
                 </wp:positionH>
                 <wp:positionV relativeFrom="line">
-                  <wp:posOffset>1360169</wp:posOffset>
+                  <wp:posOffset>683260</wp:posOffset>
                 </wp:positionV>
                 <wp:extent cx="5345907" cy="269598"/>
-                <wp:effectExtent l="0" t="0" r="0" b="0"/>
+                <wp:effectExtent l="0" t="0" r="7620" b="0"/>
                 <wp:wrapTopAndBottom distT="152400" distB="152400"/>
                 <wp:docPr id="1073741836" name="officeArt object"/>
                 <wp:cNvGraphicFramePr/>
@@ -4839,10 +4931,9 @@
           </mc:Choice>
           <mc:Fallback>
             <w:pict>
-              <v:rect id="_x0000_s1028" style="visibility:visible;position:absolute;margin-left:29.8pt;margin-top:107.1pt;width:420.9pt;height:21.2pt;z-index:251679744;mso-position-horizontal:absolute;mso-position-horizontal-relative:margin;mso-position-vertical:absolute;mso-position-vertical-relative:line;mso-wrap-distance-left:12.0pt;mso-wrap-distance-top:12.0pt;mso-wrap-distance-right:12.0pt;mso-wrap-distance-bottom:12.0pt;">
-                <v:fill color="#EACD76" opacity="100.0%" type="solid"/>
-                <v:stroke on="f" weight="1.0pt" dashstyle="solid" endcap="flat" miterlimit="400.0%" joinstyle="miter" linestyle="single" startarrow="none" startarrowwidth="medium" startarrowlength="medium" endarrow="none" endarrowwidth="medium" endarrowlength="medium"/>
-                <w10:wrap type="topAndBottom" side="bothSides" anchorx="margin"/>
+              <v:rect w14:anchorId="5283E31F" id="officeArt object" o:spid="_x0000_s1026" style="position:absolute;margin-left:29.8pt;margin-top:53.8pt;width:420.95pt;height:21.25pt;z-index:251679744;visibility:visible;mso-wrap-style:square;mso-wrap-distance-left:12pt;mso-wrap-distance-top:12pt;mso-wrap-distance-right:12pt;mso-wrap-distance-bottom:12pt;mso-position-horizontal:absolute;mso-position-horizontal-relative:margin;mso-position-vertical:absolute;mso-position-vertical-relative:line;v-text-anchor:top" o:gfxdata="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" fillcolor="#eacd76" stroked="f" strokeweight="1pt">
+                <v:stroke miterlimit="4"/>
+                <w10:wrap type="topAndBottom" anchorx="margin" anchory="line"/>
               </v:rect>
             </w:pict>
           </mc:Fallback>
@@ -5454,7 +5545,7 @@
                     <pic:cNvPicPr/>
                   </pic:nvPicPr>
                   <pic:blipFill>
-                    <a:blip r:embed="rId15">
+                    <a:blip r:embed="rId16">
                       <a:extLst/>
                     </a:blip>
                     <a:stretch>
@@ -5580,7 +5671,27 @@
           <w:szCs w:val="28"/>
           <w:lang w:val="en-US"/>
         </w:rPr>
-        <w:t xml:space="preserve"> name if they want to personalise the machine, or it could be the name of a person who is receiving the machine as a gift. Either way, this option allows for a bit more freedom than just the standard 'User', it is however, entirely optional. </w:t>
+        <w:t xml:space="preserve"> name if they want to </w:t>
+      </w:r>
+      <w:proofErr w:type="spellStart"/>
+      <w:r>
+        <w:rPr>
+          <w:rFonts w:ascii="Ubuntu"/>
+          <w:sz w:val="28"/>
+          <w:szCs w:val="28"/>
+          <w:lang w:val="en-US"/>
+        </w:rPr>
+        <w:t>personalise</w:t>
+      </w:r>
+      <w:proofErr w:type="spellEnd"/>
+      <w:r>
+        <w:rPr>
+          <w:rFonts w:ascii="Ubuntu"/>
+          <w:sz w:val="28"/>
+          <w:szCs w:val="28"/>
+          <w:lang w:val="en-US"/>
+        </w:rPr>
+        <w:t xml:space="preserve"> the machine, or it could be the name of a person who is receiving the machine as a gift. Either way, this option allows for a bit more freedom than just the standard 'User', it is however, entirely optional. </w:t>
       </w:r>
     </w:p>
     <w:p>
@@ -6184,7 +6295,25 @@
           <w:szCs w:val="28"/>
           <w:lang w:val="en-US"/>
         </w:rPr>
-        <w:t>6. Deletes the computer shutdown scheduled task and the wi-fi check scheduled task.</w:t>
+        <w:t>6. Deletes the computer s</w:t>
+      </w:r>
+      <w:r>
+        <w:rPr>
+          <w:rFonts w:ascii="Ubuntu"/>
+          <w:sz w:val="28"/>
+          <w:szCs w:val="28"/>
+          <w:lang w:val="en-US"/>
+        </w:rPr>
+        <w:t>hutdown scheduled task and the Wi-F</w:t>
+      </w:r>
+      <w:r>
+        <w:rPr>
+          <w:rFonts w:ascii="Ubuntu"/>
+          <w:sz w:val="28"/>
+          <w:szCs w:val="28"/>
+          <w:lang w:val="en-US"/>
+        </w:rPr>
+        <w:t>i check scheduled task.</w:t>
       </w:r>
     </w:p>
     <w:p>
@@ -6959,7 +7088,7 @@
                     <pic:cNvPicPr/>
                   </pic:nvPicPr>
                   <pic:blipFill>
-                    <a:blip r:embed="rId16">
+                    <a:blip r:embed="rId17">
                       <a:extLst/>
                     </a:blip>
                     <a:stretch>
@@ -7079,7 +7208,7 @@
                     <pic:cNvPicPr/>
                   </pic:nvPicPr>
                   <pic:blipFill>
-                    <a:blip r:embed="rId17">
+                    <a:blip r:embed="rId18">
                       <a:extLst>
                         <a:ext uri="{28A0092B-C50C-407E-A947-70E740481C1C}">
                           <a14:useLocalDpi xmlns:a14="http://schemas.microsoft.com/office/drawing/2010/main" val="0"/>
@@ -7181,7 +7310,7 @@
                     <pic:cNvPicPr/>
                   </pic:nvPicPr>
                   <pic:blipFill>
-                    <a:blip r:embed="rId18">
+                    <a:blip r:embed="rId19">
                       <a:extLst>
                         <a:ext uri="{28A0092B-C50C-407E-A947-70E740481C1C}">
                           <a14:useLocalDpi xmlns:a14="http://schemas.microsoft.com/office/drawing/2010/main" val="0"/>
@@ -7294,7 +7423,7 @@
                     <pic:cNvPicPr/>
                   </pic:nvPicPr>
                   <pic:blipFill>
-                    <a:blip r:embed="rId19">
+                    <a:blip r:embed="rId20">
                       <a:extLst>
                         <a:ext uri="{28A0092B-C50C-407E-A947-70E740481C1C}">
                           <a14:useLocalDpi xmlns:a14="http://schemas.microsoft.com/office/drawing/2010/main" val="0"/>
@@ -7389,7 +7518,7 @@
                     <pic:cNvPicPr/>
                   </pic:nvPicPr>
                   <pic:blipFill>
-                    <a:blip r:embed="rId20">
+                    <a:blip r:embed="rId21">
                       <a:extLst>
                         <a:ext uri="{28A0092B-C50C-407E-A947-70E740481C1C}">
                           <a14:useLocalDpi xmlns:a14="http://schemas.microsoft.com/office/drawing/2010/main" val="0"/>
@@ -7718,7 +7847,7 @@
         </w:rPr>
         <w:t xml:space="preserve">For a copy of the source code, download it from </w:t>
       </w:r>
-      <w:hyperlink r:id="rId21" w:history="1">
+      <w:hyperlink r:id="rId22" w:history="1">
         <w:r>
           <w:rPr>
             <w:rStyle w:val="Hyperlink"/>
@@ -7731,6 +7860,8 @@
           <w:t>Github</w:t>
         </w:r>
       </w:hyperlink>
+      <w:bookmarkStart w:id="0" w:name="_GoBack"/>
+      <w:bookmarkEnd w:id="0"/>
       <w:r>
         <w:rPr>
           <w:rFonts w:ascii="Ubuntu"/>
@@ -7742,7 +7873,7 @@
         </w:rPr>
         <w:t xml:space="preserve"> or email </w:t>
       </w:r>
-      <w:hyperlink r:id="rId22" w:history="1">
+      <w:hyperlink r:id="rId23" w:history="1">
         <w:r>
           <w:rPr>
             <w:rStyle w:val="Hyperlink"/>
@@ -7839,7 +7970,7 @@
         </w:rPr>
         <w:t xml:space="preserve">OSIRiS uses the 'fat32format' command line program available from </w:t>
       </w:r>
-      <w:hyperlink r:id="rId23" w:history="1">
+      <w:hyperlink r:id="rId24" w:history="1">
         <w:r>
           <w:rPr>
             <w:rStyle w:val="Hyperlink0"/>
@@ -8009,7 +8140,7 @@
                     <pic:cNvPicPr/>
                   </pic:nvPicPr>
                   <pic:blipFill>
-                    <a:blip r:embed="rId24">
+                    <a:blip r:embed="rId25">
                       <a:extLst/>
                     </a:blip>
                     <a:stretch>
@@ -8072,8 +8203,8 @@
       </w:pPr>
     </w:p>
     <w:sectPr>
-      <w:headerReference w:type="default" r:id="rId25"/>
-      <w:footerReference w:type="default" r:id="rId26"/>
+      <w:headerReference w:type="default" r:id="rId26"/>
+      <w:footerReference w:type="default" r:id="rId27"/>
       <w:pgSz w:w="11900" w:h="16840"/>
       <w:pgMar w:top="1134" w:right="1134" w:bottom="1134" w:left="1134" w:header="709" w:footer="850" w:gutter="0"/>
       <w:cols w:space="720"/>
@@ -8123,7 +8254,7 @@
       <w:rPr>
         <w:noProof/>
       </w:rPr>
-      <w:t>12</w:t>
+      <w:t>10</w:t>
     </w:r>
     <w:r>
       <w:fldChar w:fldCharType="end"/>

</xml_diff>

<commit_message>
Added Windows 10 routines. Changed name of project.
Currently the Windows 10 routine is identical as the Windows 8 routine,
however in the future if need be, we can add functions.

Changed what OSIRiS stands for.
</commit_message>
<xml_diff>
--- a/OSIRiS/bin/Release/OSIRiS_Manual.docx
+++ b/OSIRiS/bin/Release/OSIRiS_Manual.docx
@@ -222,6 +222,8 @@
       <w:pPr>
         <w:pStyle w:val="BodyA"/>
       </w:pPr>
+      <w:bookmarkStart w:id="0" w:name="_GoBack"/>
+      <w:bookmarkEnd w:id="0"/>
     </w:p>
     <w:p>
       <w:pPr>
@@ -337,9 +339,17 @@
           <w:szCs w:val="36"/>
           <w:lang w:val="en-US"/>
         </w:rPr>
-        <w:t xml:space="preserve">tore </w:t>
-      </w:r>
-      <w:proofErr w:type="spellStart"/>
+        <w:t>cripted</w:t>
+      </w:r>
+      <w:r>
+        <w:rPr>
+          <w:rFonts w:ascii="Ubuntu"/>
+          <w:sz w:val="36"/>
+          <w:szCs w:val="36"/>
+          <w:lang w:val="en-US"/>
+        </w:rPr>
+        <w:t xml:space="preserve"> </w:t>
+      </w:r>
       <w:r>
         <w:rPr>
           <w:rFonts w:ascii="Ubuntu"/>
@@ -358,9 +368,8 @@
           <w:szCs w:val="36"/>
           <w:lang w:val="en-US"/>
         </w:rPr>
-        <w:t>nitialisation</w:t>
-      </w:r>
-      <w:proofErr w:type="spellEnd"/>
+        <w:t>nitialization</w:t>
+      </w:r>
       <w:r>
         <w:rPr>
           <w:rFonts w:ascii="Ubuntu"/>
@@ -408,7 +417,25 @@
           <w:szCs w:val="36"/>
           <w:lang w:val="en-US"/>
         </w:rPr>
-        <w:t xml:space="preserve">ne and </w:t>
+        <w:t xml:space="preserve">ne </w:t>
+      </w:r>
+      <w:r>
+        <w:rPr>
+          <w:rFonts w:ascii="Ubuntu"/>
+          <w:sz w:val="36"/>
+          <w:szCs w:val="36"/>
+          <w:lang w:val="en-US"/>
+        </w:rPr>
+        <w:t>for</w:t>
+      </w:r>
+      <w:r>
+        <w:rPr>
+          <w:rFonts w:ascii="Ubuntu"/>
+          <w:sz w:val="36"/>
+          <w:szCs w:val="36"/>
+          <w:lang w:val="en-US"/>
+        </w:rPr>
+        <w:t xml:space="preserve"> </w:t>
       </w:r>
       <w:r>
         <w:rPr>
@@ -424,11 +451,12 @@
       <w:r>
         <w:rPr>
           <w:rFonts w:ascii="Ubuntu"/>
+          <w:bCs/>
           <w:sz w:val="36"/>
           <w:szCs w:val="36"/>
           <w:lang w:val="en-US"/>
         </w:rPr>
-        <w:t>cripts</w:t>
+        <w:t>tores</w:t>
       </w:r>
     </w:p>
     <w:p>
@@ -7860,8 +7888,6 @@
           <w:t>Github</w:t>
         </w:r>
       </w:hyperlink>
-      <w:bookmarkStart w:id="0" w:name="_GoBack"/>
-      <w:bookmarkEnd w:id="0"/>
       <w:r>
         <w:rPr>
           <w:rFonts w:ascii="Ubuntu"/>
@@ -8254,7 +8280,7 @@
       <w:rPr>
         <w:noProof/>
       </w:rPr>
-      <w:t>10</w:t>
+      <w:t>12</w:t>
     </w:r>
     <w:r>
       <w:fldChar w:fldCharType="end"/>

</xml_diff>

<commit_message>
Updated documentation with new links.
</commit_message>
<xml_diff>
--- a/OSIRiS/bin/Release/OSIRiS_Manual.docx
+++ b/OSIRiS/bin/Release/OSIRiS_Manual.docx
@@ -6120,8 +6120,6 @@
           <w:szCs w:val="28"/>
         </w:rPr>
       </w:pPr>
-      <w:bookmarkStart w:id="0" w:name="_GoBack"/>
-      <w:bookmarkEnd w:id="0"/>
       <w:r>
         <w:rPr>
           <w:rFonts w:ascii="Ubuntu"/>
@@ -7871,14 +7869,6 @@
           <w:tab w:val="left" w:pos="9217"/>
         </w:tabs>
         <w:suppressAutoHyphens/>
-        <w:rPr>
-          <w:rFonts w:ascii="Ubuntu" w:eastAsia="Ubuntu" w:hAnsi="Ubuntu" w:cs="Ubuntu"/>
-          <w:color w:val="00000A"/>
-          <w:sz w:val="28"/>
-          <w:szCs w:val="28"/>
-          <w:u w:color="00000A"/>
-          <w:lang w:val="en-US"/>
-        </w:rPr>
       </w:pPr>
       <w:r>
         <w:rPr>
@@ -7913,31 +7903,7 @@
           <w:u w:color="00000A"/>
           <w:lang w:val="en-US"/>
         </w:rPr>
-        <w:t xml:space="preserve"> or email </w:t>
-      </w:r>
-      <w:hyperlink r:id="rId23" w:history="1">
-        <w:r>
-          <w:rPr>
-            <w:rStyle w:val="Hyperlink"/>
-            <w:rFonts w:ascii="Ubuntu"/>
-            <w:sz w:val="28"/>
-            <w:szCs w:val="28"/>
-            <w:u w:color="00000A"/>
-            <w:lang w:val="en-US"/>
-          </w:rPr>
-          <w:t>agentsquirrela@gmail.com</w:t>
-        </w:r>
-      </w:hyperlink>
-      <w:r>
-        <w:rPr>
-          <w:rFonts w:ascii="Ubuntu"/>
-          <w:color w:val="00000A"/>
-          <w:sz w:val="28"/>
-          <w:szCs w:val="28"/>
-          <w:u w:color="00000A"/>
-          <w:lang w:val="en-US"/>
-        </w:rPr>
-        <w:t>.</w:t>
+        <w:t xml:space="preserve"> or email</w:t>
       </w:r>
     </w:p>
     <w:p>
@@ -7961,15 +7927,31 @@
           <w:tab w:val="left" w:pos="9217"/>
         </w:tabs>
         <w:suppressAutoHyphens/>
-        <w:rPr>
-          <w:rFonts w:ascii="Ubuntu" w:eastAsia="Ubuntu" w:hAnsi="Ubuntu" w:cs="Ubuntu"/>
-          <w:color w:val="00000A"/>
-          <w:sz w:val="28"/>
-          <w:szCs w:val="28"/>
-          <w:u w:color="00000A"/>
-          <w:lang w:val="en-US"/>
-        </w:rPr>
-      </w:pPr>
+      </w:pPr>
+      <w:hyperlink r:id="rId23" w:history="1">
+        <w:r>
+          <w:rPr>
+            <w:rStyle w:val="Hyperlink"/>
+            <w:rFonts w:ascii="Ubuntu"/>
+            <w:sz w:val="28"/>
+            <w:szCs w:val="28"/>
+            <w:u w:color="00000A"/>
+            <w:lang w:val="en-US"/>
+          </w:rPr>
+          <w:t>forwarder@gnuplusadam.com</w:t>
+        </w:r>
+      </w:hyperlink>
+      <w:r>
+        <w:rPr>
+          <w:rFonts w:ascii="Ubuntu"/>
+          <w:color w:val="00000A"/>
+          <w:sz w:val="28"/>
+          <w:szCs w:val="28"/>
+          <w:u w:color="00000A"/>
+          <w:lang w:val="en-US"/>
+        </w:rPr>
+        <w:t>.</w:t>
+      </w:r>
     </w:p>
     <w:p>
       <w:pPr>
@@ -7993,7 +7975,243 @@
         </w:tabs>
         <w:suppressAutoHyphens/>
         <w:rPr>
-          <w:rFonts w:ascii="Ubuntu" w:eastAsia="Ubuntu" w:hAnsi="Ubuntu" w:cs="Ubuntu"/>
+          <w:rFonts w:ascii="Ubuntu"/>
+          <w:color w:val="00000A"/>
+          <w:sz w:val="28"/>
+          <w:szCs w:val="28"/>
+          <w:u w:color="00000A"/>
+          <w:lang w:val="en-US"/>
+        </w:rPr>
+      </w:pPr>
+    </w:p>
+    <w:p>
+      <w:pPr>
+        <w:pStyle w:val="BodyA"/>
+        <w:widowControl w:val="0"/>
+        <w:tabs>
+          <w:tab w:val="left" w:pos="393"/>
+          <w:tab w:val="left" w:pos="709"/>
+          <w:tab w:val="left" w:pos="1418"/>
+          <w:tab w:val="left" w:pos="2127"/>
+          <w:tab w:val="left" w:pos="2836"/>
+          <w:tab w:val="left" w:pos="3545"/>
+          <w:tab w:val="left" w:pos="4254"/>
+          <w:tab w:val="left" w:pos="4963"/>
+          <w:tab w:val="left" w:pos="5672"/>
+          <w:tab w:val="left" w:pos="6381"/>
+          <w:tab w:val="left" w:pos="7090"/>
+          <w:tab w:val="left" w:pos="7799"/>
+          <w:tab w:val="left" w:pos="8508"/>
+          <w:tab w:val="left" w:pos="9217"/>
+        </w:tabs>
+        <w:suppressAutoHyphens/>
+        <w:rPr>
+          <w:rFonts w:ascii="Ubuntu"/>
+          <w:color w:val="00000A"/>
+          <w:sz w:val="28"/>
+          <w:szCs w:val="28"/>
+          <w:u w:color="00000A"/>
+          <w:lang w:val="en-US"/>
+        </w:rPr>
+      </w:pPr>
+      <w:r>
+        <w:rPr>
+          <w:rFonts w:ascii="Ubuntu"/>
+          <w:color w:val="00000A"/>
+          <w:sz w:val="28"/>
+          <w:szCs w:val="28"/>
+          <w:u w:color="00000A"/>
+          <w:lang w:val="en-US"/>
+        </w:rPr>
+        <w:t>ODI the OSIRiS Desktop Info binary that is shipped with OSIRiS is also available in source form at the same link.</w:t>
+      </w:r>
+    </w:p>
+    <w:p>
+      <w:pPr>
+        <w:pStyle w:val="BodyA"/>
+        <w:widowControl w:val="0"/>
+        <w:tabs>
+          <w:tab w:val="left" w:pos="393"/>
+          <w:tab w:val="left" w:pos="709"/>
+          <w:tab w:val="left" w:pos="1418"/>
+          <w:tab w:val="left" w:pos="2127"/>
+          <w:tab w:val="left" w:pos="2836"/>
+          <w:tab w:val="left" w:pos="3545"/>
+          <w:tab w:val="left" w:pos="4254"/>
+          <w:tab w:val="left" w:pos="4963"/>
+          <w:tab w:val="left" w:pos="5672"/>
+          <w:tab w:val="left" w:pos="6381"/>
+          <w:tab w:val="left" w:pos="7090"/>
+          <w:tab w:val="left" w:pos="7799"/>
+          <w:tab w:val="left" w:pos="8508"/>
+          <w:tab w:val="left" w:pos="9217"/>
+        </w:tabs>
+        <w:suppressAutoHyphens/>
+        <w:rPr>
+          <w:rFonts w:ascii="Ubuntu"/>
+          <w:color w:val="00000A"/>
+          <w:sz w:val="28"/>
+          <w:szCs w:val="28"/>
+          <w:u w:color="00000A"/>
+          <w:lang w:val="en-US"/>
+        </w:rPr>
+      </w:pPr>
+    </w:p>
+    <w:p>
+      <w:pPr>
+        <w:pStyle w:val="BodyA"/>
+        <w:widowControl w:val="0"/>
+        <w:tabs>
+          <w:tab w:val="left" w:pos="393"/>
+          <w:tab w:val="left" w:pos="709"/>
+          <w:tab w:val="left" w:pos="1418"/>
+          <w:tab w:val="left" w:pos="2127"/>
+          <w:tab w:val="left" w:pos="2836"/>
+          <w:tab w:val="left" w:pos="3545"/>
+          <w:tab w:val="left" w:pos="4254"/>
+          <w:tab w:val="left" w:pos="4963"/>
+          <w:tab w:val="left" w:pos="5672"/>
+          <w:tab w:val="left" w:pos="6381"/>
+          <w:tab w:val="left" w:pos="7090"/>
+          <w:tab w:val="left" w:pos="7799"/>
+          <w:tab w:val="left" w:pos="8508"/>
+          <w:tab w:val="left" w:pos="9217"/>
+        </w:tabs>
+        <w:suppressAutoHyphens/>
+        <w:rPr>
+          <w:rFonts w:ascii="Ubuntu" w:eastAsia="Ubuntu" w:hAnsi="Ubuntu" w:cs="Ubuntu"/>
+          <w:color w:val="00000A"/>
+          <w:sz w:val="28"/>
+          <w:szCs w:val="28"/>
+          <w:u w:color="00000A"/>
+          <w:lang w:val="en-US"/>
+        </w:rPr>
+      </w:pPr>
+      <w:r>
+        <w:rPr>
+          <w:rFonts w:ascii="Ubuntu"/>
+          <w:color w:val="00000A"/>
+          <w:sz w:val="28"/>
+          <w:szCs w:val="28"/>
+          <w:u w:color="00000A"/>
+          <w:lang w:val="en-US"/>
+        </w:rPr>
+        <w:t>OSIRiS makes use of Mike Stone</w:t>
+      </w:r>
+      <w:r>
+        <w:rPr>
+          <w:rFonts w:ascii="Ubuntu"/>
+          <w:color w:val="00000A"/>
+          <w:sz w:val="28"/>
+          <w:szCs w:val="28"/>
+          <w:u w:color="00000A"/>
+          <w:lang w:val="en-US"/>
+        </w:rPr>
+        <w:t>’</w:t>
+      </w:r>
+      <w:r>
+        <w:rPr>
+          <w:rFonts w:ascii="Ubuntu"/>
+          <w:color w:val="00000A"/>
+          <w:sz w:val="28"/>
+          <w:szCs w:val="28"/>
+          <w:u w:color="00000A"/>
+          <w:lang w:val="en-US"/>
+        </w:rPr>
+        <w:t>s User Profile clea</w:t>
+      </w:r>
+      <w:bookmarkStart w:id="0" w:name="_GoBack"/>
+      <w:bookmarkEnd w:id="0"/>
+      <w:r>
+        <w:rPr>
+          <w:rFonts w:ascii="Ubuntu"/>
+          <w:color w:val="00000A"/>
+          <w:sz w:val="28"/>
+          <w:szCs w:val="28"/>
+          <w:u w:color="00000A"/>
+          <w:lang w:val="en-US"/>
+        </w:rPr>
+        <w:t xml:space="preserve">nup script which is available </w:t>
+      </w:r>
+      <w:hyperlink r:id="rId24" w:history="1">
+        <w:r>
+          <w:rPr>
+            <w:rStyle w:val="Hyperlink"/>
+            <w:rFonts w:ascii="Ubuntu"/>
+            <w:sz w:val="28"/>
+            <w:szCs w:val="28"/>
+            <w:u w:color="00000A"/>
+            <w:lang w:val="en-US"/>
+          </w:rPr>
+          <w:t>here</w:t>
+        </w:r>
+      </w:hyperlink>
+      <w:r>
+        <w:rPr>
+          <w:rFonts w:ascii="Ubuntu"/>
+          <w:color w:val="00000A"/>
+          <w:sz w:val="28"/>
+          <w:szCs w:val="28"/>
+          <w:u w:color="00000A"/>
+          <w:lang w:val="en-US"/>
+        </w:rPr>
+        <w:t>.</w:t>
+      </w:r>
+    </w:p>
+    <w:p>
+      <w:pPr>
+        <w:pStyle w:val="BodyA"/>
+        <w:widowControl w:val="0"/>
+        <w:tabs>
+          <w:tab w:val="left" w:pos="393"/>
+          <w:tab w:val="left" w:pos="709"/>
+          <w:tab w:val="left" w:pos="1418"/>
+          <w:tab w:val="left" w:pos="2127"/>
+          <w:tab w:val="left" w:pos="2836"/>
+          <w:tab w:val="left" w:pos="3545"/>
+          <w:tab w:val="left" w:pos="4254"/>
+          <w:tab w:val="left" w:pos="4963"/>
+          <w:tab w:val="left" w:pos="5672"/>
+          <w:tab w:val="left" w:pos="6381"/>
+          <w:tab w:val="left" w:pos="7090"/>
+          <w:tab w:val="left" w:pos="7799"/>
+          <w:tab w:val="left" w:pos="8508"/>
+          <w:tab w:val="left" w:pos="9217"/>
+        </w:tabs>
+        <w:suppressAutoHyphens/>
+        <w:rPr>
+          <w:rFonts w:ascii="Ubuntu" w:eastAsia="Ubuntu" w:hAnsi="Ubuntu" w:cs="Ubuntu"/>
+          <w:color w:val="00000A"/>
+          <w:sz w:val="28"/>
+          <w:szCs w:val="28"/>
+          <w:u w:color="00000A"/>
+          <w:lang w:val="en-US"/>
+        </w:rPr>
+      </w:pPr>
+    </w:p>
+    <w:p>
+      <w:pPr>
+        <w:pStyle w:val="BodyA"/>
+        <w:widowControl w:val="0"/>
+        <w:tabs>
+          <w:tab w:val="left" w:pos="393"/>
+          <w:tab w:val="left" w:pos="709"/>
+          <w:tab w:val="left" w:pos="1418"/>
+          <w:tab w:val="left" w:pos="2127"/>
+          <w:tab w:val="left" w:pos="2836"/>
+          <w:tab w:val="left" w:pos="3545"/>
+          <w:tab w:val="left" w:pos="4254"/>
+          <w:tab w:val="left" w:pos="4963"/>
+          <w:tab w:val="left" w:pos="5672"/>
+          <w:tab w:val="left" w:pos="6381"/>
+          <w:tab w:val="left" w:pos="7090"/>
+          <w:tab w:val="left" w:pos="7799"/>
+          <w:tab w:val="left" w:pos="8508"/>
+          <w:tab w:val="left" w:pos="9217"/>
+        </w:tabs>
+        <w:suppressAutoHyphens/>
+        <w:rPr>
+          <w:rFonts w:ascii="Ubuntu"/>
           <w:color w:val="00000A"/>
           <w:sz w:val="28"/>
           <w:szCs w:val="28"/>
@@ -8012,7 +8230,7 @@
         </w:rPr>
         <w:t xml:space="preserve">OSIRiS uses the 'fat32format' command line program available from </w:t>
       </w:r>
-      <w:hyperlink r:id="rId24" w:history="1">
+      <w:hyperlink r:id="rId25" w:history="1">
         <w:r>
           <w:rPr>
             <w:rStyle w:val="Hyperlink0"/>
@@ -8182,7 +8400,7 @@
                     <pic:cNvPicPr/>
                   </pic:nvPicPr>
                   <pic:blipFill>
-                    <a:blip r:embed="rId25">
+                    <a:blip r:embed="rId26">
                       <a:extLst/>
                     </a:blip>
                     <a:stretch>
@@ -8245,8 +8463,8 @@
       </w:pPr>
     </w:p>
     <w:sectPr>
-      <w:headerReference w:type="default" r:id="rId26"/>
-      <w:footerReference w:type="default" r:id="rId27"/>
+      <w:headerReference w:type="default" r:id="rId27"/>
+      <w:footerReference w:type="default" r:id="rId28"/>
       <w:pgSz w:w="11900" w:h="16840"/>
       <w:pgMar w:top="1134" w:right="1134" w:bottom="1134" w:left="1134" w:header="709" w:footer="850" w:gutter="0"/>
       <w:cols w:space="720"/>
@@ -8296,7 +8514,7 @@
       <w:rPr>
         <w:noProof/>
       </w:rPr>
-      <w:t>12</w:t>
+      <w:t>10</w:t>
     </w:r>
     <w:r>
       <w:fldChar w:fldCharType="end"/>

</xml_diff>

<commit_message>
Added an integrity checker.
OSIRiS can now check it's own file and directory structure integrity at
start up. This ensures that all files are in place before starting and
OSIRiS can even re-build itself if it's the only file in a directory.
</commit_message>
<xml_diff>
--- a/OSIRiS/bin/Release/OSIRiS_Manual.docx
+++ b/OSIRiS/bin/Release/OSIRiS_Manual.docx
@@ -6120,6 +6120,8 @@
           <w:szCs w:val="28"/>
         </w:rPr>
       </w:pPr>
+      <w:bookmarkStart w:id="0" w:name="_GoBack"/>
+      <w:bookmarkEnd w:id="0"/>
       <w:r>
         <w:rPr>
           <w:rFonts w:ascii="Ubuntu"/>
@@ -7869,6 +7871,14 @@
           <w:tab w:val="left" w:pos="9217"/>
         </w:tabs>
         <w:suppressAutoHyphens/>
+        <w:rPr>
+          <w:rFonts w:ascii="Ubuntu" w:eastAsia="Ubuntu" w:hAnsi="Ubuntu" w:cs="Ubuntu"/>
+          <w:color w:val="00000A"/>
+          <w:sz w:val="28"/>
+          <w:szCs w:val="28"/>
+          <w:u w:color="00000A"/>
+          <w:lang w:val="en-US"/>
+        </w:rPr>
       </w:pPr>
       <w:r>
         <w:rPr>
@@ -7903,7 +7913,31 @@
           <w:u w:color="00000A"/>
           <w:lang w:val="en-US"/>
         </w:rPr>
-        <w:t xml:space="preserve"> or email</w:t>
+        <w:t xml:space="preserve"> or email </w:t>
+      </w:r>
+      <w:hyperlink r:id="rId23" w:history="1">
+        <w:r>
+          <w:rPr>
+            <w:rStyle w:val="Hyperlink"/>
+            <w:rFonts w:ascii="Ubuntu"/>
+            <w:sz w:val="28"/>
+            <w:szCs w:val="28"/>
+            <w:u w:color="00000A"/>
+            <w:lang w:val="en-US"/>
+          </w:rPr>
+          <w:t>agentsquirrela@gmail.com</w:t>
+        </w:r>
+      </w:hyperlink>
+      <w:r>
+        <w:rPr>
+          <w:rFonts w:ascii="Ubuntu"/>
+          <w:color w:val="00000A"/>
+          <w:sz w:val="28"/>
+          <w:szCs w:val="28"/>
+          <w:u w:color="00000A"/>
+          <w:lang w:val="en-US"/>
+        </w:rPr>
+        <w:t>.</w:t>
       </w:r>
     </w:p>
     <w:p>
@@ -7927,31 +7961,15 @@
           <w:tab w:val="left" w:pos="9217"/>
         </w:tabs>
         <w:suppressAutoHyphens/>
-      </w:pPr>
-      <w:hyperlink r:id="rId23" w:history="1">
-        <w:r>
-          <w:rPr>
-            <w:rStyle w:val="Hyperlink"/>
-            <w:rFonts w:ascii="Ubuntu"/>
-            <w:sz w:val="28"/>
-            <w:szCs w:val="28"/>
-            <w:u w:color="00000A"/>
-            <w:lang w:val="en-US"/>
-          </w:rPr>
-          <w:t>forwarder@gnuplusadam.com</w:t>
-        </w:r>
-      </w:hyperlink>
-      <w:r>
-        <w:rPr>
-          <w:rFonts w:ascii="Ubuntu"/>
-          <w:color w:val="00000A"/>
-          <w:sz w:val="28"/>
-          <w:szCs w:val="28"/>
-          <w:u w:color="00000A"/>
-          <w:lang w:val="en-US"/>
-        </w:rPr>
-        <w:t>.</w:t>
-      </w:r>
+        <w:rPr>
+          <w:rFonts w:ascii="Ubuntu" w:eastAsia="Ubuntu" w:hAnsi="Ubuntu" w:cs="Ubuntu"/>
+          <w:color w:val="00000A"/>
+          <w:sz w:val="28"/>
+          <w:szCs w:val="28"/>
+          <w:u w:color="00000A"/>
+          <w:lang w:val="en-US"/>
+        </w:rPr>
+      </w:pPr>
     </w:p>
     <w:p>
       <w:pPr>
@@ -7975,262 +7993,26 @@
         </w:tabs>
         <w:suppressAutoHyphens/>
         <w:rPr>
-          <w:rFonts w:ascii="Ubuntu"/>
-          <w:color w:val="00000A"/>
-          <w:sz w:val="28"/>
-          <w:szCs w:val="28"/>
-          <w:u w:color="00000A"/>
-          <w:lang w:val="en-US"/>
-        </w:rPr>
-      </w:pPr>
-    </w:p>
-    <w:p>
-      <w:pPr>
-        <w:pStyle w:val="BodyA"/>
-        <w:widowControl w:val="0"/>
-        <w:tabs>
-          <w:tab w:val="left" w:pos="393"/>
-          <w:tab w:val="left" w:pos="709"/>
-          <w:tab w:val="left" w:pos="1418"/>
-          <w:tab w:val="left" w:pos="2127"/>
-          <w:tab w:val="left" w:pos="2836"/>
-          <w:tab w:val="left" w:pos="3545"/>
-          <w:tab w:val="left" w:pos="4254"/>
-          <w:tab w:val="left" w:pos="4963"/>
-          <w:tab w:val="left" w:pos="5672"/>
-          <w:tab w:val="left" w:pos="6381"/>
-          <w:tab w:val="left" w:pos="7090"/>
-          <w:tab w:val="left" w:pos="7799"/>
-          <w:tab w:val="left" w:pos="8508"/>
-          <w:tab w:val="left" w:pos="9217"/>
-        </w:tabs>
-        <w:suppressAutoHyphens/>
-        <w:rPr>
-          <w:rFonts w:ascii="Ubuntu"/>
-          <w:color w:val="00000A"/>
-          <w:sz w:val="28"/>
-          <w:szCs w:val="28"/>
-          <w:u w:color="00000A"/>
-          <w:lang w:val="en-US"/>
-        </w:rPr>
-      </w:pPr>
-      <w:r>
-        <w:rPr>
-          <w:rFonts w:ascii="Ubuntu"/>
-          <w:color w:val="00000A"/>
-          <w:sz w:val="28"/>
-          <w:szCs w:val="28"/>
-          <w:u w:color="00000A"/>
-          <w:lang w:val="en-US"/>
-        </w:rPr>
-        <w:t>ODI the OSIRiS Desktop Info binary that is shipped with OSIRiS is also available in source form at the same link.</w:t>
-      </w:r>
-    </w:p>
-    <w:p>
-      <w:pPr>
-        <w:pStyle w:val="BodyA"/>
-        <w:widowControl w:val="0"/>
-        <w:tabs>
-          <w:tab w:val="left" w:pos="393"/>
-          <w:tab w:val="left" w:pos="709"/>
-          <w:tab w:val="left" w:pos="1418"/>
-          <w:tab w:val="left" w:pos="2127"/>
-          <w:tab w:val="left" w:pos="2836"/>
-          <w:tab w:val="left" w:pos="3545"/>
-          <w:tab w:val="left" w:pos="4254"/>
-          <w:tab w:val="left" w:pos="4963"/>
-          <w:tab w:val="left" w:pos="5672"/>
-          <w:tab w:val="left" w:pos="6381"/>
-          <w:tab w:val="left" w:pos="7090"/>
-          <w:tab w:val="left" w:pos="7799"/>
-          <w:tab w:val="left" w:pos="8508"/>
-          <w:tab w:val="left" w:pos="9217"/>
-        </w:tabs>
-        <w:suppressAutoHyphens/>
-        <w:rPr>
-          <w:rFonts w:ascii="Ubuntu"/>
-          <w:color w:val="00000A"/>
-          <w:sz w:val="28"/>
-          <w:szCs w:val="28"/>
-          <w:u w:color="00000A"/>
-          <w:lang w:val="en-US"/>
-        </w:rPr>
-      </w:pPr>
-    </w:p>
-    <w:p>
-      <w:pPr>
-        <w:pStyle w:val="BodyA"/>
-        <w:widowControl w:val="0"/>
-        <w:tabs>
-          <w:tab w:val="left" w:pos="393"/>
-          <w:tab w:val="left" w:pos="709"/>
-          <w:tab w:val="left" w:pos="1418"/>
-          <w:tab w:val="left" w:pos="2127"/>
-          <w:tab w:val="left" w:pos="2836"/>
-          <w:tab w:val="left" w:pos="3545"/>
-          <w:tab w:val="left" w:pos="4254"/>
-          <w:tab w:val="left" w:pos="4963"/>
-          <w:tab w:val="left" w:pos="5672"/>
-          <w:tab w:val="left" w:pos="6381"/>
-          <w:tab w:val="left" w:pos="7090"/>
-          <w:tab w:val="left" w:pos="7799"/>
-          <w:tab w:val="left" w:pos="8508"/>
-          <w:tab w:val="left" w:pos="9217"/>
-        </w:tabs>
-        <w:suppressAutoHyphens/>
-        <w:rPr>
-          <w:rFonts w:ascii="Ubuntu" w:eastAsia="Ubuntu" w:hAnsi="Ubuntu" w:cs="Ubuntu"/>
-          <w:color w:val="00000A"/>
-          <w:sz w:val="28"/>
-          <w:szCs w:val="28"/>
-          <w:u w:color="00000A"/>
-          <w:lang w:val="en-US"/>
-        </w:rPr>
-      </w:pPr>
-      <w:r>
-        <w:rPr>
-          <w:rFonts w:ascii="Ubuntu"/>
-          <w:color w:val="00000A"/>
-          <w:sz w:val="28"/>
-          <w:szCs w:val="28"/>
-          <w:u w:color="00000A"/>
-          <w:lang w:val="en-US"/>
-        </w:rPr>
-        <w:t>OSIRiS makes use of Mike Stone</w:t>
-      </w:r>
-      <w:r>
-        <w:rPr>
-          <w:rFonts w:ascii="Ubuntu"/>
-          <w:color w:val="00000A"/>
-          <w:sz w:val="28"/>
-          <w:szCs w:val="28"/>
-          <w:u w:color="00000A"/>
-          <w:lang w:val="en-US"/>
-        </w:rPr>
-        <w:t>’</w:t>
-      </w:r>
-      <w:r>
-        <w:rPr>
-          <w:rFonts w:ascii="Ubuntu"/>
-          <w:color w:val="00000A"/>
-          <w:sz w:val="28"/>
-          <w:szCs w:val="28"/>
-          <w:u w:color="00000A"/>
-          <w:lang w:val="en-US"/>
-        </w:rPr>
-        <w:t>s User Profile clea</w:t>
-      </w:r>
-      <w:bookmarkStart w:id="0" w:name="_GoBack"/>
-      <w:bookmarkEnd w:id="0"/>
-      <w:r>
-        <w:rPr>
-          <w:rFonts w:ascii="Ubuntu"/>
-          <w:color w:val="00000A"/>
-          <w:sz w:val="28"/>
-          <w:szCs w:val="28"/>
-          <w:u w:color="00000A"/>
-          <w:lang w:val="en-US"/>
-        </w:rPr>
-        <w:t xml:space="preserve">nup script which is available </w:t>
+          <w:rFonts w:ascii="Ubuntu" w:eastAsia="Ubuntu" w:hAnsi="Ubuntu" w:cs="Ubuntu"/>
+          <w:color w:val="00000A"/>
+          <w:sz w:val="28"/>
+          <w:szCs w:val="28"/>
+          <w:u w:color="00000A"/>
+          <w:lang w:val="en-US"/>
+        </w:rPr>
+      </w:pPr>
+      <w:r>
+        <w:rPr>
+          <w:rFonts w:ascii="Ubuntu"/>
+          <w:color w:val="00000A"/>
+          <w:sz w:val="28"/>
+          <w:szCs w:val="28"/>
+          <w:u w:color="00000A"/>
+          <w:lang w:val="en-US"/>
+        </w:rPr>
+        <w:t xml:space="preserve">OSIRiS uses the 'fat32format' command line program available from </w:t>
       </w:r>
       <w:hyperlink r:id="rId24" w:history="1">
-        <w:r>
-          <w:rPr>
-            <w:rStyle w:val="Hyperlink"/>
-            <w:rFonts w:ascii="Ubuntu"/>
-            <w:sz w:val="28"/>
-            <w:szCs w:val="28"/>
-            <w:u w:color="00000A"/>
-            <w:lang w:val="en-US"/>
-          </w:rPr>
-          <w:t>here</w:t>
-        </w:r>
-      </w:hyperlink>
-      <w:r>
-        <w:rPr>
-          <w:rFonts w:ascii="Ubuntu"/>
-          <w:color w:val="00000A"/>
-          <w:sz w:val="28"/>
-          <w:szCs w:val="28"/>
-          <w:u w:color="00000A"/>
-          <w:lang w:val="en-US"/>
-        </w:rPr>
-        <w:t>.</w:t>
-      </w:r>
-    </w:p>
-    <w:p>
-      <w:pPr>
-        <w:pStyle w:val="BodyA"/>
-        <w:widowControl w:val="0"/>
-        <w:tabs>
-          <w:tab w:val="left" w:pos="393"/>
-          <w:tab w:val="left" w:pos="709"/>
-          <w:tab w:val="left" w:pos="1418"/>
-          <w:tab w:val="left" w:pos="2127"/>
-          <w:tab w:val="left" w:pos="2836"/>
-          <w:tab w:val="left" w:pos="3545"/>
-          <w:tab w:val="left" w:pos="4254"/>
-          <w:tab w:val="left" w:pos="4963"/>
-          <w:tab w:val="left" w:pos="5672"/>
-          <w:tab w:val="left" w:pos="6381"/>
-          <w:tab w:val="left" w:pos="7090"/>
-          <w:tab w:val="left" w:pos="7799"/>
-          <w:tab w:val="left" w:pos="8508"/>
-          <w:tab w:val="left" w:pos="9217"/>
-        </w:tabs>
-        <w:suppressAutoHyphens/>
-        <w:rPr>
-          <w:rFonts w:ascii="Ubuntu" w:eastAsia="Ubuntu" w:hAnsi="Ubuntu" w:cs="Ubuntu"/>
-          <w:color w:val="00000A"/>
-          <w:sz w:val="28"/>
-          <w:szCs w:val="28"/>
-          <w:u w:color="00000A"/>
-          <w:lang w:val="en-US"/>
-        </w:rPr>
-      </w:pPr>
-    </w:p>
-    <w:p>
-      <w:pPr>
-        <w:pStyle w:val="BodyA"/>
-        <w:widowControl w:val="0"/>
-        <w:tabs>
-          <w:tab w:val="left" w:pos="393"/>
-          <w:tab w:val="left" w:pos="709"/>
-          <w:tab w:val="left" w:pos="1418"/>
-          <w:tab w:val="left" w:pos="2127"/>
-          <w:tab w:val="left" w:pos="2836"/>
-          <w:tab w:val="left" w:pos="3545"/>
-          <w:tab w:val="left" w:pos="4254"/>
-          <w:tab w:val="left" w:pos="4963"/>
-          <w:tab w:val="left" w:pos="5672"/>
-          <w:tab w:val="left" w:pos="6381"/>
-          <w:tab w:val="left" w:pos="7090"/>
-          <w:tab w:val="left" w:pos="7799"/>
-          <w:tab w:val="left" w:pos="8508"/>
-          <w:tab w:val="left" w:pos="9217"/>
-        </w:tabs>
-        <w:suppressAutoHyphens/>
-        <w:rPr>
-          <w:rFonts w:ascii="Ubuntu"/>
-          <w:color w:val="00000A"/>
-          <w:sz w:val="28"/>
-          <w:szCs w:val="28"/>
-          <w:u w:color="00000A"/>
-          <w:lang w:val="en-US"/>
-        </w:rPr>
-      </w:pPr>
-      <w:r>
-        <w:rPr>
-          <w:rFonts w:ascii="Ubuntu"/>
-          <w:color w:val="00000A"/>
-          <w:sz w:val="28"/>
-          <w:szCs w:val="28"/>
-          <w:u w:color="00000A"/>
-          <w:lang w:val="en-US"/>
-        </w:rPr>
-        <w:t xml:space="preserve">OSIRiS uses the 'fat32format' command line program available from </w:t>
-      </w:r>
-      <w:hyperlink r:id="rId25" w:history="1">
         <w:r>
           <w:rPr>
             <w:rStyle w:val="Hyperlink0"/>
@@ -8400,7 +8182,7 @@
                     <pic:cNvPicPr/>
                   </pic:nvPicPr>
                   <pic:blipFill>
-                    <a:blip r:embed="rId26">
+                    <a:blip r:embed="rId25">
                       <a:extLst/>
                     </a:blip>
                     <a:stretch>
@@ -8463,8 +8245,8 @@
       </w:pPr>
     </w:p>
     <w:sectPr>
-      <w:headerReference w:type="default" r:id="rId27"/>
-      <w:footerReference w:type="default" r:id="rId28"/>
+      <w:headerReference w:type="default" r:id="rId26"/>
+      <w:footerReference w:type="default" r:id="rId27"/>
       <w:pgSz w:w="11900" w:h="16840"/>
       <w:pgMar w:top="1134" w:right="1134" w:bottom="1134" w:left="1134" w:header="709" w:footer="850" w:gutter="0"/>
       <w:cols w:space="720"/>
@@ -8514,7 +8296,7 @@
       <w:rPr>
         <w:noProof/>
       </w:rPr>
-      <w:t>10</w:t>
+      <w:t>12</w:t>
     </w:r>
     <w:r>
       <w:fldChar w:fldCharType="end"/>

</xml_diff>

<commit_message>
Updated release notes file. Updated ODIN Binary
</commit_message>
<xml_diff>
--- a/OSIRiS/bin/Release/OSIRiS_Manual.docx
+++ b/OSIRiS/bin/Release/OSIRiS_Manual.docx
@@ -6985,76 +6985,36 @@
           <w:szCs w:val="28"/>
           <w:lang w:val="en-US"/>
         </w:rPr>
-        <w:t xml:space="preserve">5. </w:t>
-      </w:r>
-      <w:proofErr w:type="gramStart"/>
-      <w:r>
-        <w:rPr>
-          <w:rFonts w:ascii="Ubuntu"/>
-          <w:sz w:val="28"/>
-          <w:szCs w:val="28"/>
-          <w:lang w:val="en-US"/>
-        </w:rPr>
-        <w:t>Creates</w:t>
-      </w:r>
-      <w:proofErr w:type="gramEnd"/>
-      <w:r>
-        <w:rPr>
-          <w:rFonts w:ascii="Ubuntu"/>
-          <w:sz w:val="28"/>
-          <w:szCs w:val="28"/>
-          <w:lang w:val="en-US"/>
-        </w:rPr>
-        <w:t xml:space="preserve"> a scheduled task which executes upon reboot and login of the new user account, this task bootstraps the cleanup scripts.</w:t>
-      </w:r>
-    </w:p>
-    <w:p>
-      <w:pPr>
-        <w:pStyle w:val="BodyA"/>
-        <w:rPr>
-          <w:rFonts w:ascii="Ubuntu" w:eastAsia="Ubuntu" w:hAnsi="Ubuntu" w:cs="Ubuntu"/>
-          <w:sz w:val="28"/>
-          <w:szCs w:val="28"/>
-        </w:rPr>
-      </w:pPr>
-    </w:p>
-    <w:p>
-      <w:pPr>
-        <w:pStyle w:val="BodyA"/>
-        <w:rPr>
-          <w:rFonts w:ascii="Ubuntu" w:eastAsia="Ubuntu" w:hAnsi="Ubuntu" w:cs="Ubuntu"/>
-          <w:sz w:val="28"/>
-          <w:szCs w:val="28"/>
-        </w:rPr>
-      </w:pPr>
-      <w:r>
-        <w:rPr>
-          <w:rFonts w:ascii="Ubuntu"/>
-          <w:sz w:val="28"/>
-          <w:szCs w:val="28"/>
-          <w:lang w:val="en-US"/>
-        </w:rPr>
-        <w:t xml:space="preserve">6. </w:t>
-      </w:r>
-      <w:proofErr w:type="gramStart"/>
-      <w:r>
-        <w:rPr>
-          <w:rFonts w:ascii="Ubuntu"/>
-          <w:sz w:val="28"/>
-          <w:szCs w:val="28"/>
-          <w:lang w:val="en-US"/>
-        </w:rPr>
-        <w:t>Deletes</w:t>
-      </w:r>
-      <w:proofErr w:type="gramEnd"/>
-      <w:r>
-        <w:rPr>
-          <w:rFonts w:ascii="Ubuntu"/>
-          <w:sz w:val="28"/>
-          <w:szCs w:val="28"/>
-          <w:lang w:val="en-US"/>
-        </w:rPr>
-        <w:t xml:space="preserve"> the computer s</w:t>
+        <w:t>5. Creates a scheduled task which executes upon reboot and login of the new user account, this task bootstraps the cleanup scripts.</w:t>
+      </w:r>
+    </w:p>
+    <w:p>
+      <w:pPr>
+        <w:pStyle w:val="BodyA"/>
+        <w:rPr>
+          <w:rFonts w:ascii="Ubuntu" w:eastAsia="Ubuntu" w:hAnsi="Ubuntu" w:cs="Ubuntu"/>
+          <w:sz w:val="28"/>
+          <w:szCs w:val="28"/>
+        </w:rPr>
+      </w:pPr>
+    </w:p>
+    <w:p>
+      <w:pPr>
+        <w:pStyle w:val="BodyA"/>
+        <w:rPr>
+          <w:rFonts w:ascii="Ubuntu" w:eastAsia="Ubuntu" w:hAnsi="Ubuntu" w:cs="Ubuntu"/>
+          <w:sz w:val="28"/>
+          <w:szCs w:val="28"/>
+        </w:rPr>
+      </w:pPr>
+      <w:r>
+        <w:rPr>
+          <w:rFonts w:ascii="Ubuntu"/>
+          <w:sz w:val="28"/>
+          <w:szCs w:val="28"/>
+          <w:lang w:val="en-US"/>
+        </w:rPr>
+        <w:t>6. Deletes the computer s</w:t>
       </w:r>
       <w:r>
         <w:rPr>
@@ -8532,7 +8492,6 @@
           <w:szCs w:val="28"/>
         </w:rPr>
       </w:pPr>
-      <w:proofErr w:type="gramStart"/>
       <w:r>
         <w:rPr>
           <w:rStyle w:val="rvts13"/>
@@ -8542,19 +8501,7 @@
           <w:szCs w:val="28"/>
           <w:bdr w:val="none" w:sz="0" w:space="0" w:color="auto" w:frame="1"/>
         </w:rPr>
-        <w:t>to</w:t>
-      </w:r>
-      <w:proofErr w:type="gramEnd"/>
-      <w:r>
-        <w:rPr>
-          <w:rStyle w:val="rvts13"/>
-          <w:rFonts w:ascii="Ubuntu" w:hAnsi="Ubuntu" w:cs="Arial"/>
-          <w:color w:val="000000"/>
-          <w:sz w:val="28"/>
-          <w:szCs w:val="28"/>
-          <w:bdr w:val="none" w:sz="0" w:space="0" w:color="auto" w:frame="1"/>
-        </w:rPr>
-        <w:t xml:space="preserve"> a variety of different file systems.</w:t>
+        <w:t>to a variety of different file systems.</w:t>
       </w:r>
       <w:r>
         <w:rPr>
@@ -8645,7 +8592,6 @@
           <w:szCs w:val="28"/>
         </w:rPr>
       </w:pPr>
-      <w:proofErr w:type="gramStart"/>
       <w:r>
         <w:rPr>
           <w:rStyle w:val="rvts13"/>
@@ -8655,19 +8601,7 @@
           <w:szCs w:val="28"/>
           <w:bdr w:val="none" w:sz="0" w:space="0" w:color="auto" w:frame="1"/>
         </w:rPr>
-        <w:t>and</w:t>
-      </w:r>
-      <w:proofErr w:type="gramEnd"/>
-      <w:r>
-        <w:rPr>
-          <w:rStyle w:val="rvts13"/>
-          <w:rFonts w:ascii="Ubuntu" w:hAnsi="Ubuntu" w:cs="Arial"/>
-          <w:color w:val="000000"/>
-          <w:sz w:val="28"/>
-          <w:szCs w:val="28"/>
-          <w:bdr w:val="none" w:sz="0" w:space="0" w:color="auto" w:frame="1"/>
-        </w:rPr>
-        <w:t xml:space="preserve"> these file systems have different advantages and limitations.</w:t>
+        <w:t>and these file systems have different advantages and limitations.</w:t>
       </w:r>
       <w:r>
         <w:rPr>
@@ -8987,7 +8921,6 @@
           <w:szCs w:val="28"/>
         </w:rPr>
       </w:pPr>
-      <w:proofErr w:type="gramStart"/>
       <w:r>
         <w:rPr>
           <w:rStyle w:val="rvts13"/>
@@ -8997,19 +8930,7 @@
           <w:szCs w:val="28"/>
           <w:bdr w:val="none" w:sz="0" w:space="0" w:color="auto" w:frame="1"/>
         </w:rPr>
-        <w:t>which</w:t>
-      </w:r>
-      <w:proofErr w:type="gramEnd"/>
-      <w:r>
-        <w:rPr>
-          <w:rStyle w:val="rvts13"/>
-          <w:rFonts w:ascii="Ubuntu" w:hAnsi="Ubuntu" w:cs="Arial"/>
-          <w:color w:val="000000"/>
-          <w:sz w:val="28"/>
-          <w:szCs w:val="28"/>
-          <w:bdr w:val="none" w:sz="0" w:space="0" w:color="auto" w:frame="1"/>
-        </w:rPr>
-        <w:t xml:space="preserve"> in turn is an extension of FAT. It is almost universally compatible with</w:t>
+        <w:t>which in turn is an extension of FAT. It is almost universally compatible with</w:t>
       </w:r>
       <w:r>
         <w:rPr>
@@ -9096,7 +9017,6 @@
           <w:szCs w:val="28"/>
         </w:rPr>
       </w:pPr>
-      <w:proofErr w:type="gramStart"/>
       <w:r>
         <w:rPr>
           <w:rStyle w:val="rvts13"/>
@@ -9106,19 +9026,7 @@
           <w:szCs w:val="28"/>
           <w:bdr w:val="none" w:sz="0" w:space="0" w:color="auto" w:frame="1"/>
         </w:rPr>
-        <w:t>operating</w:t>
-      </w:r>
-      <w:proofErr w:type="gramEnd"/>
-      <w:r>
-        <w:rPr>
-          <w:rStyle w:val="rvts13"/>
-          <w:rFonts w:ascii="Ubuntu" w:hAnsi="Ubuntu" w:cs="Arial"/>
-          <w:color w:val="000000"/>
-          <w:sz w:val="28"/>
-          <w:szCs w:val="28"/>
-          <w:bdr w:val="none" w:sz="0" w:space="0" w:color="auto" w:frame="1"/>
-        </w:rPr>
-        <w:t xml:space="preserve"> system and so it has a very low barrier for entry.</w:t>
+        <w:t>operating system and so it has a very low barrier for entry.</w:t>
       </w:r>
       <w:r>
         <w:rPr>
@@ -9568,7 +9476,6 @@
           <w:szCs w:val="28"/>
         </w:rPr>
       </w:pPr>
-      <w:proofErr w:type="gramStart"/>
       <w:r>
         <w:rPr>
           <w:rStyle w:val="rvts22"/>
@@ -9582,7 +9489,6 @@
         <w:lastRenderedPageBreak/>
         <w:t>exFAT</w:t>
       </w:r>
-      <w:proofErr w:type="gramEnd"/>
     </w:p>
     <w:p>
       <w:pPr>
@@ -9764,9 +9670,17 @@
           <w:szCs w:val="28"/>
           <w:bdr w:val="none" w:sz="0" w:space="0" w:color="auto" w:frame="1"/>
         </w:rPr>
-        <w:t xml:space="preserve">include it from the get go. </w:t>
-      </w:r>
-      <w:proofErr w:type="gramStart"/>
+        <w:t>include it from the get go. exFAT support is present in Windows and Mac OS X</w:t>
+      </w:r>
+      <w:r>
+        <w:rPr>
+          <w:rFonts w:ascii="Ubuntu" w:hAnsi="Ubuntu" w:cs="Arial"/>
+          <w:color w:val="000000"/>
+          <w:sz w:val="28"/>
+          <w:szCs w:val="28"/>
+        </w:rPr>
+        <w:t xml:space="preserve"> </w:t>
+      </w:r>
       <w:r>
         <w:rPr>
           <w:rStyle w:val="rvts13"/>
@@ -9776,9 +9690,17 @@
           <w:szCs w:val="28"/>
           <w:bdr w:val="none" w:sz="0" w:space="0" w:color="auto" w:frame="1"/>
         </w:rPr>
-        <w:t>exFAT</w:t>
-      </w:r>
-      <w:proofErr w:type="gramEnd"/>
+        <w:t>out of the box and can be added to Linux and other operating systems. This</w:t>
+      </w:r>
+      <w:r>
+        <w:rPr>
+          <w:rFonts w:ascii="Ubuntu" w:hAnsi="Ubuntu" w:cs="Arial"/>
+          <w:color w:val="000000"/>
+          <w:sz w:val="28"/>
+          <w:szCs w:val="28"/>
+        </w:rPr>
+        <w:t xml:space="preserve"> </w:t>
+      </w:r>
       <w:r>
         <w:rPr>
           <w:rStyle w:val="rvts13"/>
@@ -9788,7 +9710,7 @@
           <w:szCs w:val="28"/>
           <w:bdr w:val="none" w:sz="0" w:space="0" w:color="auto" w:frame="1"/>
         </w:rPr>
-        <w:t xml:space="preserve"> support is present in Windows and Mac OS X</w:t>
+        <w:t>makes exFAT an ideal file system for use on a drive that needs to be used on</w:t>
       </w:r>
       <w:r>
         <w:rPr>
@@ -9808,71 +9730,7 @@
           <w:szCs w:val="28"/>
           <w:bdr w:val="none" w:sz="0" w:space="0" w:color="auto" w:frame="1"/>
         </w:rPr>
-        <w:t>out of the box and can be added to Linux and other operating systems. This</w:t>
-      </w:r>
-      <w:r>
-        <w:rPr>
-          <w:rFonts w:ascii="Ubuntu" w:hAnsi="Ubuntu" w:cs="Arial"/>
-          <w:color w:val="000000"/>
-          <w:sz w:val="28"/>
-          <w:szCs w:val="28"/>
-        </w:rPr>
-        <w:t xml:space="preserve"> </w:t>
-      </w:r>
-      <w:r>
-        <w:rPr>
-          <w:rStyle w:val="rvts13"/>
-          <w:rFonts w:ascii="Ubuntu" w:hAnsi="Ubuntu" w:cs="Arial"/>
-          <w:color w:val="000000"/>
-          <w:sz w:val="28"/>
-          <w:szCs w:val="28"/>
-          <w:bdr w:val="none" w:sz="0" w:space="0" w:color="auto" w:frame="1"/>
-        </w:rPr>
-        <w:t>makes exFAT an ideal file system for use on a drive that needs to be used on</w:t>
-      </w:r>
-      <w:r>
-        <w:rPr>
-          <w:rFonts w:ascii="Ubuntu" w:hAnsi="Ubuntu" w:cs="Arial"/>
-          <w:color w:val="000000"/>
-          <w:sz w:val="28"/>
-          <w:szCs w:val="28"/>
-        </w:rPr>
-        <w:t xml:space="preserve"> </w:t>
-      </w:r>
-      <w:r>
-        <w:rPr>
-          <w:rStyle w:val="rvts13"/>
-          <w:rFonts w:ascii="Ubuntu" w:hAnsi="Ubuntu" w:cs="Arial"/>
-          <w:color w:val="000000"/>
-          <w:sz w:val="28"/>
-          <w:szCs w:val="28"/>
-          <w:bdr w:val="none" w:sz="0" w:space="0" w:color="auto" w:frame="1"/>
-        </w:rPr>
-        <w:t>both a Windows PC and a Mac. (</w:t>
-      </w:r>
-      <w:proofErr w:type="gramStart"/>
-      <w:r>
-        <w:rPr>
-          <w:rStyle w:val="rvts13"/>
-          <w:rFonts w:ascii="Ubuntu" w:hAnsi="Ubuntu" w:cs="Arial"/>
-          <w:color w:val="000000"/>
-          <w:sz w:val="28"/>
-          <w:szCs w:val="28"/>
-          <w:bdr w:val="none" w:sz="0" w:space="0" w:color="auto" w:frame="1"/>
-        </w:rPr>
-        <w:t>fuse-exfat</w:t>
-      </w:r>
-      <w:proofErr w:type="gramEnd"/>
-      <w:r>
-        <w:rPr>
-          <w:rStyle w:val="rvts13"/>
-          <w:rFonts w:ascii="Ubuntu" w:hAnsi="Ubuntu" w:cs="Arial"/>
-          <w:color w:val="000000"/>
-          <w:sz w:val="28"/>
-          <w:szCs w:val="28"/>
-          <w:bdr w:val="none" w:sz="0" w:space="0" w:color="auto" w:frame="1"/>
-        </w:rPr>
-        <w:t xml:space="preserve"> or exfat-utils are needed on Linux)</w:t>
+        <w:t>both a Windows PC and a Mac. (fuse-exfat or exfat-utils are needed on Linux)</w:t>
       </w:r>
     </w:p>
     <w:p>
@@ -9993,7 +9851,6 @@
           <w:szCs w:val="28"/>
         </w:rPr>
       </w:pPr>
-      <w:proofErr w:type="gramStart"/>
       <w:r>
         <w:rPr>
           <w:rStyle w:val="rvts13"/>
@@ -10003,19 +9860,7 @@
           <w:szCs w:val="28"/>
           <w:bdr w:val="none" w:sz="0" w:space="0" w:color="auto" w:frame="1"/>
         </w:rPr>
-        <w:t>exFAT</w:t>
-      </w:r>
-      <w:proofErr w:type="gramEnd"/>
-      <w:r>
-        <w:rPr>
-          <w:rStyle w:val="rvts13"/>
-          <w:rFonts w:ascii="Ubuntu" w:hAnsi="Ubuntu" w:cs="Arial"/>
-          <w:color w:val="000000"/>
-          <w:sz w:val="28"/>
-          <w:szCs w:val="28"/>
-          <w:bdr w:val="none" w:sz="0" w:space="0" w:color="auto" w:frame="1"/>
-        </w:rPr>
-        <w:t xml:space="preserve"> does not have the facility to journal any changes made to the file system and</w:t>
+        <w:t>exFAT does not have the facility to journal any changes made to the file system and</w:t>
       </w:r>
       <w:r>
         <w:rPr>
@@ -10785,7 +10630,6 @@
         </w:rPr>
         <w:br/>
       </w:r>
-      <w:proofErr w:type="gramStart"/>
       <w:r>
         <w:rPr>
           <w:rStyle w:val="rvts23"/>
@@ -10799,7 +10643,6 @@
         </w:rPr>
         <w:t>reFS</w:t>
       </w:r>
-      <w:proofErr w:type="gramEnd"/>
     </w:p>
     <w:p>
       <w:pPr>
@@ -10981,9 +10824,8 @@
           <w:szCs w:val="28"/>
           <w:bdr w:val="none" w:sz="0" w:space="0" w:color="auto" w:frame="1"/>
         </w:rPr>
-        <w:t xml:space="preserve">will likely be added to OSIRiS. </w:t>
-      </w:r>
-      <w:proofErr w:type="gramStart"/>
+        <w:t xml:space="preserve">will likely be added to OSIRiS. reFS will support incredibly large disks on the </w:t>
+      </w:r>
       <w:r>
         <w:rPr>
           <w:rStyle w:val="rvts13"/>
@@ -10993,9 +10835,8 @@
           <w:szCs w:val="28"/>
           <w:bdr w:val="none" w:sz="0" w:space="0" w:color="auto" w:frame="1"/>
         </w:rPr>
-        <w:t>reFS</w:t>
-      </w:r>
-      <w:proofErr w:type="gramEnd"/>
+        <w:t>Exabyte</w:t>
+      </w:r>
       <w:r>
         <w:rPr>
           <w:rStyle w:val="rvts13"/>
@@ -11005,7 +10846,16 @@
           <w:szCs w:val="28"/>
           <w:bdr w:val="none" w:sz="0" w:space="0" w:color="auto" w:frame="1"/>
         </w:rPr>
-        <w:t xml:space="preserve"> will support incredibly large disks on the </w:t>
+        <w:t xml:space="preserve"> scale and</w:t>
+      </w:r>
+      <w:r>
+        <w:rPr>
+          <w:rFonts w:ascii="Ubuntu" w:hAnsi="Ubuntu" w:cs="Arial"/>
+          <w:color w:val="000000"/>
+          <w:sz w:val="28"/>
+          <w:szCs w:val="28"/>
+        </w:rPr>
+        <w:t xml:space="preserve"> </w:t>
       </w:r>
       <w:r>
         <w:rPr>
@@ -11016,51 +10866,7 @@
           <w:szCs w:val="28"/>
           <w:bdr w:val="none" w:sz="0" w:space="0" w:color="auto" w:frame="1"/>
         </w:rPr>
-        <w:t>Exabyte</w:t>
-      </w:r>
-      <w:r>
-        <w:rPr>
-          <w:rStyle w:val="rvts13"/>
-          <w:rFonts w:ascii="Ubuntu" w:hAnsi="Ubuntu" w:cs="Arial"/>
-          <w:color w:val="000000"/>
-          <w:sz w:val="28"/>
-          <w:szCs w:val="28"/>
-          <w:bdr w:val="none" w:sz="0" w:space="0" w:color="auto" w:frame="1"/>
-        </w:rPr>
-        <w:t xml:space="preserve"> scale and</w:t>
-      </w:r>
-      <w:r>
-        <w:rPr>
-          <w:rFonts w:ascii="Ubuntu" w:hAnsi="Ubuntu" w:cs="Arial"/>
-          <w:color w:val="000000"/>
-          <w:sz w:val="28"/>
-          <w:szCs w:val="28"/>
-        </w:rPr>
-        <w:t xml:space="preserve"> </w:t>
-      </w:r>
-      <w:r>
-        <w:rPr>
-          <w:rStyle w:val="rvts13"/>
-          <w:rFonts w:ascii="Ubuntu" w:hAnsi="Ubuntu" w:cs="Arial"/>
-          <w:color w:val="000000"/>
-          <w:sz w:val="28"/>
-          <w:szCs w:val="28"/>
-          <w:bdr w:val="none" w:sz="0" w:space="0" w:color="auto" w:frame="1"/>
-        </w:rPr>
-        <w:t>will be able to recover from data corruption in a manner similar to the already est</w:t>
-      </w:r>
-      <w:bookmarkStart w:id="4" w:name="_GoBack"/>
-      <w:bookmarkEnd w:id="4"/>
-      <w:r>
-        <w:rPr>
-          <w:rStyle w:val="rvts13"/>
-          <w:rFonts w:ascii="Ubuntu" w:hAnsi="Ubuntu" w:cs="Arial"/>
-          <w:color w:val="000000"/>
-          <w:sz w:val="28"/>
-          <w:szCs w:val="28"/>
-          <w:bdr w:val="none" w:sz="0" w:space="0" w:color="auto" w:frame="1"/>
-        </w:rPr>
-        <w:t>ablished ZFS</w:t>
+        <w:t>will be able to recover from data corruption in a manner similar to the already established ZFS</w:t>
       </w:r>
       <w:r>
         <w:rPr>
@@ -11677,8 +11483,12 @@
       </w:pPr>
     </w:p>
     <w:sectPr>
-      <w:headerReference w:type="default" r:id="rId28"/>
-      <w:footerReference w:type="default" r:id="rId29"/>
+      <w:headerReference w:type="even" r:id="rId28"/>
+      <w:headerReference w:type="default" r:id="rId29"/>
+      <w:footerReference w:type="even" r:id="rId30"/>
+      <w:footerReference w:type="default" r:id="rId31"/>
+      <w:headerReference w:type="first" r:id="rId32"/>
+      <w:footerReference w:type="first" r:id="rId33"/>
       <w:pgSz w:w="11900" w:h="16840"/>
       <w:pgMar w:top="1134" w:right="1134" w:bottom="1134" w:left="1134" w:header="709" w:footer="850" w:gutter="0"/>
       <w:cols w:space="720"/>
@@ -11707,6 +11517,16 @@
 </file>
 
 <file path=word/footer1.xml><?xml version="1.0" encoding="utf-8"?>
+<w:ftr xmlns:wpc="http://schemas.microsoft.com/office/word/2010/wordprocessingCanvas" xmlns:mc="http://schemas.openxmlformats.org/markup-compatibility/2006" xmlns:o="urn:schemas-microsoft-com:office:office" xmlns:r="http://schemas.openxmlformats.org/officeDocument/2006/relationships" xmlns:m="http://schemas.openxmlformats.org/officeDocument/2006/math" xmlns:v="urn:schemas-microsoft-com:vml" xmlns:wp14="http://schemas.microsoft.com/office/word/2010/wordprocessingDrawing" xmlns:wp="http://schemas.openxmlformats.org/drawingml/2006/wordprocessingDrawing" xmlns:w10="urn:schemas-microsoft-com:office:word" xmlns:w="http://schemas.openxmlformats.org/wordprocessingml/2006/main" xmlns:w14="http://schemas.microsoft.com/office/word/2010/wordml" xmlns:w15="http://schemas.microsoft.com/office/word/2012/wordml" xmlns:wpg="http://schemas.microsoft.com/office/word/2010/wordprocessingGroup" xmlns:wpi="http://schemas.microsoft.com/office/word/2010/wordprocessingInk" xmlns:wne="http://schemas.microsoft.com/office/word/2006/wordml" xmlns:wps="http://schemas.microsoft.com/office/word/2010/wordprocessingShape" mc:Ignorable="w14 w15 wp14">
+  <w:p>
+    <w:pPr>
+      <w:pStyle w:val="Footer"/>
+    </w:pPr>
+  </w:p>
+</w:ftr>
+</file>
+
+<file path=word/footer2.xml><?xml version="1.0" encoding="utf-8"?>
 <w:ftr xmlns:wpc="http://schemas.microsoft.com/office/word/2010/wordprocessingCanvas" xmlns:mc="http://schemas.openxmlformats.org/markup-compatibility/2006" xmlns:o="urn:schemas-microsoft-com:office:office" xmlns:r="http://schemas.openxmlformats.org/officeDocument/2006/relationships" xmlns:m="http://schemas.openxmlformats.org/officeDocument/2006/math" xmlns:v="urn:schemas-microsoft-com:vml" xmlns:wp14="http://schemas.microsoft.com/office/word/2010/wordprocessingDrawing" xmlns:wp="http://schemas.openxmlformats.org/drawingml/2006/wordprocessingDrawing" xmlns:w10="urn:schemas-microsoft-com:office:word" xmlns:w="http://schemas.openxmlformats.org/wordprocessingml/2006/main" xmlns:w14="http://schemas.microsoft.com/office/word/2010/wordml" xmlns:w15="http://schemas.microsoft.com/office/word/2012/wordml" xmlns:wpg="http://schemas.microsoft.com/office/word/2010/wordprocessingGroup" xmlns:wpi="http://schemas.microsoft.com/office/word/2010/wordprocessingInk" xmlns:wne="http://schemas.microsoft.com/office/word/2006/wordml" xmlns:wps="http://schemas.microsoft.com/office/word/2010/wordprocessingShape" mc:Ignorable="w14 w15 wp14">
   <w:p>
     <w:pPr>
@@ -11728,7 +11548,7 @@
       <w:rPr>
         <w:noProof/>
       </w:rPr>
-      <w:t>14</w:t>
+      <w:t>1</w:t>
     </w:r>
     <w:r>
       <w:fldChar w:fldCharType="end"/>
@@ -11740,6 +11560,16 @@
 </w:ftr>
 </file>
 
+<file path=word/footer3.xml><?xml version="1.0" encoding="utf-8"?>
+<w:ftr xmlns:wpc="http://schemas.microsoft.com/office/word/2010/wordprocessingCanvas" xmlns:mc="http://schemas.openxmlformats.org/markup-compatibility/2006" xmlns:o="urn:schemas-microsoft-com:office:office" xmlns:r="http://schemas.openxmlformats.org/officeDocument/2006/relationships" xmlns:m="http://schemas.openxmlformats.org/officeDocument/2006/math" xmlns:v="urn:schemas-microsoft-com:vml" xmlns:wp14="http://schemas.microsoft.com/office/word/2010/wordprocessingDrawing" xmlns:wp="http://schemas.openxmlformats.org/drawingml/2006/wordprocessingDrawing" xmlns:w10="urn:schemas-microsoft-com:office:word" xmlns:w="http://schemas.openxmlformats.org/wordprocessingml/2006/main" xmlns:w14="http://schemas.microsoft.com/office/word/2010/wordml" xmlns:w15="http://schemas.microsoft.com/office/word/2012/wordml" xmlns:wpg="http://schemas.microsoft.com/office/word/2010/wordprocessingGroup" xmlns:wpi="http://schemas.microsoft.com/office/word/2010/wordprocessingInk" xmlns:wne="http://schemas.microsoft.com/office/word/2006/wordml" xmlns:wps="http://schemas.microsoft.com/office/word/2010/wordprocessingShape" mc:Ignorable="w14 w15 wp14">
+  <w:p>
+    <w:pPr>
+      <w:pStyle w:val="Footer"/>
+    </w:pPr>
+  </w:p>
+</w:ftr>
+</file>
+
 <file path=word/footnotes.xml><?xml version="1.0" encoding="utf-8"?>
 <w:footnotes xmlns:wpc="http://schemas.microsoft.com/office/word/2010/wordprocessingCanvas" xmlns:mc="http://schemas.openxmlformats.org/markup-compatibility/2006" xmlns:o="urn:schemas-microsoft-com:office:office" xmlns:r="http://schemas.openxmlformats.org/officeDocument/2006/relationships" xmlns:m="http://schemas.openxmlformats.org/officeDocument/2006/math" xmlns:v="urn:schemas-microsoft-com:vml" xmlns:wp14="http://schemas.microsoft.com/office/word/2010/wordprocessingDrawing" xmlns:wp="http://schemas.openxmlformats.org/drawingml/2006/wordprocessingDrawing" xmlns:w10="urn:schemas-microsoft-com:office:word" xmlns:w="http://schemas.openxmlformats.org/wordprocessingml/2006/main" xmlns:w14="http://schemas.microsoft.com/office/word/2010/wordml" xmlns:w15="http://schemas.microsoft.com/office/word/2012/wordml" xmlns:wpg="http://schemas.microsoft.com/office/word/2010/wordprocessingGroup" xmlns:wpi="http://schemas.microsoft.com/office/word/2010/wordprocessingInk" xmlns:wne="http://schemas.microsoft.com/office/word/2006/wordml" xmlns:wps="http://schemas.microsoft.com/office/word/2010/wordprocessingShape" mc:Ignorable="w14 w15 wp14">
   <w:footnote w:type="separator" w:id="-1">
@@ -11763,11 +11593,36 @@
 <w:hdr xmlns:wpc="http://schemas.microsoft.com/office/word/2010/wordprocessingCanvas" xmlns:mc="http://schemas.openxmlformats.org/markup-compatibility/2006" xmlns:o="urn:schemas-microsoft-com:office:office" xmlns:r="http://schemas.openxmlformats.org/officeDocument/2006/relationships" xmlns:m="http://schemas.openxmlformats.org/officeDocument/2006/math" xmlns:v="urn:schemas-microsoft-com:vml" xmlns:wp14="http://schemas.microsoft.com/office/word/2010/wordprocessingDrawing" xmlns:wp="http://schemas.openxmlformats.org/drawingml/2006/wordprocessingDrawing" xmlns:w10="urn:schemas-microsoft-com:office:word" xmlns:w="http://schemas.openxmlformats.org/wordprocessingml/2006/main" xmlns:w14="http://schemas.microsoft.com/office/word/2010/wordml" xmlns:w15="http://schemas.microsoft.com/office/word/2012/wordml" xmlns:wpg="http://schemas.microsoft.com/office/word/2010/wordprocessingGroup" xmlns:wpi="http://schemas.microsoft.com/office/word/2010/wordprocessingInk" xmlns:wne="http://schemas.microsoft.com/office/word/2006/wordml" xmlns:wps="http://schemas.microsoft.com/office/word/2010/wordprocessingShape" mc:Ignorable="w14 w15 wp14">
   <w:p>
     <w:pPr>
+      <w:pStyle w:val="Header"/>
+    </w:pPr>
+  </w:p>
+</w:hdr>
+</file>
+
+<file path=word/header2.xml><?xml version="1.0" encoding="utf-8"?>
+<w:hdr xmlns:wpc="http://schemas.microsoft.com/office/word/2010/wordprocessingCanvas" xmlns:mc="http://schemas.openxmlformats.org/markup-compatibility/2006" xmlns:o="urn:schemas-microsoft-com:office:office" xmlns:r="http://schemas.openxmlformats.org/officeDocument/2006/relationships" xmlns:m="http://schemas.openxmlformats.org/officeDocument/2006/math" xmlns:v="urn:schemas-microsoft-com:vml" xmlns:wp14="http://schemas.microsoft.com/office/word/2010/wordprocessingDrawing" xmlns:wp="http://schemas.openxmlformats.org/drawingml/2006/wordprocessingDrawing" xmlns:w10="urn:schemas-microsoft-com:office:word" xmlns:w="http://schemas.openxmlformats.org/wordprocessingml/2006/main" xmlns:w14="http://schemas.microsoft.com/office/word/2010/wordml" xmlns:w15="http://schemas.microsoft.com/office/word/2012/wordml" xmlns:wpg="http://schemas.microsoft.com/office/word/2010/wordprocessingGroup" xmlns:wpi="http://schemas.microsoft.com/office/word/2010/wordprocessingInk" xmlns:wne="http://schemas.microsoft.com/office/word/2006/wordml" xmlns:wps="http://schemas.microsoft.com/office/word/2010/wordprocessingShape" mc:Ignorable="w14 w15 wp14">
+  <w:p>
+    <w:pPr>
       <w:pStyle w:val="HeaderFooter"/>
     </w:pPr>
     <w:r>
+      <w:t xml:space="preserve">Project </w:t>
+    </w:r>
+    <w:bookmarkStart w:id="4" w:name="_GoBack"/>
+    <w:bookmarkEnd w:id="4"/>
+    <w:r>
       <w:t>OSIRiS - Adam Heathcote 2014 - 2015</w:t>
     </w:r>
+  </w:p>
+</w:hdr>
+</file>
+
+<file path=word/header3.xml><?xml version="1.0" encoding="utf-8"?>
+<w:hdr xmlns:wpc="http://schemas.microsoft.com/office/word/2010/wordprocessingCanvas" xmlns:mc="http://schemas.openxmlformats.org/markup-compatibility/2006" xmlns:o="urn:schemas-microsoft-com:office:office" xmlns:r="http://schemas.openxmlformats.org/officeDocument/2006/relationships" xmlns:m="http://schemas.openxmlformats.org/officeDocument/2006/math" xmlns:v="urn:schemas-microsoft-com:vml" xmlns:wp14="http://schemas.microsoft.com/office/word/2010/wordprocessingDrawing" xmlns:wp="http://schemas.openxmlformats.org/drawingml/2006/wordprocessingDrawing" xmlns:w10="urn:schemas-microsoft-com:office:word" xmlns:w="http://schemas.openxmlformats.org/wordprocessingml/2006/main" xmlns:w14="http://schemas.microsoft.com/office/word/2010/wordml" xmlns:w15="http://schemas.microsoft.com/office/word/2012/wordml" xmlns:wpg="http://schemas.microsoft.com/office/word/2010/wordprocessingGroup" xmlns:wpi="http://schemas.microsoft.com/office/word/2010/wordprocessingInk" xmlns:wne="http://schemas.microsoft.com/office/word/2006/wordml" xmlns:wps="http://schemas.microsoft.com/office/word/2010/wordprocessingShape" mc:Ignorable="w14 w15 wp14">
+  <w:p>
+    <w:pPr>
+      <w:pStyle w:val="Header"/>
+    </w:pPr>
   </w:p>
 </w:hdr>
 </file>

</xml_diff>

<commit_message>
Updated release notes + Manual + Build Number
</commit_message>
<xml_diff>
--- a/OSIRiS/bin/Release/OSIRiS_Manual.docx
+++ b/OSIRiS/bin/Release/OSIRiS_Manual.docx
@@ -6,6 +6,8 @@
       <w:pPr>
         <w:pStyle w:val="BodyA"/>
       </w:pPr>
+      <w:bookmarkStart w:id="0" w:name="_GoBack"/>
+      <w:bookmarkEnd w:id="0"/>
     </w:p>
     <w:p>
       <w:pPr>
@@ -58,8 +60,6 @@
           </wp:inline>
         </w:drawing>
       </w:r>
-      <w:bookmarkStart w:id="0" w:name="_GoBack"/>
-      <w:bookmarkEnd w:id="0"/>
     </w:p>
     <w:p>
       <w:pPr>
@@ -4135,12 +4135,12 @@
           <wp:anchor distT="152400" distB="152400" distL="152400" distR="152400" simplePos="0" relativeHeight="251667456" behindDoc="0" locked="0" layoutInCell="1" allowOverlap="1" wp14:anchorId="5FBCF24A" wp14:editId="6EA7F7CB">
             <wp:simplePos x="0" y="0"/>
             <wp:positionH relativeFrom="margin">
-              <wp:posOffset>1542090</wp:posOffset>
+              <wp:posOffset>1537335</wp:posOffset>
             </wp:positionH>
             <wp:positionV relativeFrom="line">
-              <wp:posOffset>389890</wp:posOffset>
+              <wp:posOffset>494834</wp:posOffset>
             </wp:positionV>
-            <wp:extent cx="3029358" cy="3929029"/>
+            <wp:extent cx="3029358" cy="3719141"/>
             <wp:effectExtent l="0" t="0" r="0" b="0"/>
             <wp:wrapTopAndBottom distT="152400" distB="152400"/>
             <wp:docPr id="1073741834" name="officeArt object"/>
@@ -4167,7 +4167,7 @@
                   <pic:spPr>
                     <a:xfrm>
                       <a:off x="0" y="0"/>
-                      <a:ext cx="3029358" cy="3929029"/>
+                      <a:ext cx="3029358" cy="3719141"/>
                     </a:xfrm>
                     <a:prstGeom prst="rect">
                       <a:avLst/>
@@ -4184,6 +4184,9 @@
             <wp14:sizeRelH relativeFrom="margin">
               <wp14:pctWidth>0</wp14:pctWidth>
             </wp14:sizeRelH>
+            <wp14:sizeRelV relativeFrom="margin">
+              <wp14:pctHeight>0</wp14:pctHeight>
+            </wp14:sizeRelV>
           </wp:anchor>
         </w:drawing>
       </w:r>
@@ -4396,55 +4399,112 @@
       <w:pPr>
         <w:pStyle w:val="BodyA"/>
         <w:rPr>
-          <w:rFonts w:ascii="Ubuntu"/>
-          <w:sz w:val="28"/>
-          <w:szCs w:val="28"/>
-          <w:lang w:val="en-US"/>
-        </w:rPr>
-      </w:pPr>
-      <w:r>
-        <w:rPr>
-          <w:rFonts w:ascii="Ubuntu"/>
-          <w:sz w:val="28"/>
-          <w:szCs w:val="28"/>
-          <w:lang w:val="en-US"/>
-        </w:rPr>
-        <w:lastRenderedPageBreak/>
-        <w:t>Decide whether you would like to see console output messages by checking the appropriate box and then press run. If you decide not to see console output then progress will simply be indicated with a scrolling bar.</w:t>
-      </w:r>
-    </w:p>
-    <w:p>
-      <w:pPr>
-        <w:pStyle w:val="BodyA"/>
-        <w:rPr>
-          <w:rFonts w:ascii="Ubuntu" w:eastAsia="Ubuntu" w:hAnsi="Ubuntu" w:cs="Ubuntu"/>
-          <w:sz w:val="28"/>
-          <w:szCs w:val="28"/>
-        </w:rPr>
-      </w:pPr>
-    </w:p>
-    <w:p>
-      <w:pPr>
-        <w:pStyle w:val="BodyA"/>
-        <w:rPr>
-          <w:rFonts w:ascii="Ubuntu"/>
-          <w:sz w:val="28"/>
-          <w:szCs w:val="28"/>
-          <w:lang w:val="en-US"/>
-        </w:rPr>
-      </w:pPr>
-      <w:r>
-        <w:rPr>
-          <w:rFonts w:ascii="Ubuntu" w:eastAsia="Ubuntu" w:hAnsi="Ubuntu" w:cs="Ubuntu"/>
+          <w:rFonts w:ascii="Ubuntu" w:eastAsia="Ubuntu" w:hAnsi="Ubuntu" w:cs="Ubuntu"/>
+          <w:sz w:val="28"/>
+          <w:szCs w:val="28"/>
+        </w:rPr>
+      </w:pPr>
+    </w:p>
+    <w:p>
+      <w:pPr>
+        <w:pStyle w:val="BodyA"/>
+        <w:rPr>
+          <w:rFonts w:ascii="Ubuntu"/>
+          <w:sz w:val="28"/>
+          <w:szCs w:val="28"/>
+          <w:lang w:val="en-US"/>
+        </w:rPr>
+      </w:pPr>
+    </w:p>
+    <w:p>
+      <w:pPr>
+        <w:pStyle w:val="BodyA"/>
+        <w:rPr>
+          <w:rFonts w:ascii="Ubuntu"/>
+          <w:sz w:val="28"/>
+          <w:szCs w:val="28"/>
+          <w:lang w:val="en-US"/>
+        </w:rPr>
+      </w:pPr>
+    </w:p>
+    <w:p>
+      <w:pPr>
+        <w:pStyle w:val="BodyA"/>
+        <w:rPr>
+          <w:rFonts w:ascii="Ubuntu"/>
+          <w:sz w:val="28"/>
+          <w:szCs w:val="28"/>
+          <w:lang w:val="en-US"/>
+        </w:rPr>
+      </w:pPr>
+      <w:r>
+        <w:rPr>
+          <w:rFonts w:ascii="Ubuntu"/>
+          <w:sz w:val="28"/>
+          <w:szCs w:val="28"/>
+          <w:lang w:val="en-US"/>
+        </w:rPr>
+        <w:t xml:space="preserve">If the machine being setup is a Clearance model or perhaps an S&amp;D repair or return, check the </w:t>
+      </w:r>
+      <w:r>
+        <w:rPr>
+          <w:rFonts w:ascii="Ubuntu"/>
+          <w:sz w:val="28"/>
+          <w:szCs w:val="28"/>
+          <w:lang w:val="en-US"/>
+        </w:rPr>
+        <w:t>‘</w:t>
+      </w:r>
+      <w:r>
+        <w:rPr>
+          <w:rFonts w:ascii="Ubuntu"/>
+          <w:sz w:val="28"/>
+          <w:szCs w:val="28"/>
+          <w:lang w:val="en-US"/>
+        </w:rPr>
+        <w:t>Clearance S&amp;D</w:t>
+      </w:r>
+      <w:r>
+        <w:rPr>
+          <w:rFonts w:ascii="Ubuntu"/>
+          <w:sz w:val="28"/>
+          <w:szCs w:val="28"/>
+          <w:lang w:val="en-US"/>
+        </w:rPr>
+        <w:t>’</w:t>
+      </w:r>
+      <w:r>
+        <w:rPr>
+          <w:rFonts w:ascii="Ubuntu"/>
+          <w:sz w:val="28"/>
+          <w:szCs w:val="28"/>
+          <w:lang w:val="en-US"/>
+        </w:rPr>
+        <w:t xml:space="preserve"> option. This will place a banner on the wallpaper when the machine is setup so customers can be aware that the machine is a clearance model.</w:t>
+      </w:r>
+    </w:p>
+    <w:p>
+      <w:pPr>
+        <w:pStyle w:val="BodyA"/>
+        <w:rPr>
+          <w:rFonts w:ascii="Ubuntu"/>
+          <w:sz w:val="28"/>
+          <w:szCs w:val="28"/>
+          <w:lang w:val="en-US"/>
+        </w:rPr>
+      </w:pPr>
+      <w:r>
+        <w:rPr>
+          <w:rFonts w:ascii="Ubuntu"/>
           <w:noProof/>
           <w:sz w:val="28"/>
           <w:szCs w:val="28"/>
         </w:rPr>
         <w:drawing>
-          <wp:inline distT="0" distB="0" distL="0" distR="0" wp14:anchorId="44CFECC1" wp14:editId="77BA9462">
-            <wp:extent cx="3086531" cy="200053"/>
-            <wp:effectExtent l="0" t="0" r="0" b="9525"/>
-            <wp:docPr id="12" name="Picture 12"/>
+          <wp:inline distT="0" distB="0" distL="0" distR="0" wp14:anchorId="59A70FEF" wp14:editId="791B1784">
+            <wp:extent cx="2924583" cy="590632"/>
+            <wp:effectExtent l="0" t="0" r="9525" b="0"/>
+            <wp:docPr id="8" name="Picture 8"/>
             <wp:cNvGraphicFramePr>
               <a:graphicFrameLocks xmlns:a="http://schemas.openxmlformats.org/drawingml/2006/main" noChangeAspect="1"/>
             </wp:cNvGraphicFramePr>
@@ -4452,7 +4512,7 @@
               <a:graphicData uri="http://schemas.openxmlformats.org/drawingml/2006/picture">
                 <pic:pic xmlns:pic="http://schemas.openxmlformats.org/drawingml/2006/picture">
                   <pic:nvPicPr>
-                    <pic:cNvPr id="12" name="OSIRiS_clearance_strip.PNG"/>
+                    <pic:cNvPr id="8" name="clearancecheck.PNG"/>
                     <pic:cNvPicPr/>
                   </pic:nvPicPr>
                   <pic:blipFill>
@@ -4470,7 +4530,7 @@
                   <pic:spPr>
                     <a:xfrm>
                       <a:off x="0" y="0"/>
-                      <a:ext cx="3086531" cy="200053"/>
+                      <a:ext cx="2924583" cy="590632"/>
                     </a:xfrm>
                     <a:prstGeom prst="rect">
                       <a:avLst/>
@@ -4493,84 +4553,6 @@
           <w:lang w:val="en-US"/>
         </w:rPr>
       </w:pPr>
-    </w:p>
-    <w:p>
-      <w:pPr>
-        <w:pStyle w:val="BodyA"/>
-        <w:rPr>
-          <w:rFonts w:ascii="Ubuntu"/>
-          <w:sz w:val="28"/>
-          <w:szCs w:val="28"/>
-          <w:lang w:val="en-US"/>
-        </w:rPr>
-      </w:pPr>
-      <w:r>
-        <w:rPr>
-          <w:rFonts w:ascii="Ubuntu"/>
-          <w:sz w:val="28"/>
-          <w:szCs w:val="28"/>
-          <w:lang w:val="en-US"/>
-        </w:rPr>
-        <w:t xml:space="preserve">If the machine being setup is a Clearance model or perhaps an S&amp;D repair or return, check the </w:t>
-      </w:r>
-      <w:r>
-        <w:rPr>
-          <w:rFonts w:ascii="Ubuntu"/>
-          <w:sz w:val="28"/>
-          <w:szCs w:val="28"/>
-          <w:lang w:val="en-US"/>
-        </w:rPr>
-        <w:t>‘</w:t>
-      </w:r>
-      <w:r>
-        <w:rPr>
-          <w:rFonts w:ascii="Ubuntu"/>
-          <w:sz w:val="28"/>
-          <w:szCs w:val="28"/>
-          <w:lang w:val="en-US"/>
-        </w:rPr>
-        <w:t>Clearance S&amp;D</w:t>
-      </w:r>
-      <w:r>
-        <w:rPr>
-          <w:rFonts w:ascii="Ubuntu"/>
-          <w:sz w:val="28"/>
-          <w:szCs w:val="28"/>
-          <w:lang w:val="en-US"/>
-        </w:rPr>
-        <w:t>’</w:t>
-      </w:r>
-      <w:r>
-        <w:rPr>
-          <w:rFonts w:ascii="Ubuntu"/>
-          <w:sz w:val="28"/>
-          <w:szCs w:val="28"/>
-          <w:lang w:val="en-US"/>
-        </w:rPr>
-        <w:t xml:space="preserve"> option. This will place a banner on the wallpaper when the machine is setup so customers can be aware that the machine is a clearance model.</w:t>
-      </w:r>
-    </w:p>
-    <w:p>
-      <w:pPr>
-        <w:pStyle w:val="BodyA"/>
-        <w:rPr>
-          <w:rFonts w:ascii="Ubuntu"/>
-          <w:sz w:val="28"/>
-          <w:szCs w:val="28"/>
-          <w:lang w:val="en-US"/>
-        </w:rPr>
-      </w:pPr>
-    </w:p>
-    <w:p>
-      <w:pPr>
-        <w:pStyle w:val="BodyA"/>
-        <w:rPr>
-          <w:rFonts w:ascii="Ubuntu"/>
-          <w:sz w:val="28"/>
-          <w:szCs w:val="28"/>
-          <w:lang w:val="en-US"/>
-        </w:rPr>
-      </w:pPr>
       <w:r>
         <w:rPr>
           <w:rFonts w:ascii="Ubuntu"/>
@@ -5129,14 +5111,18 @@
       <w:pPr>
         <w:pStyle w:val="BodyA"/>
         <w:rPr>
-          <w:rFonts w:ascii="Ubuntu" w:eastAsia="Ubuntu" w:hAnsi="Ubuntu" w:cs="Ubuntu"/>
+          <w:rFonts w:ascii="Ubuntu"/>
           <w:b/>
           <w:bCs/>
           <w:sz w:val="28"/>
           <w:szCs w:val="28"/>
-        </w:rPr>
-      </w:pPr>
-      <w:r>
+          <w:lang w:val="en-US"/>
+        </w:rPr>
+      </w:pPr>
+    </w:p>
+    <w:p>
+      <w:pPr>
+        <w:pStyle w:val="BodyA"/>
         <w:rPr>
           <w:rFonts w:ascii="Ubuntu"/>
           <w:b/>
@@ -5145,6 +5131,29 @@
           <w:szCs w:val="28"/>
           <w:lang w:val="en-US"/>
         </w:rPr>
+      </w:pPr>
+    </w:p>
+    <w:p>
+      <w:pPr>
+        <w:pStyle w:val="BodyA"/>
+        <w:rPr>
+          <w:rFonts w:ascii="Ubuntu" w:eastAsia="Ubuntu" w:hAnsi="Ubuntu" w:cs="Ubuntu"/>
+          <w:b/>
+          <w:bCs/>
+          <w:sz w:val="28"/>
+          <w:szCs w:val="28"/>
+        </w:rPr>
+      </w:pPr>
+      <w:r>
+        <w:rPr>
+          <w:rFonts w:ascii="Ubuntu"/>
+          <w:b/>
+          <w:bCs/>
+          <w:sz w:val="28"/>
+          <w:szCs w:val="28"/>
+          <w:lang w:val="en-US"/>
+        </w:rPr>
+        <w:lastRenderedPageBreak/>
         <w:t>What does it do?</w:t>
       </w:r>
     </w:p>
@@ -6475,13 +6484,13 @@
           <wp:anchor distT="152400" distB="152400" distL="152400" distR="152400" simplePos="0" relativeHeight="251672576" behindDoc="0" locked="0" layoutInCell="1" allowOverlap="1" wp14:anchorId="46642F5B" wp14:editId="0C79876F">
             <wp:simplePos x="0" y="0"/>
             <wp:positionH relativeFrom="margin">
-              <wp:posOffset>1552633</wp:posOffset>
+              <wp:posOffset>1556385</wp:posOffset>
             </wp:positionH>
             <wp:positionV relativeFrom="line">
-              <wp:posOffset>3810</wp:posOffset>
+              <wp:posOffset>121696</wp:posOffset>
             </wp:positionV>
-            <wp:extent cx="3008254" cy="3929005"/>
-            <wp:effectExtent l="0" t="0" r="1905" b="0"/>
+            <wp:extent cx="3008254" cy="3693232"/>
+            <wp:effectExtent l="0" t="0" r="1905" b="2540"/>
             <wp:wrapTopAndBottom distT="152400" distB="152400"/>
             <wp:docPr id="1073741840" name="officeArt object"/>
             <wp:cNvGraphicFramePr/>
@@ -6507,7 +6516,7 @@
                   <pic:spPr>
                     <a:xfrm>
                       <a:off x="0" y="0"/>
-                      <a:ext cx="3008254" cy="3929005"/>
+                      <a:ext cx="3008254" cy="3693232"/>
                     </a:xfrm>
                     <a:prstGeom prst="rect">
                       <a:avLst/>
@@ -6524,6 +6533,9 @@
             <wp14:sizeRelH relativeFrom="margin">
               <wp14:pctWidth>0</wp14:pctWidth>
             </wp14:sizeRelH>
+            <wp14:sizeRelV relativeFrom="margin">
+              <wp14:pctHeight>0</wp14:pctHeight>
+            </wp14:sizeRelV>
           </wp:anchor>
         </w:drawing>
       </w:r>
@@ -6644,72 +6656,7 @@
           <w:szCs w:val="28"/>
           <w:lang w:val="en-US"/>
         </w:rPr>
-        <w:t xml:space="preserve">Once you have decided upon the settings you and the customer would like, decide whether you would like to see console output messages by checking the appropriate box and then press run. If you decide not to see console </w:t>
-      </w:r>
-      <w:r>
-        <w:rPr>
-          <w:rFonts w:ascii="Ubuntu" w:eastAsia="Ubuntu" w:hAnsi="Ubuntu" w:cs="Ubuntu"/>
-          <w:noProof/>
-          <w:sz w:val="28"/>
-          <w:szCs w:val="28"/>
-        </w:rPr>
-        <w:drawing>
-          <wp:anchor distT="152400" distB="152400" distL="152400" distR="152400" simplePos="0" relativeHeight="251673600" behindDoc="0" locked="0" layoutInCell="1" allowOverlap="1" wp14:anchorId="61523FBA" wp14:editId="2B63B92F">
-            <wp:simplePos x="0" y="0"/>
-            <wp:positionH relativeFrom="margin">
-              <wp:align>center</wp:align>
-            </wp:positionH>
-            <wp:positionV relativeFrom="line">
-              <wp:posOffset>377825</wp:posOffset>
-            </wp:positionV>
-            <wp:extent cx="3975038" cy="388040"/>
-            <wp:effectExtent l="0" t="0" r="6985" b="0"/>
-            <wp:wrapTopAndBottom distT="152400" distB="152400"/>
-            <wp:docPr id="1073741841" name="officeArt object"/>
-            <wp:cNvGraphicFramePr/>
-            <a:graphic xmlns:a="http://schemas.openxmlformats.org/drawingml/2006/main">
-              <a:graphicData uri="http://schemas.openxmlformats.org/drawingml/2006/picture">
-                <pic:pic xmlns:pic="http://schemas.openxmlformats.org/drawingml/2006/picture">
-                  <pic:nvPicPr>
-                    <pic:cNvPr id="1073741841" name="NewItem3.png"/>
-                    <pic:cNvPicPr/>
-                  </pic:nvPicPr>
-                  <pic:blipFill>
-                    <a:blip r:embed="rId17">
-                      <a:extLst/>
-                    </a:blip>
-                    <a:stretch>
-                      <a:fillRect/>
-                    </a:stretch>
-                  </pic:blipFill>
-                  <pic:spPr>
-                    <a:xfrm>
-                      <a:off x="0" y="0"/>
-                      <a:ext cx="3975038" cy="388040"/>
-                    </a:xfrm>
-                    <a:prstGeom prst="rect">
-                      <a:avLst/>
-                    </a:prstGeom>
-                    <a:ln w="12700" cap="flat">
-                      <a:noFill/>
-                      <a:miter lim="400000"/>
-                    </a:ln>
-                    <a:effectLst/>
-                  </pic:spPr>
-                </pic:pic>
-              </a:graphicData>
-            </a:graphic>
-          </wp:anchor>
-        </w:drawing>
-      </w:r>
-      <w:r>
-        <w:rPr>
-          <w:rFonts w:ascii="Ubuntu"/>
-          <w:sz w:val="28"/>
-          <w:szCs w:val="28"/>
-          <w:lang w:val="en-US"/>
-        </w:rPr>
-        <w:t>output then progress will simply be indicated with a scrolling bar.</w:t>
+        <w:t>Once you have decided upon the settings you and the customer would like, press run.</w:t>
       </w:r>
     </w:p>
     <w:p>
@@ -6788,6 +6735,66 @@
         </w:rPr>
         <w:br/>
       </w:r>
+    </w:p>
+    <w:p>
+      <w:pPr>
+        <w:pStyle w:val="BodyA"/>
+        <w:rPr>
+          <w:rFonts w:ascii="Ubuntu" w:eastAsia="Ubuntu" w:hAnsi="Ubuntu" w:cs="Ubuntu"/>
+          <w:sz w:val="28"/>
+          <w:szCs w:val="28"/>
+        </w:rPr>
+      </w:pPr>
+    </w:p>
+    <w:p>
+      <w:pPr>
+        <w:pStyle w:val="BodyA"/>
+        <w:rPr>
+          <w:rFonts w:ascii="Ubuntu" w:eastAsia="Ubuntu" w:hAnsi="Ubuntu" w:cs="Ubuntu"/>
+          <w:sz w:val="28"/>
+          <w:szCs w:val="28"/>
+        </w:rPr>
+      </w:pPr>
+    </w:p>
+    <w:p>
+      <w:pPr>
+        <w:pStyle w:val="BodyA"/>
+        <w:rPr>
+          <w:rFonts w:ascii="Ubuntu" w:eastAsia="Ubuntu" w:hAnsi="Ubuntu" w:cs="Ubuntu"/>
+          <w:sz w:val="28"/>
+          <w:szCs w:val="28"/>
+        </w:rPr>
+      </w:pPr>
+    </w:p>
+    <w:p>
+      <w:pPr>
+        <w:pStyle w:val="BodyA"/>
+        <w:rPr>
+          <w:rFonts w:ascii="Ubuntu" w:eastAsia="Ubuntu" w:hAnsi="Ubuntu" w:cs="Ubuntu"/>
+          <w:sz w:val="28"/>
+          <w:szCs w:val="28"/>
+        </w:rPr>
+      </w:pPr>
+    </w:p>
+    <w:p>
+      <w:pPr>
+        <w:pStyle w:val="BodyA"/>
+        <w:rPr>
+          <w:rFonts w:ascii="Ubuntu" w:eastAsia="Ubuntu" w:hAnsi="Ubuntu" w:cs="Ubuntu"/>
+          <w:sz w:val="28"/>
+          <w:szCs w:val="28"/>
+        </w:rPr>
+      </w:pPr>
+    </w:p>
+    <w:p>
+      <w:pPr>
+        <w:pStyle w:val="BodyA"/>
+        <w:rPr>
+          <w:rFonts w:ascii="Ubuntu" w:eastAsia="Ubuntu" w:hAnsi="Ubuntu" w:cs="Ubuntu"/>
+          <w:sz w:val="28"/>
+          <w:szCs w:val="28"/>
+        </w:rPr>
+      </w:pPr>
     </w:p>
     <w:p>
       <w:pPr>
@@ -7845,13 +7852,13 @@
           <wp:anchor distT="152400" distB="152400" distL="152400" distR="152400" simplePos="0" relativeHeight="251677696" behindDoc="0" locked="0" layoutInCell="1" allowOverlap="1" wp14:anchorId="1C683794" wp14:editId="6528F32B">
             <wp:simplePos x="0" y="0"/>
             <wp:positionH relativeFrom="margin">
-              <wp:posOffset>1544795</wp:posOffset>
+              <wp:posOffset>1546860</wp:posOffset>
             </wp:positionH>
             <wp:positionV relativeFrom="line">
-              <wp:posOffset>436880</wp:posOffset>
+              <wp:posOffset>545144</wp:posOffset>
             </wp:positionV>
-            <wp:extent cx="3023930" cy="3929005"/>
-            <wp:effectExtent l="0" t="0" r="5080" b="0"/>
+            <wp:extent cx="3023930" cy="3712477"/>
+            <wp:effectExtent l="0" t="0" r="5080" b="2540"/>
             <wp:wrapTopAndBottom distT="152400" distB="152400"/>
             <wp:docPr id="1073741846" name="officeArt object"/>
             <wp:cNvGraphicFramePr/>
@@ -7860,6 +7867,145 @@
                 <pic:pic xmlns:pic="http://schemas.openxmlformats.org/drawingml/2006/picture">
                   <pic:nvPicPr>
                     <pic:cNvPr id="1073741846" name="NewItem6.png"/>
+                    <pic:cNvPicPr/>
+                  </pic:nvPicPr>
+                  <pic:blipFill>
+                    <a:blip r:embed="rId17">
+                      <a:extLst>
+                        <a:ext uri="{28A0092B-C50C-407E-A947-70E740481C1C}">
+                          <a14:useLocalDpi xmlns:a14="http://schemas.microsoft.com/office/drawing/2010/main" val="0"/>
+                        </a:ext>
+                      </a:extLst>
+                    </a:blip>
+                    <a:stretch>
+                      <a:fillRect/>
+                    </a:stretch>
+                  </pic:blipFill>
+                  <pic:spPr>
+                    <a:xfrm>
+                      <a:off x="0" y="0"/>
+                      <a:ext cx="3023930" cy="3712477"/>
+                    </a:xfrm>
+                    <a:prstGeom prst="rect">
+                      <a:avLst/>
+                    </a:prstGeom>
+                    <a:ln w="12700" cap="flat">
+                      <a:noFill/>
+                      <a:miter lim="400000"/>
+                    </a:ln>
+                    <a:effectLst/>
+                  </pic:spPr>
+                </pic:pic>
+              </a:graphicData>
+            </a:graphic>
+            <wp14:sizeRelH relativeFrom="margin">
+              <wp14:pctWidth>0</wp14:pctWidth>
+            </wp14:sizeRelH>
+            <wp14:sizeRelV relativeFrom="margin">
+              <wp14:pctHeight>0</wp14:pctHeight>
+            </wp14:sizeRelV>
+          </wp:anchor>
+        </w:drawing>
+      </w:r>
+      <w:r>
+        <w:rPr>
+          <w:rFonts w:ascii="Ubuntu"/>
+          <w:sz w:val="28"/>
+          <w:szCs w:val="28"/>
+          <w:lang w:val="en-US"/>
+        </w:rPr>
+        <w:t>its</w:t>
+      </w:r>
+      <w:r>
+        <w:rPr>
+          <w:rFonts w:ascii="Ubuntu"/>
+          <w:sz w:val="28"/>
+          <w:szCs w:val="28"/>
+          <w:lang w:val="en-US"/>
+        </w:rPr>
+        <w:t xml:space="preserve"> main window. Choose the Formatter tab from the top of the window.</w:t>
+      </w:r>
+    </w:p>
+    <w:p>
+      <w:pPr>
+        <w:pStyle w:val="BodyA"/>
+        <w:rPr>
+          <w:rFonts w:ascii="Ubuntu" w:eastAsia="Ubuntu" w:hAnsi="Ubuntu" w:cs="Ubuntu"/>
+          <w:sz w:val="28"/>
+          <w:szCs w:val="28"/>
+        </w:rPr>
+      </w:pPr>
+    </w:p>
+    <w:p>
+      <w:pPr>
+        <w:pStyle w:val="BodyA"/>
+        <w:rPr>
+          <w:rFonts w:ascii="Ubuntu"/>
+          <w:sz w:val="28"/>
+          <w:szCs w:val="28"/>
+          <w:lang w:val="en-US"/>
+        </w:rPr>
+      </w:pPr>
+      <w:r>
+        <w:rPr>
+          <w:rFonts w:ascii="Ubuntu"/>
+          <w:sz w:val="28"/>
+          <w:szCs w:val="28"/>
+          <w:lang w:val="en-US"/>
+        </w:rPr>
+        <w:t>Firstly, choose a drive from the drop down box, taking special care to s</w:t>
+      </w:r>
+      <w:r>
+        <w:rPr>
+          <w:rFonts w:ascii="Ubuntu"/>
+          <w:sz w:val="28"/>
+          <w:szCs w:val="28"/>
+          <w:lang w:val="en-US"/>
+        </w:rPr>
+        <w:t>elect the correct drive letter. If the drive is not listed, press the refresh button.</w:t>
+      </w:r>
+    </w:p>
+    <w:p>
+      <w:pPr>
+        <w:pStyle w:val="BodyA"/>
+        <w:rPr>
+          <w:rFonts w:ascii="Ubuntu"/>
+          <w:sz w:val="28"/>
+          <w:szCs w:val="28"/>
+          <w:lang w:val="en-US"/>
+        </w:rPr>
+      </w:pPr>
+    </w:p>
+    <w:p>
+      <w:pPr>
+        <w:pStyle w:val="BodyA"/>
+        <w:rPr>
+          <w:rFonts w:ascii="Ubuntu"/>
+          <w:sz w:val="28"/>
+          <w:szCs w:val="28"/>
+          <w:lang w:val="en-US"/>
+        </w:rPr>
+      </w:pPr>
+      <w:r>
+        <w:rPr>
+          <w:rFonts w:ascii="Ubuntu"/>
+          <w:noProof/>
+          <w:sz w:val="28"/>
+          <w:szCs w:val="28"/>
+        </w:rPr>
+        <w:drawing>
+          <wp:inline distT="0" distB="0" distL="0" distR="0">
+            <wp:extent cx="1860517" cy="324744"/>
+            <wp:effectExtent l="0" t="0" r="6985" b="0"/>
+            <wp:docPr id="3" name="Picture 3"/>
+            <wp:cNvGraphicFramePr>
+              <a:graphicFrameLocks xmlns:a="http://schemas.openxmlformats.org/drawingml/2006/main" noChangeAspect="1"/>
+            </wp:cNvGraphicFramePr>
+            <a:graphic xmlns:a="http://schemas.openxmlformats.org/drawingml/2006/main">
+              <a:graphicData uri="http://schemas.openxmlformats.org/drawingml/2006/picture">
+                <pic:pic xmlns:pic="http://schemas.openxmlformats.org/drawingml/2006/picture">
+                  <pic:nvPicPr>
+                    <pic:cNvPr id="3" name="NewItem7.png"/>
                     <pic:cNvPicPr/>
                   </pic:nvPicPr>
                   <pic:blipFill>
@@ -7877,143 +8023,7 @@
                   <pic:spPr>
                     <a:xfrm>
                       <a:off x="0" y="0"/>
-                      <a:ext cx="3023930" cy="3929005"/>
-                    </a:xfrm>
-                    <a:prstGeom prst="rect">
-                      <a:avLst/>
-                    </a:prstGeom>
-                    <a:ln w="12700" cap="flat">
-                      <a:noFill/>
-                      <a:miter lim="400000"/>
-                    </a:ln>
-                    <a:effectLst/>
-                  </pic:spPr>
-                </pic:pic>
-              </a:graphicData>
-            </a:graphic>
-            <wp14:sizeRelH relativeFrom="margin">
-              <wp14:pctWidth>0</wp14:pctWidth>
-            </wp14:sizeRelH>
-          </wp:anchor>
-        </w:drawing>
-      </w:r>
-      <w:r>
-        <w:rPr>
-          <w:rFonts w:ascii="Ubuntu"/>
-          <w:sz w:val="28"/>
-          <w:szCs w:val="28"/>
-          <w:lang w:val="en-US"/>
-        </w:rPr>
-        <w:t>its</w:t>
-      </w:r>
-      <w:r>
-        <w:rPr>
-          <w:rFonts w:ascii="Ubuntu"/>
-          <w:sz w:val="28"/>
-          <w:szCs w:val="28"/>
-          <w:lang w:val="en-US"/>
-        </w:rPr>
-        <w:t xml:space="preserve"> main window. Choose the Formatter tab from the top of the window.</w:t>
-      </w:r>
-    </w:p>
-    <w:p>
-      <w:pPr>
-        <w:pStyle w:val="BodyA"/>
-        <w:rPr>
-          <w:rFonts w:ascii="Ubuntu" w:eastAsia="Ubuntu" w:hAnsi="Ubuntu" w:cs="Ubuntu"/>
-          <w:sz w:val="28"/>
-          <w:szCs w:val="28"/>
-        </w:rPr>
-      </w:pPr>
-    </w:p>
-    <w:p>
-      <w:pPr>
-        <w:pStyle w:val="BodyA"/>
-        <w:rPr>
-          <w:rFonts w:ascii="Ubuntu"/>
-          <w:sz w:val="28"/>
-          <w:szCs w:val="28"/>
-          <w:lang w:val="en-US"/>
-        </w:rPr>
-      </w:pPr>
-      <w:r>
-        <w:rPr>
-          <w:rFonts w:ascii="Ubuntu"/>
-          <w:sz w:val="28"/>
-          <w:szCs w:val="28"/>
-          <w:lang w:val="en-US"/>
-        </w:rPr>
-        <w:t>Firstly, choose a drive from the drop down box, taking special care to s</w:t>
-      </w:r>
-      <w:r>
-        <w:rPr>
-          <w:rFonts w:ascii="Ubuntu"/>
-          <w:sz w:val="28"/>
-          <w:szCs w:val="28"/>
-          <w:lang w:val="en-US"/>
-        </w:rPr>
-        <w:t>elect the correct drive letter. If the drive is not listed, press the refresh button.</w:t>
-      </w:r>
-    </w:p>
-    <w:p>
-      <w:pPr>
-        <w:pStyle w:val="BodyA"/>
-        <w:rPr>
-          <w:rFonts w:ascii="Ubuntu"/>
-          <w:sz w:val="28"/>
-          <w:szCs w:val="28"/>
-          <w:lang w:val="en-US"/>
-        </w:rPr>
-      </w:pPr>
-    </w:p>
-    <w:p>
-      <w:pPr>
-        <w:pStyle w:val="BodyA"/>
-        <w:rPr>
-          <w:rFonts w:ascii="Ubuntu"/>
-          <w:sz w:val="28"/>
-          <w:szCs w:val="28"/>
-          <w:lang w:val="en-US"/>
-        </w:rPr>
-      </w:pPr>
-      <w:r>
-        <w:rPr>
-          <w:rFonts w:ascii="Ubuntu"/>
-          <w:noProof/>
-          <w:sz w:val="28"/>
-          <w:szCs w:val="28"/>
-        </w:rPr>
-        <w:drawing>
-          <wp:inline distT="0" distB="0" distL="0" distR="0">
-            <wp:extent cx="1860517" cy="362001"/>
-            <wp:effectExtent l="0" t="0" r="6985" b="0"/>
-            <wp:docPr id="3" name="Picture 3"/>
-            <wp:cNvGraphicFramePr>
-              <a:graphicFrameLocks xmlns:a="http://schemas.openxmlformats.org/drawingml/2006/main" noChangeAspect="1"/>
-            </wp:cNvGraphicFramePr>
-            <a:graphic xmlns:a="http://schemas.openxmlformats.org/drawingml/2006/main">
-              <a:graphicData uri="http://schemas.openxmlformats.org/drawingml/2006/picture">
-                <pic:pic xmlns:pic="http://schemas.openxmlformats.org/drawingml/2006/picture">
-                  <pic:nvPicPr>
-                    <pic:cNvPr id="3" name="NewItem7.png"/>
-                    <pic:cNvPicPr/>
-                  </pic:nvPicPr>
-                  <pic:blipFill>
-                    <a:blip r:embed="rId19">
-                      <a:extLst>
-                        <a:ext uri="{28A0092B-C50C-407E-A947-70E740481C1C}">
-                          <a14:useLocalDpi xmlns:a14="http://schemas.microsoft.com/office/drawing/2010/main" val="0"/>
-                        </a:ext>
-                      </a:extLst>
-                    </a:blip>
-                    <a:stretch>
-                      <a:fillRect/>
-                    </a:stretch>
-                  </pic:blipFill>
-                  <pic:spPr>
-                    <a:xfrm>
-                      <a:off x="0" y="0"/>
-                      <a:ext cx="1860517" cy="362001"/>
+                      <a:ext cx="1860517" cy="324744"/>
                     </a:xfrm>
                     <a:prstGeom prst="rect">
                       <a:avLst/>
@@ -8101,7 +8111,7 @@
                     <pic:cNvPicPr/>
                   </pic:nvPicPr>
                   <pic:blipFill>
-                    <a:blip r:embed="rId20">
+                    <a:blip r:embed="rId19">
                       <a:extLst>
                         <a:ext uri="{28A0092B-C50C-407E-A947-70E740481C1C}">
                           <a14:useLocalDpi xmlns:a14="http://schemas.microsoft.com/office/drawing/2010/main" val="0"/>
@@ -8248,7 +8258,7 @@
         </w:rPr>
         <w:drawing>
           <wp:inline distT="0" distB="0" distL="0" distR="0" wp14:anchorId="5EDF3F1F" wp14:editId="358572D0">
-            <wp:extent cx="2408256" cy="228632"/>
+            <wp:extent cx="2408256" cy="195628"/>
             <wp:effectExtent l="0" t="0" r="0" b="0"/>
             <wp:docPr id="5" name="Picture 5"/>
             <wp:cNvGraphicFramePr>
@@ -8262,7 +8272,7 @@
                     <pic:cNvPicPr/>
                   </pic:nvPicPr>
                   <pic:blipFill>
-                    <a:blip r:embed="rId21">
+                    <a:blip r:embed="rId20">
                       <a:extLst>
                         <a:ext uri="{28A0092B-C50C-407E-A947-70E740481C1C}">
                           <a14:useLocalDpi xmlns:a14="http://schemas.microsoft.com/office/drawing/2010/main" val="0"/>
@@ -8276,7 +8286,7 @@
                   <pic:spPr>
                     <a:xfrm>
                       <a:off x="0" y="0"/>
-                      <a:ext cx="2408256" cy="228632"/>
+                      <a:ext cx="2408256" cy="195628"/>
                     </a:xfrm>
                     <a:prstGeom prst="rect">
                       <a:avLst/>
@@ -8357,7 +8367,7 @@
                     <pic:cNvPicPr/>
                   </pic:nvPicPr>
                   <pic:blipFill>
-                    <a:blip r:embed="rId22">
+                    <a:blip r:embed="rId21">
                       <a:extLst>
                         <a:ext uri="{28A0092B-C50C-407E-A947-70E740481C1C}">
                           <a14:useLocalDpi xmlns:a14="http://schemas.microsoft.com/office/drawing/2010/main" val="0"/>
@@ -8722,7 +8732,7 @@
         </w:rPr>
         <w:t> </w:t>
       </w:r>
-      <w:hyperlink r:id="rId23" w:tgtFrame="_blank" w:history="1">
+      <w:hyperlink r:id="rId22" w:tgtFrame="_blank" w:history="1">
         <w:r>
           <w:rPr>
             <w:rStyle w:val="Hyperlink"/>
@@ -10950,7 +10960,29 @@
           <w:szCs w:val="28"/>
           <w:bdr w:val="none" w:sz="0" w:space="0" w:color="auto" w:frame="1"/>
         </w:rPr>
-        <w:t xml:space="preserve">ystem </w:t>
+        <w:t>ystem</w:t>
+      </w:r>
+      <w:r>
+        <w:rPr>
+          <w:rStyle w:val="rvts13"/>
+          <w:rFonts w:ascii="Ubuntu" w:hAnsi="Ubuntu" w:cs="Arial"/>
+          <w:color w:val="000000"/>
+          <w:sz w:val="28"/>
+          <w:szCs w:val="28"/>
+          <w:bdr w:val="none" w:sz="0" w:space="0" w:color="auto" w:frame="1"/>
+        </w:rPr>
+        <w:t xml:space="preserve"> in</w:t>
+      </w:r>
+      <w:r>
+        <w:rPr>
+          <w:rStyle w:val="rvts13"/>
+          <w:rFonts w:ascii="Ubuntu" w:hAnsi="Ubuntu" w:cs="Arial"/>
+          <w:color w:val="000000"/>
+          <w:sz w:val="28"/>
+          <w:szCs w:val="28"/>
+          <w:bdr w:val="none" w:sz="0" w:space="0" w:color="auto" w:frame="1"/>
+        </w:rPr>
+        <w:t xml:space="preserve"> </w:t>
       </w:r>
       <w:r>
         <w:rPr>
@@ -11301,7 +11333,7 @@
         </w:rPr>
         <w:t xml:space="preserve">For a copy of the source code, download it from </w:t>
       </w:r>
-      <w:hyperlink r:id="rId24" w:history="1">
+      <w:hyperlink r:id="rId23" w:history="1">
         <w:r>
           <w:rPr>
             <w:rStyle w:val="Hyperlink"/>
@@ -11367,7 +11399,7 @@
           <w:lang w:val="en-US"/>
         </w:rPr>
       </w:pPr>
-      <w:hyperlink r:id="rId25" w:history="1">
+      <w:hyperlink r:id="rId24" w:history="1">
         <w:r>
           <w:rPr>
             <w:rStyle w:val="Hyperlink"/>
@@ -11453,7 +11485,7 @@
         </w:rPr>
         <w:t xml:space="preserve">OSIRiS uses the 'fat32format' command line program available from </w:t>
       </w:r>
-      <w:hyperlink r:id="rId26" w:history="1">
+      <w:hyperlink r:id="rId25" w:history="1">
         <w:r>
           <w:rPr>
             <w:rStyle w:val="Hyperlink0"/>
@@ -11623,7 +11655,7 @@
                     <pic:cNvPicPr/>
                   </pic:nvPicPr>
                   <pic:blipFill>
-                    <a:blip r:embed="rId27">
+                    <a:blip r:embed="rId26">
                       <a:extLst/>
                     </a:blip>
                     <a:stretch>
@@ -11686,12 +11718,12 @@
       </w:pPr>
     </w:p>
     <w:sectPr>
-      <w:headerReference w:type="even" r:id="rId28"/>
-      <w:headerReference w:type="default" r:id="rId29"/>
-      <w:footerReference w:type="even" r:id="rId30"/>
-      <w:footerReference w:type="default" r:id="rId31"/>
-      <w:headerReference w:type="first" r:id="rId32"/>
-      <w:footerReference w:type="first" r:id="rId33"/>
+      <w:headerReference w:type="even" r:id="rId27"/>
+      <w:headerReference w:type="default" r:id="rId28"/>
+      <w:footerReference w:type="even" r:id="rId29"/>
+      <w:footerReference w:type="default" r:id="rId30"/>
+      <w:headerReference w:type="first" r:id="rId31"/>
+      <w:footerReference w:type="first" r:id="rId32"/>
       <w:pgSz w:w="11900" w:h="16840"/>
       <w:pgMar w:top="1134" w:right="1134" w:bottom="1134" w:left="1134" w:header="709" w:footer="850" w:gutter="0"/>
       <w:cols w:space="720"/>
@@ -11751,7 +11783,7 @@
       <w:rPr>
         <w:noProof/>
       </w:rPr>
-      <w:t>6</w:t>
+      <w:t>4</w:t>
     </w:r>
     <w:r>
       <w:fldChar w:fldCharType="end"/>

</xml_diff>

<commit_message>
Updated documentation to reflect new changes,
</commit_message>
<xml_diff>
--- a/OSIRiS/bin/Release/OSIRiS_Manual.docx
+++ b/OSIRiS/bin/Release/OSIRiS_Manual.docx
@@ -6,8 +6,6 @@
       <w:pPr>
         <w:pStyle w:val="BodyA"/>
       </w:pPr>
-      <w:bookmarkStart w:id="0" w:name="_GoBack"/>
-      <w:bookmarkEnd w:id="0"/>
     </w:p>
     <w:p>
       <w:pPr>
@@ -20,8 +18,8 @@
         </w:rPr>
         <w:drawing>
           <wp:inline distT="0" distB="0" distL="0" distR="0">
-            <wp:extent cx="2352675" cy="1568450"/>
-            <wp:effectExtent l="0" t="0" r="9525" b="0"/>
+            <wp:extent cx="4188857" cy="2790825"/>
+            <wp:effectExtent l="0" t="0" r="2540" b="0"/>
             <wp:docPr id="7" name="Picture 7"/>
             <wp:cNvGraphicFramePr>
               <a:graphicFrameLocks xmlns:a="http://schemas.openxmlformats.org/drawingml/2006/main" noChangeAspect="1"/>
@@ -34,7 +32,7 @@
                     <pic:cNvPicPr/>
                   </pic:nvPicPr>
                   <pic:blipFill>
-                    <a:blip r:embed="rId6">
+                    <a:blip r:embed="rId6" cstate="print">
                       <a:extLst>
                         <a:ext uri="{28A0092B-C50C-407E-A947-70E740481C1C}">
                           <a14:useLocalDpi xmlns:a14="http://schemas.microsoft.com/office/drawing/2010/main" val="0"/>
@@ -48,7 +46,7 @@
                   <pic:spPr>
                     <a:xfrm>
                       <a:off x="0" y="0"/>
-                      <a:ext cx="2352675" cy="1568450"/>
+                      <a:ext cx="4205498" cy="2801912"/>
                     </a:xfrm>
                     <a:prstGeom prst="rect">
                       <a:avLst/>
@@ -299,17 +297,6 @@
         </w:rPr>
         <w:t>tores</w:t>
       </w:r>
-    </w:p>
-    <w:p>
-      <w:pPr>
-        <w:pStyle w:val="BodyA"/>
-        <w:jc w:val="center"/>
-        <w:rPr>
-          <w:rFonts w:ascii="Ubuntu" w:eastAsia="Ubuntu" w:hAnsi="Ubuntu" w:cs="Ubuntu"/>
-          <w:sz w:val="36"/>
-          <w:szCs w:val="36"/>
-        </w:rPr>
-      </w:pPr>
     </w:p>
     <w:p>
       <w:pPr>
@@ -652,23 +639,13 @@
     </w:p>
     <w:p>
       <w:pPr>
-        <w:pStyle w:val="BodyA"/>
-        <w:rPr>
-          <w:rFonts w:ascii="Ubuntu" w:eastAsia="Ubuntu" w:hAnsi="Ubuntu" w:cs="Ubuntu"/>
-          <w:sz w:val="36"/>
-          <w:szCs w:val="36"/>
-        </w:rPr>
-      </w:pPr>
-    </w:p>
-    <w:p>
-      <w:pPr>
         <w:pStyle w:val="Heading1"/>
         <w:rPr>
           <w:b/>
         </w:rPr>
       </w:pPr>
-      <w:bookmarkStart w:id="1" w:name="_Setup"/>
-      <w:bookmarkEnd w:id="1"/>
+      <w:bookmarkStart w:id="0" w:name="_Setup"/>
+      <w:bookmarkEnd w:id="0"/>
       <w:r>
         <w:rPr>
           <w:b/>
@@ -4220,7 +4197,61 @@
           <w:szCs w:val="28"/>
           <w:lang w:val="en-US"/>
         </w:rPr>
-        <w:t>Most of the details can be left to their defaults if you desire, however at least two pieces of information MUST be entered. Both the current time and the state must be changed or OSIRiS will not run, the time must be entered in 24 hour terms (21:00).</w:t>
+        <w:t>The password can be left to the default</w:t>
+      </w:r>
+      <w:r>
+        <w:rPr>
+          <w:rFonts w:ascii="Ubuntu"/>
+          <w:sz w:val="28"/>
+          <w:szCs w:val="28"/>
+          <w:lang w:val="en-US"/>
+        </w:rPr>
+        <w:t xml:space="preserve"> if you desire, however at least </w:t>
+      </w:r>
+      <w:r>
+        <w:rPr>
+          <w:rFonts w:ascii="Ubuntu"/>
+          <w:sz w:val="28"/>
+          <w:szCs w:val="28"/>
+          <w:lang w:val="en-US"/>
+        </w:rPr>
+        <w:t>three</w:t>
+      </w:r>
+      <w:r>
+        <w:rPr>
+          <w:rFonts w:ascii="Ubuntu"/>
+          <w:sz w:val="28"/>
+          <w:szCs w:val="28"/>
+          <w:lang w:val="en-US"/>
+        </w:rPr>
+        <w:t xml:space="preserve"> pieces of information MUST be entered</w:t>
+      </w:r>
+      <w:r>
+        <w:rPr>
+          <w:rFonts w:ascii="Ubuntu"/>
+          <w:sz w:val="28"/>
+          <w:szCs w:val="28"/>
+          <w:lang w:val="en-US"/>
+        </w:rPr>
+        <w:t xml:space="preserve">, the current time, shutdown time and </w:t>
+      </w:r>
+      <w:r>
+        <w:rPr>
+          <w:rFonts w:ascii="Ubuntu"/>
+          <w:sz w:val="28"/>
+          <w:szCs w:val="28"/>
+          <w:lang w:val="en-US"/>
+        </w:rPr>
+        <w:t xml:space="preserve">the state must be changed or OSIRiS will not run, the time must be entered in </w:t>
+      </w:r>
+      <w:r>
+        <w:rPr>
+          <w:rFonts w:ascii="Ubuntu"/>
+          <w:sz w:val="28"/>
+          <w:szCs w:val="28"/>
+          <w:lang w:val="en-US"/>
+        </w:rPr>
+        <w:t>12 hours terms and AM/PM set.</w:t>
       </w:r>
       <w:r>
         <w:rPr>
@@ -5899,8 +5930,8 @@
           <w:b/>
         </w:rPr>
       </w:pPr>
-      <w:bookmarkStart w:id="2" w:name="_Sell"/>
-      <w:bookmarkEnd w:id="2"/>
+      <w:bookmarkStart w:id="1" w:name="_Sell"/>
+      <w:bookmarkEnd w:id="1"/>
       <w:r>
         <w:rPr>
           <w:b/>
@@ -6985,7 +7016,25 @@
           <w:szCs w:val="28"/>
           <w:lang w:val="en-US"/>
         </w:rPr>
-        <w:t>4. Copies over two cleanup scripts to tidy up the OSIRiS left overs on machine reboot.</w:t>
+        <w:t>4. Copies over</w:t>
+      </w:r>
+      <w:r>
+        <w:rPr>
+          <w:rFonts w:ascii="Ubuntu"/>
+          <w:sz w:val="28"/>
+          <w:szCs w:val="28"/>
+          <w:lang w:val="en-US"/>
+        </w:rPr>
+        <w:t xml:space="preserve"> a cleanup script</w:t>
+      </w:r>
+      <w:r>
+        <w:rPr>
+          <w:rFonts w:ascii="Ubuntu"/>
+          <w:sz w:val="28"/>
+          <w:szCs w:val="28"/>
+          <w:lang w:val="en-US"/>
+        </w:rPr>
+        <w:t xml:space="preserve"> to tidy up the OSIRiS left overs on machine reboot.</w:t>
       </w:r>
     </w:p>
     <w:p>
@@ -7034,7 +7083,25 @@
           <w:szCs w:val="28"/>
           <w:lang w:val="en-US"/>
         </w:rPr>
-        <w:t xml:space="preserve"> a scheduled task which executes upon reboot and login of the new user account, this task bootstraps the cleanup scripts.</w:t>
+        <w:t xml:space="preserve"> a scheduled task which executes upon reboot and login of the new user account, this tas</w:t>
+      </w:r>
+      <w:r>
+        <w:rPr>
+          <w:rFonts w:ascii="Ubuntu"/>
+          <w:sz w:val="28"/>
+          <w:szCs w:val="28"/>
+          <w:lang w:val="en-US"/>
+        </w:rPr>
+        <w:t>k bootstraps the cleanup script</w:t>
+      </w:r>
+      <w:r>
+        <w:rPr>
+          <w:rFonts w:ascii="Ubuntu"/>
+          <w:sz w:val="28"/>
+          <w:szCs w:val="28"/>
+          <w:lang w:val="en-US"/>
+        </w:rPr>
+        <w:t>.</w:t>
       </w:r>
     </w:p>
     <w:p>
@@ -7284,8 +7351,8 @@
           <w:b/>
         </w:rPr>
       </w:pPr>
-      <w:bookmarkStart w:id="3" w:name="_Format"/>
-      <w:bookmarkEnd w:id="3"/>
+      <w:bookmarkStart w:id="2" w:name="_Format"/>
+      <w:bookmarkEnd w:id="2"/>
       <w:r>
         <w:rPr>
           <w:b/>
@@ -8503,8 +8570,8 @@
           <w:b/>
         </w:rPr>
       </w:pPr>
-      <w:bookmarkStart w:id="4" w:name="_File_System_Breakdown"/>
-      <w:bookmarkEnd w:id="4"/>
+      <w:bookmarkStart w:id="3" w:name="_File_System_Breakdown"/>
+      <w:bookmarkEnd w:id="3"/>
       <w:r>
         <w:rPr>
           <w:b/>
@@ -11127,19 +11194,432 @@
     <w:p>
       <w:pPr>
         <w:rPr>
-          <w:rFonts w:ascii="Ubuntu" w:eastAsia="Helvetica" w:hAnsi="Helvetica" w:cs="Helvetica"/>
+          <w:rFonts w:ascii="Ubuntu"/>
           <w:b/>
           <w:bCs/>
           <w:color w:val="00000A"/>
           <w:sz w:val="36"/>
           <w:szCs w:val="36"/>
           <w:u w:color="00000A"/>
+        </w:rPr>
+      </w:pPr>
+    </w:p>
+    <w:p>
+      <w:pPr>
+        <w:rPr>
+          <w:rFonts w:ascii="Ubuntu"/>
+          <w:b/>
+          <w:bCs/>
+          <w:color w:val="00000A"/>
+          <w:sz w:val="36"/>
+          <w:szCs w:val="36"/>
+          <w:u w:color="00000A"/>
+        </w:rPr>
+      </w:pPr>
+      <w:r>
+        <w:rPr>
+          <w:rFonts w:asciiTheme="majorHAnsi" w:hAnsiTheme="majorHAnsi" w:cstheme="majorHAnsi"/>
+          <w:b/>
+          <w:bCs/>
+          <w:color w:val="2F759E" w:themeColor="accent1" w:themeShade="BF"/>
+          <w:sz w:val="32"/>
+          <w:szCs w:val="32"/>
+          <w:u w:color="00000A"/>
+        </w:rPr>
+        <w:t>FAQ</w:t>
+      </w:r>
+    </w:p>
+    <w:p>
+      <w:pPr>
+        <w:rPr>
+          <w:rFonts w:ascii="Ubuntu"/>
+          <w:b/>
+          <w:bCs/>
+          <w:color w:val="00000A"/>
+          <w:sz w:val="36"/>
+          <w:szCs w:val="36"/>
+          <w:u w:color="00000A"/>
+        </w:rPr>
+      </w:pPr>
+    </w:p>
+    <w:p>
+      <w:pPr>
+        <w:rPr>
+          <w:rFonts w:ascii="Ubuntu"/>
+          <w:bCs/>
+          <w:color w:val="00000A"/>
+          <w:sz w:val="28"/>
+          <w:szCs w:val="28"/>
+          <w:u w:color="00000A"/>
+        </w:rPr>
+      </w:pPr>
+      <w:r>
+        <w:rPr>
+          <w:rFonts w:ascii="Ubuntu"/>
+          <w:b/>
+          <w:bCs/>
+          <w:color w:val="00000A"/>
+          <w:sz w:val="28"/>
+          <w:szCs w:val="28"/>
+          <w:u w:color="00000A"/>
+        </w:rPr>
+        <w:t xml:space="preserve">Q: </w:t>
+      </w:r>
+      <w:r>
+        <w:rPr>
+          <w:rFonts w:ascii="Ubuntu"/>
+          <w:bCs/>
+          <w:color w:val="00000A"/>
+          <w:sz w:val="28"/>
+          <w:szCs w:val="28"/>
+          <w:u w:color="00000A"/>
+        </w:rPr>
+        <w:t>I set up OSIRiS but didn</w:t>
+      </w:r>
+      <w:r>
+        <w:rPr>
+          <w:rFonts w:ascii="Ubuntu"/>
+          <w:bCs/>
+          <w:color w:val="00000A"/>
+          <w:sz w:val="28"/>
+          <w:szCs w:val="28"/>
+          <w:u w:color="00000A"/>
+        </w:rPr>
+        <w:t>’</w:t>
+      </w:r>
+      <w:r>
+        <w:rPr>
+          <w:rFonts w:ascii="Ubuntu"/>
+          <w:bCs/>
+          <w:color w:val="00000A"/>
+          <w:sz w:val="28"/>
+          <w:szCs w:val="28"/>
+          <w:u w:color="00000A"/>
+        </w:rPr>
+        <w:t>t configure ODIN (OSIRiS Desktop Info) properly.</w:t>
+      </w:r>
+    </w:p>
+    <w:p>
+      <w:pPr>
+        <w:rPr>
+          <w:rFonts w:ascii="Ubuntu"/>
+          <w:bCs/>
+          <w:color w:val="00000A"/>
+          <w:sz w:val="28"/>
+          <w:szCs w:val="28"/>
+          <w:u w:color="00000A"/>
+        </w:rPr>
+      </w:pPr>
+    </w:p>
+    <w:p>
+      <w:pPr>
+        <w:rPr>
+          <w:rFonts w:ascii="Ubuntu" w:hAnsi="Ubuntu"/>
+          <w:bCs/>
+          <w:color w:val="00000A"/>
+          <w:sz w:val="28"/>
+          <w:szCs w:val="28"/>
+          <w:u w:color="00000A"/>
+        </w:rPr>
+      </w:pPr>
+      <w:r>
+        <w:rPr>
+          <w:rFonts w:ascii="Ubuntu" w:hAnsi="Ubuntu"/>
+          <w:b/>
+          <w:bCs/>
+          <w:color w:val="00000A"/>
+          <w:sz w:val="28"/>
+          <w:szCs w:val="28"/>
+          <w:u w:color="00000A"/>
+        </w:rPr>
+        <w:t>A:</w:t>
+      </w:r>
+      <w:r>
+        <w:rPr>
+          <w:rFonts w:ascii="Ubuntu" w:hAnsi="Ubuntu"/>
+          <w:bCs/>
+          <w:color w:val="00000A"/>
+          <w:sz w:val="28"/>
+          <w:szCs w:val="28"/>
+          <w:u w:color="00000A"/>
+        </w:rPr>
+        <w:t xml:space="preserve"> Plug in an OSIRiS USB and navigate to the “resources” folder followed by the “Manual Tools” folder.</w:t>
+      </w:r>
+      <w:r>
+        <w:rPr>
+          <w:rFonts w:ascii="Ubuntu" w:hAnsi="Ubuntu"/>
+          <w:b/>
+          <w:bCs/>
+          <w:color w:val="00000A"/>
+          <w:sz w:val="36"/>
+          <w:szCs w:val="36"/>
+          <w:u w:color="00000A"/>
+        </w:rPr>
+        <w:t xml:space="preserve"> </w:t>
+      </w:r>
+      <w:r>
+        <w:rPr>
+          <w:rFonts w:ascii="Ubuntu" w:hAnsi="Ubuntu"/>
+          <w:bCs/>
+          <w:color w:val="00000A"/>
+          <w:sz w:val="28"/>
+          <w:szCs w:val="28"/>
+          <w:u w:color="00000A"/>
+        </w:rPr>
+        <w:t xml:space="preserve">Start the “reconfigure_ODIN.bat” file and choose option 2. This tool will toggle ODIN into clearance mode if it isn’t already and out of clearance mode if </w:t>
+      </w:r>
+      <w:r>
+        <w:rPr>
+          <w:rFonts w:ascii="Ubuntu" w:hAnsi="Ubuntu"/>
+          <w:bCs/>
+          <w:color w:val="00000A"/>
+          <w:sz w:val="28"/>
+          <w:szCs w:val="28"/>
+          <w:u w:color="00000A"/>
+        </w:rPr>
+        <w:t>it is</w:t>
+      </w:r>
+      <w:r>
+        <w:rPr>
+          <w:rFonts w:ascii="Ubuntu" w:hAnsi="Ubuntu"/>
+          <w:bCs/>
+          <w:color w:val="00000A"/>
+          <w:sz w:val="28"/>
+          <w:szCs w:val="28"/>
+          <w:u w:color="00000A"/>
+        </w:rPr>
+        <w:t xml:space="preserve"> already set.</w:t>
+      </w:r>
+      <w:r>
+        <w:rPr>
+          <w:rFonts w:ascii="Ubuntu" w:hAnsi="Ubuntu"/>
+          <w:bCs/>
+          <w:color w:val="00000A"/>
+          <w:sz w:val="28"/>
+          <w:szCs w:val="28"/>
+          <w:u w:color="00000A"/>
+        </w:rPr>
+        <w:br/>
+        <w:t>(If you are working on a machine with an older version of OSIRiS/ODIN on it, the tool may ask you to set ODIN into REG mode first. If this is the case, choose option 1 before choosing option 2.)</w:t>
+      </w:r>
+    </w:p>
+    <w:p>
+      <w:pPr>
+        <w:rPr>
+          <w:rFonts w:ascii="Ubuntu" w:hAnsi="Ubuntu"/>
+          <w:bCs/>
+          <w:color w:val="00000A"/>
+          <w:sz w:val="28"/>
+          <w:szCs w:val="28"/>
+          <w:u w:color="00000A"/>
+        </w:rPr>
+      </w:pPr>
+    </w:p>
+    <w:p>
+      <w:pPr>
+        <w:rPr>
+          <w:rFonts w:ascii="Ubuntu" w:eastAsia="Helvetica" w:hAnsi="Ubuntu" w:cs="Helvetica"/>
+          <w:b/>
+          <w:bCs/>
+          <w:color w:val="00000A"/>
+          <w:sz w:val="36"/>
+          <w:szCs w:val="36"/>
+          <w:u w:color="00000A"/>
           <w:lang w:eastAsia="en-AU"/>
         </w:rPr>
       </w:pPr>
       <w:r>
         <w:rPr>
-          <w:rFonts w:ascii="Ubuntu"/>
+          <w:rFonts w:ascii="Ubuntu" w:hAnsi="Ubuntu"/>
+          <w:b/>
+          <w:bCs/>
+          <w:color w:val="00000A"/>
+          <w:sz w:val="28"/>
+          <w:szCs w:val="28"/>
+          <w:u w:color="00000A"/>
+        </w:rPr>
+        <w:t xml:space="preserve">Q: </w:t>
+      </w:r>
+      <w:r>
+        <w:rPr>
+          <w:rFonts w:ascii="Ubuntu" w:hAnsi="Ubuntu"/>
+          <w:bCs/>
+          <w:color w:val="00000A"/>
+          <w:sz w:val="28"/>
+          <w:szCs w:val="28"/>
+          <w:u w:color="00000A"/>
+        </w:rPr>
+        <w:t>OSIRiS requested an update but got stuck part w</w:t>
+      </w:r>
+      <w:r>
+        <w:rPr>
+          <w:rFonts w:ascii="Ubuntu" w:hAnsi="Ubuntu"/>
+          <w:bCs/>
+          <w:color w:val="00000A"/>
+          <w:sz w:val="28"/>
+          <w:szCs w:val="28"/>
+          <w:u w:color="00000A"/>
+        </w:rPr>
+        <w:t xml:space="preserve">ay through the updating process or lost </w:t>
+      </w:r>
+      <w:r>
+        <w:rPr>
+          <w:rFonts w:ascii="Ubuntu" w:hAnsi="Ubuntu"/>
+          <w:bCs/>
+          <w:color w:val="00000A"/>
+          <w:sz w:val="28"/>
+          <w:szCs w:val="28"/>
+          <w:u w:color="00000A"/>
+        </w:rPr>
+        <w:t>its</w:t>
+      </w:r>
+      <w:r>
+        <w:rPr>
+          <w:rFonts w:ascii="Ubuntu" w:hAnsi="Ubuntu"/>
+          <w:bCs/>
+          <w:color w:val="00000A"/>
+          <w:sz w:val="28"/>
+          <w:szCs w:val="28"/>
+          <w:u w:color="00000A"/>
+        </w:rPr>
+        <w:t xml:space="preserve"> internet connection.</w:t>
+      </w:r>
+      <w:r>
+        <w:rPr>
+          <w:rFonts w:ascii="Ubuntu" w:hAnsi="Ubuntu"/>
+          <w:bCs/>
+          <w:color w:val="00000A"/>
+          <w:sz w:val="28"/>
+          <w:szCs w:val="28"/>
+          <w:u w:color="00000A"/>
+        </w:rPr>
+        <w:br/>
+      </w:r>
+      <w:r>
+        <w:rPr>
+          <w:rFonts w:ascii="Ubuntu" w:hAnsi="Ubuntu"/>
+          <w:bCs/>
+          <w:color w:val="00000A"/>
+          <w:sz w:val="28"/>
+          <w:szCs w:val="28"/>
+          <w:u w:color="00000A"/>
+        </w:rPr>
+        <w:br/>
+      </w:r>
+      <w:r>
+        <w:rPr>
+          <w:rFonts w:ascii="Ubuntu" w:hAnsi="Ubuntu"/>
+          <w:b/>
+          <w:bCs/>
+          <w:color w:val="00000A"/>
+          <w:sz w:val="28"/>
+          <w:szCs w:val="28"/>
+          <w:u w:color="00000A"/>
+        </w:rPr>
+        <w:t xml:space="preserve">A: </w:t>
+      </w:r>
+      <w:r>
+        <w:rPr>
+          <w:rFonts w:ascii="Ubuntu" w:hAnsi="Ubuntu"/>
+          <w:bCs/>
+          <w:color w:val="00000A"/>
+          <w:sz w:val="28"/>
+          <w:szCs w:val="28"/>
+          <w:u w:color="00000A"/>
+        </w:rPr>
+        <w:t xml:space="preserve">Kill the OSIRiS process using Task Manager (CTRL+SHIFT+ESC) and then rename the </w:t>
+      </w:r>
+      <w:r>
+        <w:rPr>
+          <w:rFonts w:ascii="Ubuntu" w:hAnsi="Ubuntu"/>
+          <w:bCs/>
+          <w:color w:val="00000A"/>
+          <w:sz w:val="28"/>
+          <w:szCs w:val="28"/>
+          <w:u w:color="00000A"/>
+        </w:rPr>
+        <w:t>“</w:t>
+      </w:r>
+      <w:r>
+        <w:rPr>
+          <w:rFonts w:ascii="Ubuntu" w:hAnsi="Ubuntu"/>
+          <w:bCs/>
+          <w:color w:val="00000A"/>
+          <w:sz w:val="28"/>
+          <w:szCs w:val="28"/>
+          <w:u w:color="00000A"/>
+        </w:rPr>
+        <w:t>OSIRiS.exe.bak</w:t>
+      </w:r>
+      <w:r>
+        <w:rPr>
+          <w:rFonts w:ascii="Ubuntu" w:hAnsi="Ubuntu"/>
+          <w:bCs/>
+          <w:color w:val="00000A"/>
+          <w:sz w:val="28"/>
+          <w:szCs w:val="28"/>
+          <w:u w:color="00000A"/>
+        </w:rPr>
+        <w:t>”</w:t>
+      </w:r>
+      <w:r>
+        <w:rPr>
+          <w:rFonts w:ascii="Ubuntu" w:hAnsi="Ubuntu"/>
+          <w:bCs/>
+          <w:color w:val="00000A"/>
+          <w:sz w:val="28"/>
+          <w:szCs w:val="28"/>
+          <w:u w:color="00000A"/>
+        </w:rPr>
+        <w:t xml:space="preserve"> that is on the USB back to </w:t>
+      </w:r>
+      <w:r>
+        <w:rPr>
+          <w:rFonts w:ascii="Ubuntu" w:hAnsi="Ubuntu"/>
+          <w:bCs/>
+          <w:color w:val="00000A"/>
+          <w:sz w:val="28"/>
+          <w:szCs w:val="28"/>
+          <w:u w:color="00000A"/>
+        </w:rPr>
+        <w:t>“</w:t>
+      </w:r>
+      <w:r>
+        <w:rPr>
+          <w:rFonts w:ascii="Ubuntu" w:hAnsi="Ubuntu"/>
+          <w:bCs/>
+          <w:color w:val="00000A"/>
+          <w:sz w:val="28"/>
+          <w:szCs w:val="28"/>
+          <w:u w:color="00000A"/>
+        </w:rPr>
+        <w:t>OSIRiS.exe</w:t>
+      </w:r>
+      <w:r>
+        <w:rPr>
+          <w:rFonts w:ascii="Ubuntu" w:hAnsi="Ubuntu"/>
+          <w:bCs/>
+          <w:color w:val="00000A"/>
+          <w:sz w:val="28"/>
+          <w:szCs w:val="28"/>
+          <w:u w:color="00000A"/>
+        </w:rPr>
+        <w:t>”</w:t>
+      </w:r>
+      <w:r>
+        <w:rPr>
+          <w:rFonts w:ascii="Ubuntu" w:hAnsi="Ubuntu"/>
+          <w:bCs/>
+          <w:color w:val="00000A"/>
+          <w:sz w:val="28"/>
+          <w:szCs w:val="28"/>
+          <w:u w:color="00000A"/>
+        </w:rPr>
+        <w:t xml:space="preserve"> and run it. OSIRiS will detect the missing parts and rebuild the USB for you.</w:t>
+      </w:r>
+      <w:r>
+        <w:rPr>
+          <w:rFonts w:ascii="Ubuntu" w:hAnsi="Ubuntu"/>
           <w:b/>
           <w:bCs/>
           <w:color w:val="00000A"/>
@@ -11172,24 +11652,24 @@
         </w:tabs>
         <w:suppressAutoHyphens/>
         <w:rPr>
-          <w:rFonts w:ascii="Ubuntu" w:eastAsia="Ubuntu" w:hAnsi="Ubuntu" w:cs="Ubuntu"/>
+          <w:rFonts w:asciiTheme="majorHAnsi" w:eastAsia="Ubuntu" w:hAnsiTheme="majorHAnsi" w:cstheme="majorHAnsi"/>
           <w:b/>
           <w:bCs/>
-          <w:color w:val="00000A"/>
-          <w:sz w:val="36"/>
-          <w:szCs w:val="36"/>
+          <w:color w:val="2F759E" w:themeColor="accent1" w:themeShade="BF"/>
+          <w:sz w:val="32"/>
+          <w:szCs w:val="32"/>
           <w:u w:val="single" w:color="00000A"/>
           <w:lang w:val="en-US"/>
         </w:rPr>
       </w:pPr>
       <w:r>
         <w:rPr>
-          <w:rFonts w:ascii="Ubuntu"/>
+          <w:rFonts w:asciiTheme="majorHAnsi" w:hAnsiTheme="majorHAnsi" w:cstheme="majorHAnsi"/>
           <w:b/>
           <w:bCs/>
-          <w:color w:val="00000A"/>
-          <w:sz w:val="36"/>
-          <w:szCs w:val="36"/>
+          <w:color w:val="2F759E" w:themeColor="accent1" w:themeShade="BF"/>
+          <w:sz w:val="32"/>
+          <w:szCs w:val="32"/>
           <w:u w:color="00000A"/>
           <w:lang w:val="en-US"/>
         </w:rPr>
@@ -11520,7 +12000,7 @@
           <w:u w:color="00000A"/>
         </w:rPr>
         <w:drawing>
-          <wp:anchor distT="152400" distB="152400" distL="152400" distR="152400" simplePos="0" relativeHeight="251682816" behindDoc="0" locked="0" layoutInCell="1" allowOverlap="1">
+          <wp:anchor distT="152400" distB="152400" distL="152400" distR="152400" simplePos="0" relativeHeight="251682816" behindDoc="0" locked="0" layoutInCell="1" allowOverlap="1" wp14:anchorId="5858C211" wp14:editId="6019EB41">
             <wp:simplePos x="0" y="0"/>
             <wp:positionH relativeFrom="margin">
               <wp:posOffset>-6350</wp:posOffset>
@@ -11717,13 +12197,246 @@
         <w:suppressAutoHyphens/>
       </w:pPr>
     </w:p>
+    <w:p>
+      <w:pPr>
+        <w:pStyle w:val="BodyA"/>
+        <w:widowControl w:val="0"/>
+        <w:tabs>
+          <w:tab w:val="left" w:pos="393"/>
+          <w:tab w:val="left" w:pos="709"/>
+          <w:tab w:val="left" w:pos="1418"/>
+          <w:tab w:val="left" w:pos="2127"/>
+          <w:tab w:val="left" w:pos="2836"/>
+          <w:tab w:val="left" w:pos="3545"/>
+          <w:tab w:val="left" w:pos="4254"/>
+          <w:tab w:val="left" w:pos="4963"/>
+          <w:tab w:val="left" w:pos="5672"/>
+          <w:tab w:val="left" w:pos="6381"/>
+          <w:tab w:val="left" w:pos="7090"/>
+          <w:tab w:val="left" w:pos="7799"/>
+          <w:tab w:val="left" w:pos="8508"/>
+          <w:tab w:val="left" w:pos="9217"/>
+        </w:tabs>
+        <w:suppressAutoHyphens/>
+      </w:pPr>
+    </w:p>
+    <w:p>
+      <w:pPr>
+        <w:pStyle w:val="BodyA"/>
+        <w:widowControl w:val="0"/>
+        <w:tabs>
+          <w:tab w:val="left" w:pos="393"/>
+          <w:tab w:val="left" w:pos="709"/>
+          <w:tab w:val="left" w:pos="1418"/>
+          <w:tab w:val="left" w:pos="2127"/>
+          <w:tab w:val="left" w:pos="2836"/>
+          <w:tab w:val="left" w:pos="3545"/>
+          <w:tab w:val="left" w:pos="4254"/>
+          <w:tab w:val="left" w:pos="4963"/>
+          <w:tab w:val="left" w:pos="5672"/>
+          <w:tab w:val="left" w:pos="6381"/>
+          <w:tab w:val="left" w:pos="7090"/>
+          <w:tab w:val="left" w:pos="7799"/>
+          <w:tab w:val="left" w:pos="8508"/>
+          <w:tab w:val="left" w:pos="9217"/>
+        </w:tabs>
+        <w:suppressAutoHyphens/>
+      </w:pPr>
+    </w:p>
+    <w:p>
+      <w:pPr>
+        <w:pStyle w:val="BodyA"/>
+        <w:widowControl w:val="0"/>
+        <w:tabs>
+          <w:tab w:val="left" w:pos="393"/>
+          <w:tab w:val="left" w:pos="709"/>
+          <w:tab w:val="left" w:pos="1418"/>
+          <w:tab w:val="left" w:pos="2127"/>
+          <w:tab w:val="left" w:pos="2836"/>
+          <w:tab w:val="left" w:pos="3545"/>
+          <w:tab w:val="left" w:pos="4254"/>
+          <w:tab w:val="left" w:pos="4963"/>
+          <w:tab w:val="left" w:pos="5672"/>
+          <w:tab w:val="left" w:pos="6381"/>
+          <w:tab w:val="left" w:pos="7090"/>
+          <w:tab w:val="left" w:pos="7799"/>
+          <w:tab w:val="left" w:pos="8508"/>
+          <w:tab w:val="left" w:pos="9217"/>
+        </w:tabs>
+        <w:suppressAutoHyphens/>
+      </w:pPr>
+    </w:p>
+    <w:p>
+      <w:pPr>
+        <w:pStyle w:val="BodyA"/>
+        <w:widowControl w:val="0"/>
+        <w:tabs>
+          <w:tab w:val="left" w:pos="393"/>
+          <w:tab w:val="left" w:pos="709"/>
+          <w:tab w:val="left" w:pos="1418"/>
+          <w:tab w:val="left" w:pos="2127"/>
+          <w:tab w:val="left" w:pos="2836"/>
+          <w:tab w:val="left" w:pos="3545"/>
+          <w:tab w:val="left" w:pos="4254"/>
+          <w:tab w:val="left" w:pos="4963"/>
+          <w:tab w:val="left" w:pos="5672"/>
+          <w:tab w:val="left" w:pos="6381"/>
+          <w:tab w:val="left" w:pos="7090"/>
+          <w:tab w:val="left" w:pos="7799"/>
+          <w:tab w:val="left" w:pos="8508"/>
+          <w:tab w:val="left" w:pos="9217"/>
+        </w:tabs>
+        <w:suppressAutoHyphens/>
+      </w:pPr>
+    </w:p>
+    <w:p>
+      <w:pPr>
+        <w:pStyle w:val="BodyA"/>
+        <w:widowControl w:val="0"/>
+        <w:tabs>
+          <w:tab w:val="left" w:pos="393"/>
+          <w:tab w:val="left" w:pos="709"/>
+          <w:tab w:val="left" w:pos="1418"/>
+          <w:tab w:val="left" w:pos="2127"/>
+          <w:tab w:val="left" w:pos="2836"/>
+          <w:tab w:val="left" w:pos="3545"/>
+          <w:tab w:val="left" w:pos="4254"/>
+          <w:tab w:val="left" w:pos="4963"/>
+          <w:tab w:val="left" w:pos="5672"/>
+          <w:tab w:val="left" w:pos="6381"/>
+          <w:tab w:val="left" w:pos="7090"/>
+          <w:tab w:val="left" w:pos="7799"/>
+          <w:tab w:val="left" w:pos="8508"/>
+          <w:tab w:val="left" w:pos="9217"/>
+        </w:tabs>
+        <w:suppressAutoHyphens/>
+      </w:pPr>
+      <w:r>
+        <w:rPr>
+          <w:noProof/>
+        </w:rPr>
+        <w:drawing>
+          <wp:anchor distT="0" distB="0" distL="114300" distR="114300" simplePos="0" relativeHeight="251687936" behindDoc="0" locked="0" layoutInCell="1" allowOverlap="1" wp14:anchorId="26B861A1" wp14:editId="0A861E28">
+            <wp:simplePos x="0" y="0"/>
+            <wp:positionH relativeFrom="margin">
+              <wp:align>right</wp:align>
+            </wp:positionH>
+            <wp:positionV relativeFrom="paragraph">
+              <wp:posOffset>256540</wp:posOffset>
+            </wp:positionV>
+            <wp:extent cx="6116320" cy="4598670"/>
+            <wp:effectExtent l="0" t="0" r="0" b="0"/>
+            <wp:wrapThrough wrapText="bothSides">
+              <wp:wrapPolygon edited="0">
+                <wp:start x="673" y="0"/>
+                <wp:lineTo x="673" y="1879"/>
+                <wp:lineTo x="1346" y="2863"/>
+                <wp:lineTo x="336" y="4116"/>
+                <wp:lineTo x="67" y="5100"/>
+                <wp:lineTo x="0" y="5458"/>
+                <wp:lineTo x="0" y="7337"/>
+                <wp:lineTo x="269" y="8590"/>
+                <wp:lineTo x="336" y="8769"/>
+                <wp:lineTo x="1547" y="10022"/>
+                <wp:lineTo x="3767" y="11453"/>
+                <wp:lineTo x="9150" y="21475"/>
+                <wp:lineTo x="9486" y="21475"/>
+                <wp:lineTo x="9957" y="21296"/>
+                <wp:lineTo x="10159" y="20669"/>
+                <wp:lineTo x="6122" y="12885"/>
+                <wp:lineTo x="9486" y="12885"/>
+                <wp:lineTo x="21057" y="11811"/>
+                <wp:lineTo x="21057" y="11453"/>
+                <wp:lineTo x="21461" y="10558"/>
+                <wp:lineTo x="21125" y="10290"/>
+                <wp:lineTo x="19645" y="9932"/>
+                <wp:lineTo x="5517" y="8590"/>
+                <wp:lineTo x="21528" y="8321"/>
+                <wp:lineTo x="21528" y="6085"/>
+                <wp:lineTo x="20654" y="5727"/>
+                <wp:lineTo x="21528" y="5279"/>
+                <wp:lineTo x="21528" y="4832"/>
+                <wp:lineTo x="21259" y="4295"/>
+                <wp:lineTo x="21394" y="3937"/>
+                <wp:lineTo x="4306" y="2863"/>
+                <wp:lineTo x="10360" y="2863"/>
+                <wp:lineTo x="21057" y="1969"/>
+                <wp:lineTo x="20855" y="358"/>
+                <wp:lineTo x="20654" y="0"/>
+                <wp:lineTo x="673" y="0"/>
+              </wp:wrapPolygon>
+            </wp:wrapThrough>
+            <wp:docPr id="9" name="Picture 9"/>
+            <wp:cNvGraphicFramePr>
+              <a:graphicFrameLocks xmlns:a="http://schemas.openxmlformats.org/drawingml/2006/main" noChangeAspect="1"/>
+            </wp:cNvGraphicFramePr>
+            <a:graphic xmlns:a="http://schemas.openxmlformats.org/drawingml/2006/main">
+              <a:graphicData uri="http://schemas.openxmlformats.org/drawingml/2006/picture">
+                <pic:pic xmlns:pic="http://schemas.openxmlformats.org/drawingml/2006/picture">
+                  <pic:nvPicPr>
+                    <pic:cNvPr id="9" name="logo_logo_slug_part.fw.png"/>
+                    <pic:cNvPicPr/>
+                  </pic:nvPicPr>
+                  <pic:blipFill>
+                    <a:blip r:embed="rId27">
+                      <a:extLst>
+                        <a:ext uri="{28A0092B-C50C-407E-A947-70E740481C1C}">
+                          <a14:useLocalDpi xmlns:a14="http://schemas.microsoft.com/office/drawing/2010/main" val="0"/>
+                        </a:ext>
+                      </a:extLst>
+                    </a:blip>
+                    <a:stretch>
+                      <a:fillRect/>
+                    </a:stretch>
+                  </pic:blipFill>
+                  <pic:spPr>
+                    <a:xfrm>
+                      <a:off x="0" y="0"/>
+                      <a:ext cx="6116320" cy="4598670"/>
+                    </a:xfrm>
+                    <a:prstGeom prst="rect">
+                      <a:avLst/>
+                    </a:prstGeom>
+                  </pic:spPr>
+                </pic:pic>
+              </a:graphicData>
+            </a:graphic>
+          </wp:anchor>
+        </w:drawing>
+      </w:r>
+    </w:p>
+    <w:p>
+      <w:pPr>
+        <w:pStyle w:val="BodyA"/>
+        <w:widowControl w:val="0"/>
+        <w:tabs>
+          <w:tab w:val="left" w:pos="393"/>
+          <w:tab w:val="left" w:pos="709"/>
+          <w:tab w:val="left" w:pos="1418"/>
+          <w:tab w:val="left" w:pos="2127"/>
+          <w:tab w:val="left" w:pos="2836"/>
+          <w:tab w:val="left" w:pos="3545"/>
+          <w:tab w:val="left" w:pos="4254"/>
+          <w:tab w:val="left" w:pos="4963"/>
+          <w:tab w:val="left" w:pos="5672"/>
+          <w:tab w:val="left" w:pos="6381"/>
+          <w:tab w:val="left" w:pos="7090"/>
+          <w:tab w:val="left" w:pos="7799"/>
+          <w:tab w:val="left" w:pos="8508"/>
+          <w:tab w:val="left" w:pos="9217"/>
+        </w:tabs>
+        <w:suppressAutoHyphens/>
+      </w:pPr>
+      <w:bookmarkStart w:id="4" w:name="_GoBack"/>
+      <w:bookmarkEnd w:id="4"/>
+    </w:p>
     <w:sectPr>
-      <w:headerReference w:type="even" r:id="rId27"/>
-      <w:headerReference w:type="default" r:id="rId28"/>
-      <w:footerReference w:type="even" r:id="rId29"/>
-      <w:footerReference w:type="default" r:id="rId30"/>
-      <w:headerReference w:type="first" r:id="rId31"/>
-      <w:footerReference w:type="first" r:id="rId32"/>
+      <w:headerReference w:type="even" r:id="rId28"/>
+      <w:headerReference w:type="default" r:id="rId29"/>
+      <w:footerReference w:type="even" r:id="rId30"/>
+      <w:footerReference w:type="default" r:id="rId31"/>
+      <w:headerReference w:type="first" r:id="rId32"/>
+      <w:footerReference w:type="first" r:id="rId33"/>
       <w:pgSz w:w="11900" w:h="16840"/>
       <w:pgMar w:top="1134" w:right="1134" w:bottom="1134" w:left="1134" w:header="709" w:footer="850" w:gutter="0"/>
       <w:cols w:space="720"/>
@@ -11783,7 +12496,7 @@
       <w:rPr>
         <w:noProof/>
       </w:rPr>
-      <w:t>4</w:t>
+      <w:t>16</w:t>
     </w:r>
     <w:r>
       <w:fldChar w:fldCharType="end"/>

</xml_diff>

<commit_message>
Fixed sell routine and updated cleanup.
</commit_message>
<xml_diff>
--- a/OSIRiS/bin/Release/OSIRiS_Manual.docx
+++ b/OSIRiS/bin/Release/OSIRiS_Manual.docx
@@ -1,6 +1,6 @@
 
 <file path=word/document.xml><?xml version="1.0" encoding="utf-8"?>
-<w:document xmlns:wpc="http://schemas.microsoft.com/office/word/2010/wordprocessingCanvas" xmlns:mc="http://schemas.openxmlformats.org/markup-compatibility/2006" xmlns:o="urn:schemas-microsoft-com:office:office" xmlns:r="http://schemas.openxmlformats.org/officeDocument/2006/relationships" xmlns:m="http://schemas.openxmlformats.org/officeDocument/2006/math" xmlns:v="urn:schemas-microsoft-com:vml" xmlns:wp14="http://schemas.microsoft.com/office/word/2010/wordprocessingDrawing" xmlns:wp="http://schemas.openxmlformats.org/drawingml/2006/wordprocessingDrawing" xmlns:w10="urn:schemas-microsoft-com:office:word" xmlns:w="http://schemas.openxmlformats.org/wordprocessingml/2006/main" xmlns:w14="http://schemas.microsoft.com/office/word/2010/wordml" xmlns:w15="http://schemas.microsoft.com/office/word/2012/wordml" xmlns:wpg="http://schemas.microsoft.com/office/word/2010/wordprocessingGroup" xmlns:wpi="http://schemas.microsoft.com/office/word/2010/wordprocessingInk" xmlns:wne="http://schemas.microsoft.com/office/word/2006/wordml" xmlns:wps="http://schemas.microsoft.com/office/word/2010/wordprocessingShape" mc:Ignorable="w14 w15 wp14">
+<w:document xmlns:wpc="http://schemas.microsoft.com/office/word/2010/wordprocessingCanvas" xmlns:cx="http://schemas.microsoft.com/office/drawing/2014/chartex" xmlns:mc="http://schemas.openxmlformats.org/markup-compatibility/2006" xmlns:o="urn:schemas-microsoft-com:office:office" xmlns:r="http://schemas.openxmlformats.org/officeDocument/2006/relationships" xmlns:m="http://schemas.openxmlformats.org/officeDocument/2006/math" xmlns:v="urn:schemas-microsoft-com:vml" xmlns:wp14="http://schemas.microsoft.com/office/word/2010/wordprocessingDrawing" xmlns:wp="http://schemas.openxmlformats.org/drawingml/2006/wordprocessingDrawing" xmlns:w10="urn:schemas-microsoft-com:office:word" xmlns:w="http://schemas.openxmlformats.org/wordprocessingml/2006/main" xmlns:w14="http://schemas.microsoft.com/office/word/2010/wordml" xmlns:w15="http://schemas.microsoft.com/office/word/2012/wordml" xmlns:w16se="http://schemas.microsoft.com/office/word/2015/wordml/symex" xmlns:wpg="http://schemas.microsoft.com/office/word/2010/wordprocessingGroup" xmlns:wpi="http://schemas.microsoft.com/office/word/2010/wordprocessingInk" xmlns:wne="http://schemas.microsoft.com/office/word/2006/wordml" xmlns:wps="http://schemas.microsoft.com/office/word/2010/wordprocessingShape" mc:Ignorable="w14 w15 w16se wp14">
   <w:body>
     <w:p>
       <w:pPr>
@@ -641,6 +641,7 @@
       <w:pPr>
         <w:pStyle w:val="Heading1"/>
         <w:rPr>
+          <w:rFonts w:ascii="Ubuntu" w:hAnsi="Ubuntu"/>
           <w:b/>
         </w:rPr>
       </w:pPr>
@@ -648,6 +649,7 @@
       <w:bookmarkEnd w:id="0"/>
       <w:r>
         <w:rPr>
+          <w:rFonts w:ascii="Ubuntu" w:hAnsi="Ubuntu"/>
           <w:b/>
         </w:rPr>
         <w:lastRenderedPageBreak/>
@@ -5926,7 +5928,7 @@
       <w:pPr>
         <w:pStyle w:val="Heading1"/>
         <w:rPr>
-          <w:rFonts w:eastAsia="Ubuntu" w:hAnsi="Ubuntu" w:cs="Ubuntu"/>
+          <w:rFonts w:ascii="Ubuntu" w:eastAsia="Ubuntu" w:hAnsi="Ubuntu" w:cs="Ubuntu"/>
           <w:b/>
         </w:rPr>
       </w:pPr>
@@ -5934,6 +5936,7 @@
       <w:bookmarkEnd w:id="1"/>
       <w:r>
         <w:rPr>
+          <w:rFonts w:ascii="Ubuntu" w:hAnsi="Ubuntu"/>
           <w:b/>
         </w:rPr>
         <w:t>Sell</w:t>
@@ -7063,27 +7066,7 @@
           <w:szCs w:val="28"/>
           <w:lang w:val="en-US"/>
         </w:rPr>
-        <w:t xml:space="preserve">5. </w:t>
-      </w:r>
-      <w:proofErr w:type="gramStart"/>
-      <w:r>
-        <w:rPr>
-          <w:rFonts w:ascii="Ubuntu"/>
-          <w:sz w:val="28"/>
-          <w:szCs w:val="28"/>
-          <w:lang w:val="en-US"/>
-        </w:rPr>
-        <w:t>Creates</w:t>
-      </w:r>
-      <w:proofErr w:type="gramEnd"/>
-      <w:r>
-        <w:rPr>
-          <w:rFonts w:ascii="Ubuntu"/>
-          <w:sz w:val="28"/>
-          <w:szCs w:val="28"/>
-          <w:lang w:val="en-US"/>
-        </w:rPr>
-        <w:t xml:space="preserve"> a scheduled task which executes upon reboot and login of the new user account, this tas</w:t>
+        <w:t>5. Creates a scheduled task which executes upon reboot and login of the new user account, this tas</w:t>
       </w:r>
       <w:r>
         <w:rPr>
@@ -7130,27 +7113,7 @@
           <w:szCs w:val="28"/>
           <w:lang w:val="en-US"/>
         </w:rPr>
-        <w:t xml:space="preserve">6. </w:t>
-      </w:r>
-      <w:proofErr w:type="gramStart"/>
-      <w:r>
-        <w:rPr>
-          <w:rFonts w:ascii="Ubuntu"/>
-          <w:sz w:val="28"/>
-          <w:szCs w:val="28"/>
-          <w:lang w:val="en-US"/>
-        </w:rPr>
-        <w:t>Deletes</w:t>
-      </w:r>
-      <w:proofErr w:type="gramEnd"/>
-      <w:r>
-        <w:rPr>
-          <w:rFonts w:ascii="Ubuntu"/>
-          <w:sz w:val="28"/>
-          <w:szCs w:val="28"/>
-          <w:lang w:val="en-US"/>
-        </w:rPr>
-        <w:t xml:space="preserve"> the computer s</w:t>
+        <w:t>6. Deletes the computer s</w:t>
       </w:r>
       <w:r>
         <w:rPr>
@@ -7347,7 +7310,7 @@
       <w:pPr>
         <w:pStyle w:val="Heading1"/>
         <w:rPr>
-          <w:rFonts w:eastAsia="Ubuntu" w:hAnsi="Ubuntu" w:cs="Ubuntu"/>
+          <w:rFonts w:ascii="Ubuntu" w:eastAsia="Ubuntu" w:hAnsi="Ubuntu" w:cs="Ubuntu"/>
           <w:b/>
         </w:rPr>
       </w:pPr>
@@ -7355,6 +7318,7 @@
       <w:bookmarkEnd w:id="2"/>
       <w:r>
         <w:rPr>
+          <w:rFonts w:ascii="Ubuntu" w:hAnsi="Ubuntu"/>
           <w:b/>
         </w:rPr>
         <w:lastRenderedPageBreak/>
@@ -8567,6 +8531,7 @@
       <w:pPr>
         <w:pStyle w:val="Heading1"/>
         <w:rPr>
+          <w:rFonts w:ascii="Ubuntu" w:hAnsi="Ubuntu"/>
           <w:b/>
         </w:rPr>
       </w:pPr>
@@ -8574,6 +8539,7 @@
       <w:bookmarkEnd w:id="3"/>
       <w:r>
         <w:rPr>
+          <w:rFonts w:ascii="Ubuntu" w:hAnsi="Ubuntu"/>
           <w:b/>
         </w:rPr>
         <w:lastRenderedPageBreak/>
@@ -8631,7 +8597,6 @@
           <w:szCs w:val="28"/>
         </w:rPr>
       </w:pPr>
-      <w:proofErr w:type="gramStart"/>
       <w:r>
         <w:rPr>
           <w:rStyle w:val="rvts13"/>
@@ -8641,19 +8606,7 @@
           <w:szCs w:val="28"/>
           <w:bdr w:val="none" w:sz="0" w:space="0" w:color="auto" w:frame="1"/>
         </w:rPr>
-        <w:t>to</w:t>
-      </w:r>
-      <w:proofErr w:type="gramEnd"/>
-      <w:r>
-        <w:rPr>
-          <w:rStyle w:val="rvts13"/>
-          <w:rFonts w:ascii="Ubuntu" w:hAnsi="Ubuntu" w:cs="Arial"/>
-          <w:color w:val="000000"/>
-          <w:sz w:val="28"/>
-          <w:szCs w:val="28"/>
-          <w:bdr w:val="none" w:sz="0" w:space="0" w:color="auto" w:frame="1"/>
-        </w:rPr>
-        <w:t xml:space="preserve"> a variety of different file systems.</w:t>
+        <w:t>to a variety of different file systems.</w:t>
       </w:r>
       <w:r>
         <w:rPr>
@@ -8744,7 +8697,6 @@
           <w:szCs w:val="28"/>
         </w:rPr>
       </w:pPr>
-      <w:proofErr w:type="gramStart"/>
       <w:r>
         <w:rPr>
           <w:rStyle w:val="rvts13"/>
@@ -8754,19 +8706,7 @@
           <w:szCs w:val="28"/>
           <w:bdr w:val="none" w:sz="0" w:space="0" w:color="auto" w:frame="1"/>
         </w:rPr>
-        <w:t>and</w:t>
-      </w:r>
-      <w:proofErr w:type="gramEnd"/>
-      <w:r>
-        <w:rPr>
-          <w:rStyle w:val="rvts13"/>
-          <w:rFonts w:ascii="Ubuntu" w:hAnsi="Ubuntu" w:cs="Arial"/>
-          <w:color w:val="000000"/>
-          <w:sz w:val="28"/>
-          <w:szCs w:val="28"/>
-          <w:bdr w:val="none" w:sz="0" w:space="0" w:color="auto" w:frame="1"/>
-        </w:rPr>
-        <w:t xml:space="preserve"> these file systems have different advantages and limitations.</w:t>
+        <w:t>and these file systems have different advantages and limitations.</w:t>
       </w:r>
       <w:r>
         <w:rPr>
@@ -9086,7 +9026,6 @@
           <w:szCs w:val="28"/>
         </w:rPr>
       </w:pPr>
-      <w:proofErr w:type="gramStart"/>
       <w:r>
         <w:rPr>
           <w:rStyle w:val="rvts13"/>
@@ -9096,19 +9035,7 @@
           <w:szCs w:val="28"/>
           <w:bdr w:val="none" w:sz="0" w:space="0" w:color="auto" w:frame="1"/>
         </w:rPr>
-        <w:t>which</w:t>
-      </w:r>
-      <w:proofErr w:type="gramEnd"/>
-      <w:r>
-        <w:rPr>
-          <w:rStyle w:val="rvts13"/>
-          <w:rFonts w:ascii="Ubuntu" w:hAnsi="Ubuntu" w:cs="Arial"/>
-          <w:color w:val="000000"/>
-          <w:sz w:val="28"/>
-          <w:szCs w:val="28"/>
-          <w:bdr w:val="none" w:sz="0" w:space="0" w:color="auto" w:frame="1"/>
-        </w:rPr>
-        <w:t xml:space="preserve"> in turn is an extension of FAT. It is almost universally compatible with</w:t>
+        <w:t>which in turn is an extension of FAT. It is almost universally compatible with</w:t>
       </w:r>
       <w:r>
         <w:rPr>
@@ -9195,7 +9122,6 @@
           <w:szCs w:val="28"/>
         </w:rPr>
       </w:pPr>
-      <w:proofErr w:type="gramStart"/>
       <w:r>
         <w:rPr>
           <w:rStyle w:val="rvts13"/>
@@ -9205,19 +9131,7 @@
           <w:szCs w:val="28"/>
           <w:bdr w:val="none" w:sz="0" w:space="0" w:color="auto" w:frame="1"/>
         </w:rPr>
-        <w:t>operating</w:t>
-      </w:r>
-      <w:proofErr w:type="gramEnd"/>
-      <w:r>
-        <w:rPr>
-          <w:rStyle w:val="rvts13"/>
-          <w:rFonts w:ascii="Ubuntu" w:hAnsi="Ubuntu" w:cs="Arial"/>
-          <w:color w:val="000000"/>
-          <w:sz w:val="28"/>
-          <w:szCs w:val="28"/>
-          <w:bdr w:val="none" w:sz="0" w:space="0" w:color="auto" w:frame="1"/>
-        </w:rPr>
-        <w:t xml:space="preserve"> system and so it has a very low barrier for entry.</w:t>
+        <w:t>operating system and so it has a very low barrier for entry.</w:t>
       </w:r>
       <w:r>
         <w:rPr>
@@ -9667,7 +9581,6 @@
           <w:szCs w:val="28"/>
         </w:rPr>
       </w:pPr>
-      <w:proofErr w:type="gramStart"/>
       <w:r>
         <w:rPr>
           <w:rStyle w:val="rvts22"/>
@@ -9681,7 +9594,6 @@
         <w:lastRenderedPageBreak/>
         <w:t>exFAT</w:t>
       </w:r>
-      <w:proofErr w:type="gramEnd"/>
     </w:p>
     <w:p>
       <w:pPr>
@@ -9863,9 +9775,17 @@
           <w:szCs w:val="28"/>
           <w:bdr w:val="none" w:sz="0" w:space="0" w:color="auto" w:frame="1"/>
         </w:rPr>
-        <w:t xml:space="preserve">include it from the get go. </w:t>
-      </w:r>
-      <w:proofErr w:type="gramStart"/>
+        <w:t>include it from the get go. exFAT support is present in Windows and Mac OS X</w:t>
+      </w:r>
+      <w:r>
+        <w:rPr>
+          <w:rFonts w:ascii="Ubuntu" w:hAnsi="Ubuntu" w:cs="Arial"/>
+          <w:color w:val="000000"/>
+          <w:sz w:val="28"/>
+          <w:szCs w:val="28"/>
+        </w:rPr>
+        <w:t xml:space="preserve"> </w:t>
+      </w:r>
       <w:r>
         <w:rPr>
           <w:rStyle w:val="rvts13"/>
@@ -9875,9 +9795,17 @@
           <w:szCs w:val="28"/>
           <w:bdr w:val="none" w:sz="0" w:space="0" w:color="auto" w:frame="1"/>
         </w:rPr>
-        <w:t>exFAT</w:t>
-      </w:r>
-      <w:proofErr w:type="gramEnd"/>
+        <w:t>out of the box and can be added to Linux and other operating systems. This</w:t>
+      </w:r>
+      <w:r>
+        <w:rPr>
+          <w:rFonts w:ascii="Ubuntu" w:hAnsi="Ubuntu" w:cs="Arial"/>
+          <w:color w:val="000000"/>
+          <w:sz w:val="28"/>
+          <w:szCs w:val="28"/>
+        </w:rPr>
+        <w:t xml:space="preserve"> </w:t>
+      </w:r>
       <w:r>
         <w:rPr>
           <w:rStyle w:val="rvts13"/>
@@ -9887,7 +9815,7 @@
           <w:szCs w:val="28"/>
           <w:bdr w:val="none" w:sz="0" w:space="0" w:color="auto" w:frame="1"/>
         </w:rPr>
-        <w:t xml:space="preserve"> support is present in Windows and Mac OS X</w:t>
+        <w:t>makes exFAT an ideal file system for use on a drive that needs to be used on</w:t>
       </w:r>
       <w:r>
         <w:rPr>
@@ -9907,71 +9835,7 @@
           <w:szCs w:val="28"/>
           <w:bdr w:val="none" w:sz="0" w:space="0" w:color="auto" w:frame="1"/>
         </w:rPr>
-        <w:t>out of the box and can be added to Linux and other operating systems. This</w:t>
-      </w:r>
-      <w:r>
-        <w:rPr>
-          <w:rFonts w:ascii="Ubuntu" w:hAnsi="Ubuntu" w:cs="Arial"/>
-          <w:color w:val="000000"/>
-          <w:sz w:val="28"/>
-          <w:szCs w:val="28"/>
-        </w:rPr>
-        <w:t xml:space="preserve"> </w:t>
-      </w:r>
-      <w:r>
-        <w:rPr>
-          <w:rStyle w:val="rvts13"/>
-          <w:rFonts w:ascii="Ubuntu" w:hAnsi="Ubuntu" w:cs="Arial"/>
-          <w:color w:val="000000"/>
-          <w:sz w:val="28"/>
-          <w:szCs w:val="28"/>
-          <w:bdr w:val="none" w:sz="0" w:space="0" w:color="auto" w:frame="1"/>
-        </w:rPr>
-        <w:t>makes exFAT an ideal file system for use on a drive that needs to be used on</w:t>
-      </w:r>
-      <w:r>
-        <w:rPr>
-          <w:rFonts w:ascii="Ubuntu" w:hAnsi="Ubuntu" w:cs="Arial"/>
-          <w:color w:val="000000"/>
-          <w:sz w:val="28"/>
-          <w:szCs w:val="28"/>
-        </w:rPr>
-        <w:t xml:space="preserve"> </w:t>
-      </w:r>
-      <w:r>
-        <w:rPr>
-          <w:rStyle w:val="rvts13"/>
-          <w:rFonts w:ascii="Ubuntu" w:hAnsi="Ubuntu" w:cs="Arial"/>
-          <w:color w:val="000000"/>
-          <w:sz w:val="28"/>
-          <w:szCs w:val="28"/>
-          <w:bdr w:val="none" w:sz="0" w:space="0" w:color="auto" w:frame="1"/>
-        </w:rPr>
-        <w:t>both a Windows PC and a Mac. (</w:t>
-      </w:r>
-      <w:proofErr w:type="gramStart"/>
-      <w:r>
-        <w:rPr>
-          <w:rStyle w:val="rvts13"/>
-          <w:rFonts w:ascii="Ubuntu" w:hAnsi="Ubuntu" w:cs="Arial"/>
-          <w:color w:val="000000"/>
-          <w:sz w:val="28"/>
-          <w:szCs w:val="28"/>
-          <w:bdr w:val="none" w:sz="0" w:space="0" w:color="auto" w:frame="1"/>
-        </w:rPr>
-        <w:t>fuse-exfat</w:t>
-      </w:r>
-      <w:proofErr w:type="gramEnd"/>
-      <w:r>
-        <w:rPr>
-          <w:rStyle w:val="rvts13"/>
-          <w:rFonts w:ascii="Ubuntu" w:hAnsi="Ubuntu" w:cs="Arial"/>
-          <w:color w:val="000000"/>
-          <w:sz w:val="28"/>
-          <w:szCs w:val="28"/>
-          <w:bdr w:val="none" w:sz="0" w:space="0" w:color="auto" w:frame="1"/>
-        </w:rPr>
-        <w:t xml:space="preserve"> or exfat-utils are needed on Linux)</w:t>
+        <w:t>both a Windows PC and a Mac. (fuse-exfat or exfat-utils are needed on Linux)</w:t>
       </w:r>
     </w:p>
     <w:p>
@@ -10092,7 +9956,6 @@
           <w:szCs w:val="28"/>
         </w:rPr>
       </w:pPr>
-      <w:proofErr w:type="gramStart"/>
       <w:r>
         <w:rPr>
           <w:rStyle w:val="rvts13"/>
@@ -10102,19 +9965,7 @@
           <w:szCs w:val="28"/>
           <w:bdr w:val="none" w:sz="0" w:space="0" w:color="auto" w:frame="1"/>
         </w:rPr>
-        <w:t>exFAT</w:t>
-      </w:r>
-      <w:proofErr w:type="gramEnd"/>
-      <w:r>
-        <w:rPr>
-          <w:rStyle w:val="rvts13"/>
-          <w:rFonts w:ascii="Ubuntu" w:hAnsi="Ubuntu" w:cs="Arial"/>
-          <w:color w:val="000000"/>
-          <w:sz w:val="28"/>
-          <w:szCs w:val="28"/>
-          <w:bdr w:val="none" w:sz="0" w:space="0" w:color="auto" w:frame="1"/>
-        </w:rPr>
-        <w:t xml:space="preserve"> does not have the facility to journal any changes made to the file system and</w:t>
+        <w:t>exFAT does not have the facility to journal any changes made to the file system and</w:t>
       </w:r>
       <w:r>
         <w:rPr>
@@ -10884,7 +10735,6 @@
         </w:rPr>
         <w:br/>
       </w:r>
-      <w:proofErr w:type="gramStart"/>
       <w:r>
         <w:rPr>
           <w:rStyle w:val="rvts23"/>
@@ -10898,7 +10748,6 @@
         </w:rPr>
         <w:t>reFS</w:t>
       </w:r>
-      <w:proofErr w:type="gramEnd"/>
     </w:p>
     <w:p>
       <w:pPr>
@@ -11102,31 +10951,7 @@
           <w:szCs w:val="28"/>
           <w:bdr w:val="none" w:sz="0" w:space="0" w:color="auto" w:frame="1"/>
         </w:rPr>
-        <w:t xml:space="preserve">will likely be added to OSIRiS. </w:t>
-      </w:r>
-      <w:proofErr w:type="gramStart"/>
-      <w:r>
-        <w:rPr>
-          <w:rStyle w:val="rvts13"/>
-          <w:rFonts w:ascii="Ubuntu" w:hAnsi="Ubuntu" w:cs="Arial"/>
-          <w:color w:val="000000"/>
-          <w:sz w:val="28"/>
-          <w:szCs w:val="28"/>
-          <w:bdr w:val="none" w:sz="0" w:space="0" w:color="auto" w:frame="1"/>
-        </w:rPr>
-        <w:t>reFS</w:t>
-      </w:r>
-      <w:proofErr w:type="gramEnd"/>
-      <w:r>
-        <w:rPr>
-          <w:rStyle w:val="rvts13"/>
-          <w:rFonts w:ascii="Ubuntu" w:hAnsi="Ubuntu" w:cs="Arial"/>
-          <w:color w:val="000000"/>
-          <w:sz w:val="28"/>
-          <w:szCs w:val="28"/>
-          <w:bdr w:val="none" w:sz="0" w:space="0" w:color="auto" w:frame="1"/>
-        </w:rPr>
-        <w:t xml:space="preserve"> will support incredibly large disks on the </w:t>
+        <w:t xml:space="preserve">will likely be added to OSIRiS. reFS will support incredibly large disks on the </w:t>
       </w:r>
       <w:r>
         <w:rPr>
@@ -11207,7 +11032,7 @@
     <w:p>
       <w:pPr>
         <w:rPr>
-          <w:rFonts w:ascii="Ubuntu"/>
+          <w:rFonts w:ascii="Ubuntu" w:hAnsi="Ubuntu"/>
           <w:b/>
           <w:bCs/>
           <w:color w:val="00000A"/>
@@ -11218,7 +11043,7 @@
       </w:pPr>
       <w:r>
         <w:rPr>
-          <w:rFonts w:asciiTheme="majorHAnsi" w:hAnsiTheme="majorHAnsi" w:cstheme="majorHAnsi"/>
+          <w:rFonts w:ascii="Ubuntu" w:hAnsi="Ubuntu" w:cstheme="majorHAnsi"/>
           <w:b/>
           <w:bCs/>
           <w:color w:val="2F759E" w:themeColor="accent1" w:themeShade="BF"/>
@@ -11615,7 +11440,20 @@
           <w:szCs w:val="28"/>
           <w:u w:color="00000A"/>
         </w:rPr>
-        <w:t xml:space="preserve"> and run it. OSIRiS will detect the missing parts and rebuild the USB for you.</w:t>
+        <w:t xml:space="preserve"> and run it. OSIRiS will detect the missing parts and r</w:t>
+      </w:r>
+      <w:bookmarkStart w:id="4" w:name="_GoBack"/>
+      <w:bookmarkEnd w:id="4"/>
+      <w:r>
+        <w:rPr>
+          <w:rFonts w:ascii="Ubuntu" w:hAnsi="Ubuntu"/>
+          <w:bCs/>
+          <w:color w:val="00000A"/>
+          <w:sz w:val="28"/>
+          <w:szCs w:val="28"/>
+          <w:u w:color="00000A"/>
+        </w:rPr>
+        <w:t>ebuild the USB for you.</w:t>
       </w:r>
       <w:r>
         <w:rPr>
@@ -11652,7 +11490,7 @@
         </w:tabs>
         <w:suppressAutoHyphens/>
         <w:rPr>
-          <w:rFonts w:asciiTheme="majorHAnsi" w:eastAsia="Ubuntu" w:hAnsiTheme="majorHAnsi" w:cstheme="majorHAnsi"/>
+          <w:rFonts w:ascii="Ubuntu" w:eastAsia="Ubuntu" w:hAnsi="Ubuntu" w:cstheme="majorHAnsi"/>
           <w:b/>
           <w:bCs/>
           <w:color w:val="2F759E" w:themeColor="accent1" w:themeShade="BF"/>
@@ -11664,7 +11502,7 @@
       </w:pPr>
       <w:r>
         <w:rPr>
-          <w:rFonts w:asciiTheme="majorHAnsi" w:hAnsiTheme="majorHAnsi" w:cstheme="majorHAnsi"/>
+          <w:rFonts w:ascii="Ubuntu" w:hAnsi="Ubuntu" w:cstheme="majorHAnsi"/>
           <w:b/>
           <w:bCs/>
           <w:color w:val="2F759E" w:themeColor="accent1" w:themeShade="BF"/>
@@ -12427,8 +12265,6 @@
         </w:tabs>
         <w:suppressAutoHyphens/>
       </w:pPr>
-      <w:bookmarkStart w:id="4" w:name="_GoBack"/>
-      <w:bookmarkEnd w:id="4"/>
     </w:p>
     <w:sectPr>
       <w:headerReference w:type="even" r:id="rId28"/>
@@ -12446,7 +12282,7 @@
 </file>
 
 <file path=word/endnotes.xml><?xml version="1.0" encoding="utf-8"?>
-<w:endnotes xmlns:wpc="http://schemas.microsoft.com/office/word/2010/wordprocessingCanvas" xmlns:mc="http://schemas.openxmlformats.org/markup-compatibility/2006" xmlns:o="urn:schemas-microsoft-com:office:office" xmlns:r="http://schemas.openxmlformats.org/officeDocument/2006/relationships" xmlns:m="http://schemas.openxmlformats.org/officeDocument/2006/math" xmlns:v="urn:schemas-microsoft-com:vml" xmlns:wp14="http://schemas.microsoft.com/office/word/2010/wordprocessingDrawing" xmlns:wp="http://schemas.openxmlformats.org/drawingml/2006/wordprocessingDrawing" xmlns:w10="urn:schemas-microsoft-com:office:word" xmlns:w="http://schemas.openxmlformats.org/wordprocessingml/2006/main" xmlns:w14="http://schemas.microsoft.com/office/word/2010/wordml" xmlns:w15="http://schemas.microsoft.com/office/word/2012/wordml" xmlns:wpg="http://schemas.microsoft.com/office/word/2010/wordprocessingGroup" xmlns:wpi="http://schemas.microsoft.com/office/word/2010/wordprocessingInk" xmlns:wne="http://schemas.microsoft.com/office/word/2006/wordml" xmlns:wps="http://schemas.microsoft.com/office/word/2010/wordprocessingShape" mc:Ignorable="w14 w15 wp14">
+<w:endnotes xmlns:wpc="http://schemas.microsoft.com/office/word/2010/wordprocessingCanvas" xmlns:cx="http://schemas.microsoft.com/office/drawing/2014/chartex" xmlns:mc="http://schemas.openxmlformats.org/markup-compatibility/2006" xmlns:o="urn:schemas-microsoft-com:office:office" xmlns:r="http://schemas.openxmlformats.org/officeDocument/2006/relationships" xmlns:m="http://schemas.openxmlformats.org/officeDocument/2006/math" xmlns:v="urn:schemas-microsoft-com:vml" xmlns:wp14="http://schemas.microsoft.com/office/word/2010/wordprocessingDrawing" xmlns:wp="http://schemas.openxmlformats.org/drawingml/2006/wordprocessingDrawing" xmlns:w10="urn:schemas-microsoft-com:office:word" xmlns:w="http://schemas.openxmlformats.org/wordprocessingml/2006/main" xmlns:w14="http://schemas.microsoft.com/office/word/2010/wordml" xmlns:w15="http://schemas.microsoft.com/office/word/2012/wordml" xmlns:w16se="http://schemas.microsoft.com/office/word/2015/wordml/symex" xmlns:wpg="http://schemas.microsoft.com/office/word/2010/wordprocessingGroup" xmlns:wpi="http://schemas.microsoft.com/office/word/2010/wordprocessingInk" xmlns:wne="http://schemas.microsoft.com/office/word/2006/wordml" xmlns:wps="http://schemas.microsoft.com/office/word/2010/wordprocessingShape" mc:Ignorable="w14 w15 w16se wp14">
   <w:endnote w:type="separator" w:id="-1">
     <w:p>
       <w:r>
@@ -12465,7 +12301,7 @@
 </file>
 
 <file path=word/footer1.xml><?xml version="1.0" encoding="utf-8"?>
-<w:ftr xmlns:wpc="http://schemas.microsoft.com/office/word/2010/wordprocessingCanvas" xmlns:mc="http://schemas.openxmlformats.org/markup-compatibility/2006" xmlns:o="urn:schemas-microsoft-com:office:office" xmlns:r="http://schemas.openxmlformats.org/officeDocument/2006/relationships" xmlns:m="http://schemas.openxmlformats.org/officeDocument/2006/math" xmlns:v="urn:schemas-microsoft-com:vml" xmlns:wp14="http://schemas.microsoft.com/office/word/2010/wordprocessingDrawing" xmlns:wp="http://schemas.openxmlformats.org/drawingml/2006/wordprocessingDrawing" xmlns:w10="urn:schemas-microsoft-com:office:word" xmlns:w="http://schemas.openxmlformats.org/wordprocessingml/2006/main" xmlns:w14="http://schemas.microsoft.com/office/word/2010/wordml" xmlns:w15="http://schemas.microsoft.com/office/word/2012/wordml" xmlns:wpg="http://schemas.microsoft.com/office/word/2010/wordprocessingGroup" xmlns:wpi="http://schemas.microsoft.com/office/word/2010/wordprocessingInk" xmlns:wne="http://schemas.microsoft.com/office/word/2006/wordml" xmlns:wps="http://schemas.microsoft.com/office/word/2010/wordprocessingShape" mc:Ignorable="w14 w15 wp14">
+<w:ftr xmlns:wpc="http://schemas.microsoft.com/office/word/2010/wordprocessingCanvas" xmlns:cx="http://schemas.microsoft.com/office/drawing/2014/chartex" xmlns:mc="http://schemas.openxmlformats.org/markup-compatibility/2006" xmlns:o="urn:schemas-microsoft-com:office:office" xmlns:r="http://schemas.openxmlformats.org/officeDocument/2006/relationships" xmlns:m="http://schemas.openxmlformats.org/officeDocument/2006/math" xmlns:v="urn:schemas-microsoft-com:vml" xmlns:wp14="http://schemas.microsoft.com/office/word/2010/wordprocessingDrawing" xmlns:wp="http://schemas.openxmlformats.org/drawingml/2006/wordprocessingDrawing" xmlns:w10="urn:schemas-microsoft-com:office:word" xmlns:w="http://schemas.openxmlformats.org/wordprocessingml/2006/main" xmlns:w14="http://schemas.microsoft.com/office/word/2010/wordml" xmlns:w15="http://schemas.microsoft.com/office/word/2012/wordml" xmlns:w16se="http://schemas.microsoft.com/office/word/2015/wordml/symex" xmlns:wpg="http://schemas.microsoft.com/office/word/2010/wordprocessingGroup" xmlns:wpi="http://schemas.microsoft.com/office/word/2010/wordprocessingInk" xmlns:wne="http://schemas.microsoft.com/office/word/2006/wordml" xmlns:wps="http://schemas.microsoft.com/office/word/2010/wordprocessingShape" mc:Ignorable="w14 w15 w16se wp14">
   <w:p>
     <w:pPr>
       <w:pStyle w:val="Footer"/>
@@ -12475,7 +12311,7 @@
 </file>
 
 <file path=word/footer2.xml><?xml version="1.0" encoding="utf-8"?>
-<w:ftr xmlns:wpc="http://schemas.microsoft.com/office/word/2010/wordprocessingCanvas" xmlns:mc="http://schemas.openxmlformats.org/markup-compatibility/2006" xmlns:o="urn:schemas-microsoft-com:office:office" xmlns:r="http://schemas.openxmlformats.org/officeDocument/2006/relationships" xmlns:m="http://schemas.openxmlformats.org/officeDocument/2006/math" xmlns:v="urn:schemas-microsoft-com:vml" xmlns:wp14="http://schemas.microsoft.com/office/word/2010/wordprocessingDrawing" xmlns:wp="http://schemas.openxmlformats.org/drawingml/2006/wordprocessingDrawing" xmlns:w10="urn:schemas-microsoft-com:office:word" xmlns:w="http://schemas.openxmlformats.org/wordprocessingml/2006/main" xmlns:w14="http://schemas.microsoft.com/office/word/2010/wordml" xmlns:w15="http://schemas.microsoft.com/office/word/2012/wordml" xmlns:wpg="http://schemas.microsoft.com/office/word/2010/wordprocessingGroup" xmlns:wpi="http://schemas.microsoft.com/office/word/2010/wordprocessingInk" xmlns:wne="http://schemas.microsoft.com/office/word/2006/wordml" xmlns:wps="http://schemas.microsoft.com/office/word/2010/wordprocessingShape" mc:Ignorable="w14 w15 wp14">
+<w:ftr xmlns:wpc="http://schemas.microsoft.com/office/word/2010/wordprocessingCanvas" xmlns:cx="http://schemas.microsoft.com/office/drawing/2014/chartex" xmlns:mc="http://schemas.openxmlformats.org/markup-compatibility/2006" xmlns:o="urn:schemas-microsoft-com:office:office" xmlns:r="http://schemas.openxmlformats.org/officeDocument/2006/relationships" xmlns:m="http://schemas.openxmlformats.org/officeDocument/2006/math" xmlns:v="urn:schemas-microsoft-com:vml" xmlns:wp14="http://schemas.microsoft.com/office/word/2010/wordprocessingDrawing" xmlns:wp="http://schemas.openxmlformats.org/drawingml/2006/wordprocessingDrawing" xmlns:w10="urn:schemas-microsoft-com:office:word" xmlns:w="http://schemas.openxmlformats.org/wordprocessingml/2006/main" xmlns:w14="http://schemas.microsoft.com/office/word/2010/wordml" xmlns:w15="http://schemas.microsoft.com/office/word/2012/wordml" xmlns:w16se="http://schemas.microsoft.com/office/word/2015/wordml/symex" xmlns:wpg="http://schemas.microsoft.com/office/word/2010/wordprocessingGroup" xmlns:wpi="http://schemas.microsoft.com/office/word/2010/wordprocessingInk" xmlns:wne="http://schemas.microsoft.com/office/word/2006/wordml" xmlns:wps="http://schemas.microsoft.com/office/word/2010/wordprocessingShape" mc:Ignorable="w14 w15 w16se wp14">
   <w:p>
     <w:pPr>
       <w:pStyle w:val="HeaderFooter"/>
@@ -12496,7 +12332,7 @@
       <w:rPr>
         <w:noProof/>
       </w:rPr>
-      <w:t>16</w:t>
+      <w:t>14</w:t>
     </w:r>
     <w:r>
       <w:fldChar w:fldCharType="end"/>
@@ -12509,7 +12345,7 @@
 </file>
 
 <file path=word/footer3.xml><?xml version="1.0" encoding="utf-8"?>
-<w:ftr xmlns:wpc="http://schemas.microsoft.com/office/word/2010/wordprocessingCanvas" xmlns:mc="http://schemas.openxmlformats.org/markup-compatibility/2006" xmlns:o="urn:schemas-microsoft-com:office:office" xmlns:r="http://schemas.openxmlformats.org/officeDocument/2006/relationships" xmlns:m="http://schemas.openxmlformats.org/officeDocument/2006/math" xmlns:v="urn:schemas-microsoft-com:vml" xmlns:wp14="http://schemas.microsoft.com/office/word/2010/wordprocessingDrawing" xmlns:wp="http://schemas.openxmlformats.org/drawingml/2006/wordprocessingDrawing" xmlns:w10="urn:schemas-microsoft-com:office:word" xmlns:w="http://schemas.openxmlformats.org/wordprocessingml/2006/main" xmlns:w14="http://schemas.microsoft.com/office/word/2010/wordml" xmlns:w15="http://schemas.microsoft.com/office/word/2012/wordml" xmlns:wpg="http://schemas.microsoft.com/office/word/2010/wordprocessingGroup" xmlns:wpi="http://schemas.microsoft.com/office/word/2010/wordprocessingInk" xmlns:wne="http://schemas.microsoft.com/office/word/2006/wordml" xmlns:wps="http://schemas.microsoft.com/office/word/2010/wordprocessingShape" mc:Ignorable="w14 w15 wp14">
+<w:ftr xmlns:wpc="http://schemas.microsoft.com/office/word/2010/wordprocessingCanvas" xmlns:cx="http://schemas.microsoft.com/office/drawing/2014/chartex" xmlns:mc="http://schemas.openxmlformats.org/markup-compatibility/2006" xmlns:o="urn:schemas-microsoft-com:office:office" xmlns:r="http://schemas.openxmlformats.org/officeDocument/2006/relationships" xmlns:m="http://schemas.openxmlformats.org/officeDocument/2006/math" xmlns:v="urn:schemas-microsoft-com:vml" xmlns:wp14="http://schemas.microsoft.com/office/word/2010/wordprocessingDrawing" xmlns:wp="http://schemas.openxmlformats.org/drawingml/2006/wordprocessingDrawing" xmlns:w10="urn:schemas-microsoft-com:office:word" xmlns:w="http://schemas.openxmlformats.org/wordprocessingml/2006/main" xmlns:w14="http://schemas.microsoft.com/office/word/2010/wordml" xmlns:w15="http://schemas.microsoft.com/office/word/2012/wordml" xmlns:w16se="http://schemas.microsoft.com/office/word/2015/wordml/symex" xmlns:wpg="http://schemas.microsoft.com/office/word/2010/wordprocessingGroup" xmlns:wpi="http://schemas.microsoft.com/office/word/2010/wordprocessingInk" xmlns:wne="http://schemas.microsoft.com/office/word/2006/wordml" xmlns:wps="http://schemas.microsoft.com/office/word/2010/wordprocessingShape" mc:Ignorable="w14 w15 w16se wp14">
   <w:p>
     <w:pPr>
       <w:pStyle w:val="Footer"/>
@@ -12519,7 +12355,7 @@
 </file>
 
 <file path=word/footnotes.xml><?xml version="1.0" encoding="utf-8"?>
-<w:footnotes xmlns:wpc="http://schemas.microsoft.com/office/word/2010/wordprocessingCanvas" xmlns:mc="http://schemas.openxmlformats.org/markup-compatibility/2006" xmlns:o="urn:schemas-microsoft-com:office:office" xmlns:r="http://schemas.openxmlformats.org/officeDocument/2006/relationships" xmlns:m="http://schemas.openxmlformats.org/officeDocument/2006/math" xmlns:v="urn:schemas-microsoft-com:vml" xmlns:wp14="http://schemas.microsoft.com/office/word/2010/wordprocessingDrawing" xmlns:wp="http://schemas.openxmlformats.org/drawingml/2006/wordprocessingDrawing" xmlns:w10="urn:schemas-microsoft-com:office:word" xmlns:w="http://schemas.openxmlformats.org/wordprocessingml/2006/main" xmlns:w14="http://schemas.microsoft.com/office/word/2010/wordml" xmlns:w15="http://schemas.microsoft.com/office/word/2012/wordml" xmlns:wpg="http://schemas.microsoft.com/office/word/2010/wordprocessingGroup" xmlns:wpi="http://schemas.microsoft.com/office/word/2010/wordprocessingInk" xmlns:wne="http://schemas.microsoft.com/office/word/2006/wordml" xmlns:wps="http://schemas.microsoft.com/office/word/2010/wordprocessingShape" mc:Ignorable="w14 w15 wp14">
+<w:footnotes xmlns:wpc="http://schemas.microsoft.com/office/word/2010/wordprocessingCanvas" xmlns:cx="http://schemas.microsoft.com/office/drawing/2014/chartex" xmlns:mc="http://schemas.openxmlformats.org/markup-compatibility/2006" xmlns:o="urn:schemas-microsoft-com:office:office" xmlns:r="http://schemas.openxmlformats.org/officeDocument/2006/relationships" xmlns:m="http://schemas.openxmlformats.org/officeDocument/2006/math" xmlns:v="urn:schemas-microsoft-com:vml" xmlns:wp14="http://schemas.microsoft.com/office/word/2010/wordprocessingDrawing" xmlns:wp="http://schemas.openxmlformats.org/drawingml/2006/wordprocessingDrawing" xmlns:w10="urn:schemas-microsoft-com:office:word" xmlns:w="http://schemas.openxmlformats.org/wordprocessingml/2006/main" xmlns:w14="http://schemas.microsoft.com/office/word/2010/wordml" xmlns:w15="http://schemas.microsoft.com/office/word/2012/wordml" xmlns:w16se="http://schemas.microsoft.com/office/word/2015/wordml/symex" xmlns:wpg="http://schemas.microsoft.com/office/word/2010/wordprocessingGroup" xmlns:wpi="http://schemas.microsoft.com/office/word/2010/wordprocessingInk" xmlns:wne="http://schemas.microsoft.com/office/word/2006/wordml" xmlns:wps="http://schemas.microsoft.com/office/word/2010/wordprocessingShape" mc:Ignorable="w14 w15 w16se wp14">
   <w:footnote w:type="separator" w:id="-1">
     <w:p>
       <w:r>
@@ -12538,7 +12374,7 @@
 </file>
 
 <file path=word/header1.xml><?xml version="1.0" encoding="utf-8"?>
-<w:hdr xmlns:wpc="http://schemas.microsoft.com/office/word/2010/wordprocessingCanvas" xmlns:mc="http://schemas.openxmlformats.org/markup-compatibility/2006" xmlns:o="urn:schemas-microsoft-com:office:office" xmlns:r="http://schemas.openxmlformats.org/officeDocument/2006/relationships" xmlns:m="http://schemas.openxmlformats.org/officeDocument/2006/math" xmlns:v="urn:schemas-microsoft-com:vml" xmlns:wp14="http://schemas.microsoft.com/office/word/2010/wordprocessingDrawing" xmlns:wp="http://schemas.openxmlformats.org/drawingml/2006/wordprocessingDrawing" xmlns:w10="urn:schemas-microsoft-com:office:word" xmlns:w="http://schemas.openxmlformats.org/wordprocessingml/2006/main" xmlns:w14="http://schemas.microsoft.com/office/word/2010/wordml" xmlns:w15="http://schemas.microsoft.com/office/word/2012/wordml" xmlns:wpg="http://schemas.microsoft.com/office/word/2010/wordprocessingGroup" xmlns:wpi="http://schemas.microsoft.com/office/word/2010/wordprocessingInk" xmlns:wne="http://schemas.microsoft.com/office/word/2006/wordml" xmlns:wps="http://schemas.microsoft.com/office/word/2010/wordprocessingShape" mc:Ignorable="w14 w15 wp14">
+<w:hdr xmlns:wpc="http://schemas.microsoft.com/office/word/2010/wordprocessingCanvas" xmlns:cx="http://schemas.microsoft.com/office/drawing/2014/chartex" xmlns:mc="http://schemas.openxmlformats.org/markup-compatibility/2006" xmlns:o="urn:schemas-microsoft-com:office:office" xmlns:r="http://schemas.openxmlformats.org/officeDocument/2006/relationships" xmlns:m="http://schemas.openxmlformats.org/officeDocument/2006/math" xmlns:v="urn:schemas-microsoft-com:vml" xmlns:wp14="http://schemas.microsoft.com/office/word/2010/wordprocessingDrawing" xmlns:wp="http://schemas.openxmlformats.org/drawingml/2006/wordprocessingDrawing" xmlns:w10="urn:schemas-microsoft-com:office:word" xmlns:w="http://schemas.openxmlformats.org/wordprocessingml/2006/main" xmlns:w14="http://schemas.microsoft.com/office/word/2010/wordml" xmlns:w15="http://schemas.microsoft.com/office/word/2012/wordml" xmlns:w16se="http://schemas.microsoft.com/office/word/2015/wordml/symex" xmlns:wpg="http://schemas.microsoft.com/office/word/2010/wordprocessingGroup" xmlns:wpi="http://schemas.microsoft.com/office/word/2010/wordprocessingInk" xmlns:wne="http://schemas.microsoft.com/office/word/2006/wordml" xmlns:wps="http://schemas.microsoft.com/office/word/2010/wordprocessingShape" mc:Ignorable="w14 w15 w16se wp14">
   <w:p>
     <w:pPr>
       <w:pStyle w:val="Header"/>
@@ -12548,7 +12384,7 @@
 </file>
 
 <file path=word/header2.xml><?xml version="1.0" encoding="utf-8"?>
-<w:hdr xmlns:wpc="http://schemas.microsoft.com/office/word/2010/wordprocessingCanvas" xmlns:mc="http://schemas.openxmlformats.org/markup-compatibility/2006" xmlns:o="urn:schemas-microsoft-com:office:office" xmlns:r="http://schemas.openxmlformats.org/officeDocument/2006/relationships" xmlns:m="http://schemas.openxmlformats.org/officeDocument/2006/math" xmlns:v="urn:schemas-microsoft-com:vml" xmlns:wp14="http://schemas.microsoft.com/office/word/2010/wordprocessingDrawing" xmlns:wp="http://schemas.openxmlformats.org/drawingml/2006/wordprocessingDrawing" xmlns:w10="urn:schemas-microsoft-com:office:word" xmlns:w="http://schemas.openxmlformats.org/wordprocessingml/2006/main" xmlns:w14="http://schemas.microsoft.com/office/word/2010/wordml" xmlns:w15="http://schemas.microsoft.com/office/word/2012/wordml" xmlns:wpg="http://schemas.microsoft.com/office/word/2010/wordprocessingGroup" xmlns:wpi="http://schemas.microsoft.com/office/word/2010/wordprocessingInk" xmlns:wne="http://schemas.microsoft.com/office/word/2006/wordml" xmlns:wps="http://schemas.microsoft.com/office/word/2010/wordprocessingShape" mc:Ignorable="w14 w15 wp14">
+<w:hdr xmlns:wpc="http://schemas.microsoft.com/office/word/2010/wordprocessingCanvas" xmlns:cx="http://schemas.microsoft.com/office/drawing/2014/chartex" xmlns:mc="http://schemas.openxmlformats.org/markup-compatibility/2006" xmlns:o="urn:schemas-microsoft-com:office:office" xmlns:r="http://schemas.openxmlformats.org/officeDocument/2006/relationships" xmlns:m="http://schemas.openxmlformats.org/officeDocument/2006/math" xmlns:v="urn:schemas-microsoft-com:vml" xmlns:wp14="http://schemas.microsoft.com/office/word/2010/wordprocessingDrawing" xmlns:wp="http://schemas.openxmlformats.org/drawingml/2006/wordprocessingDrawing" xmlns:w10="urn:schemas-microsoft-com:office:word" xmlns:w="http://schemas.openxmlformats.org/wordprocessingml/2006/main" xmlns:w14="http://schemas.microsoft.com/office/word/2010/wordml" xmlns:w15="http://schemas.microsoft.com/office/word/2012/wordml" xmlns:w16se="http://schemas.microsoft.com/office/word/2015/wordml/symex" xmlns:wpg="http://schemas.microsoft.com/office/word/2010/wordprocessingGroup" xmlns:wpi="http://schemas.microsoft.com/office/word/2010/wordprocessingInk" xmlns:wne="http://schemas.microsoft.com/office/word/2006/wordml" xmlns:wps="http://schemas.microsoft.com/office/word/2010/wordprocessingShape" mc:Ignorable="w14 w15 w16se wp14">
   <w:p>
     <w:pPr>
       <w:pStyle w:val="HeaderFooter"/>
@@ -12564,7 +12400,7 @@
 </file>
 
 <file path=word/header3.xml><?xml version="1.0" encoding="utf-8"?>
-<w:hdr xmlns:wpc="http://schemas.microsoft.com/office/word/2010/wordprocessingCanvas" xmlns:mc="http://schemas.openxmlformats.org/markup-compatibility/2006" xmlns:o="urn:schemas-microsoft-com:office:office" xmlns:r="http://schemas.openxmlformats.org/officeDocument/2006/relationships" xmlns:m="http://schemas.openxmlformats.org/officeDocument/2006/math" xmlns:v="urn:schemas-microsoft-com:vml" xmlns:wp14="http://schemas.microsoft.com/office/word/2010/wordprocessingDrawing" xmlns:wp="http://schemas.openxmlformats.org/drawingml/2006/wordprocessingDrawing" xmlns:w10="urn:schemas-microsoft-com:office:word" xmlns:w="http://schemas.openxmlformats.org/wordprocessingml/2006/main" xmlns:w14="http://schemas.microsoft.com/office/word/2010/wordml" xmlns:w15="http://schemas.microsoft.com/office/word/2012/wordml" xmlns:wpg="http://schemas.microsoft.com/office/word/2010/wordprocessingGroup" xmlns:wpi="http://schemas.microsoft.com/office/word/2010/wordprocessingInk" xmlns:wne="http://schemas.microsoft.com/office/word/2006/wordml" xmlns:wps="http://schemas.microsoft.com/office/word/2010/wordprocessingShape" mc:Ignorable="w14 w15 wp14">
+<w:hdr xmlns:wpc="http://schemas.microsoft.com/office/word/2010/wordprocessingCanvas" xmlns:cx="http://schemas.microsoft.com/office/drawing/2014/chartex" xmlns:mc="http://schemas.openxmlformats.org/markup-compatibility/2006" xmlns:o="urn:schemas-microsoft-com:office:office" xmlns:r="http://schemas.openxmlformats.org/officeDocument/2006/relationships" xmlns:m="http://schemas.openxmlformats.org/officeDocument/2006/math" xmlns:v="urn:schemas-microsoft-com:vml" xmlns:wp14="http://schemas.microsoft.com/office/word/2010/wordprocessingDrawing" xmlns:wp="http://schemas.openxmlformats.org/drawingml/2006/wordprocessingDrawing" xmlns:w10="urn:schemas-microsoft-com:office:word" xmlns:w="http://schemas.openxmlformats.org/wordprocessingml/2006/main" xmlns:w14="http://schemas.microsoft.com/office/word/2010/wordml" xmlns:w15="http://schemas.microsoft.com/office/word/2012/wordml" xmlns:w16se="http://schemas.microsoft.com/office/word/2015/wordml/symex" xmlns:wpg="http://schemas.microsoft.com/office/word/2010/wordprocessingGroup" xmlns:wpi="http://schemas.microsoft.com/office/word/2010/wordprocessingInk" xmlns:wne="http://schemas.microsoft.com/office/word/2006/wordml" xmlns:wps="http://schemas.microsoft.com/office/word/2010/wordprocessingShape" mc:Ignorable="w14 w15 w16se wp14">
   <w:p>
     <w:pPr>
       <w:pStyle w:val="Header"/>
@@ -12574,7 +12410,7 @@
 </file>
 
 <file path=word/styles.xml><?xml version="1.0" encoding="utf-8"?>
-<w:styles xmlns:mc="http://schemas.openxmlformats.org/markup-compatibility/2006" xmlns:r="http://schemas.openxmlformats.org/officeDocument/2006/relationships" xmlns:w="http://schemas.openxmlformats.org/wordprocessingml/2006/main" xmlns:w14="http://schemas.microsoft.com/office/word/2010/wordml" xmlns:w15="http://schemas.microsoft.com/office/word/2012/wordml" mc:Ignorable="w14 w15">
+<w:styles xmlns:mc="http://schemas.openxmlformats.org/markup-compatibility/2006" xmlns:r="http://schemas.openxmlformats.org/officeDocument/2006/relationships" xmlns:w="http://schemas.openxmlformats.org/wordprocessingml/2006/main" xmlns:w14="http://schemas.microsoft.com/office/word/2010/wordml" xmlns:w15="http://schemas.microsoft.com/office/word/2012/wordml" xmlns:w16se="http://schemas.microsoft.com/office/word/2015/wordml/symex" mc:Ignorable="w14 w15 w16se">
   <w:docDefaults>
     <w:rPrDefault>
       <w:rPr>

</xml_diff>

<commit_message>
Version bump to 3.1
Changed the shutdown routines at night to a sleep command with a wake
function for 7AM. Added ROSY as a payload for OSIRiS.
</commit_message>
<xml_diff>
--- a/OSIRiS/bin/Release/OSIRiS_Manual.docx
+++ b/OSIRiS/bin/Release/OSIRiS_Manual.docx
@@ -1,7 +1,841 @@
 
 <file path=word/document.xml><?xml version="1.0" encoding="utf-8"?>
-<w:document xmlns:wpc="http://schemas.microsoft.com/office/word/2010/wordprocessingCanvas" xmlns:cx="http://schemas.microsoft.com/office/drawing/2014/chartex" xmlns:mc="http://schemas.openxmlformats.org/markup-compatibility/2006" xmlns:o="urn:schemas-microsoft-com:office:office" xmlns:r="http://schemas.openxmlformats.org/officeDocument/2006/relationships" xmlns:m="http://schemas.openxmlformats.org/officeDocument/2006/math" xmlns:v="urn:schemas-microsoft-com:vml" xmlns:wp14="http://schemas.microsoft.com/office/word/2010/wordprocessingDrawing" xmlns:wp="http://schemas.openxmlformats.org/drawingml/2006/wordprocessingDrawing" xmlns:w10="urn:schemas-microsoft-com:office:word" xmlns:w="http://schemas.openxmlformats.org/wordprocessingml/2006/main" xmlns:w14="http://schemas.microsoft.com/office/word/2010/wordml" xmlns:w15="http://schemas.microsoft.com/office/word/2012/wordml" xmlns:w16se="http://schemas.microsoft.com/office/word/2015/wordml/symex" xmlns:wpg="http://schemas.microsoft.com/office/word/2010/wordprocessingGroup" xmlns:wpi="http://schemas.microsoft.com/office/word/2010/wordprocessingInk" xmlns:wne="http://schemas.microsoft.com/office/word/2006/wordml" xmlns:wps="http://schemas.microsoft.com/office/word/2010/wordprocessingShape" mc:Ignorable="w14 w15 w16se wp14">
+<w:document xmlns:wpc="http://schemas.microsoft.com/office/word/2010/wordprocessingCanvas" xmlns:cx="http://schemas.microsoft.com/office/drawing/2014/chartex" xmlns:cx1="http://schemas.microsoft.com/office/drawing/2015/9/8/chartex" xmlns:mc="http://schemas.openxmlformats.org/markup-compatibility/2006" xmlns:o="urn:schemas-microsoft-com:office:office" xmlns:r="http://schemas.openxmlformats.org/officeDocument/2006/relationships" xmlns:m="http://schemas.openxmlformats.org/officeDocument/2006/math" xmlns:v="urn:schemas-microsoft-com:vml" xmlns:wp14="http://schemas.microsoft.com/office/word/2010/wordprocessingDrawing" xmlns:wp="http://schemas.openxmlformats.org/drawingml/2006/wordprocessingDrawing" xmlns:w10="urn:schemas-microsoft-com:office:word" xmlns:w="http://schemas.openxmlformats.org/wordprocessingml/2006/main" xmlns:w14="http://schemas.microsoft.com/office/word/2010/wordml" xmlns:w15="http://schemas.microsoft.com/office/word/2012/wordml" xmlns:w16se="http://schemas.microsoft.com/office/word/2015/wordml/symex" xmlns:wpg="http://schemas.microsoft.com/office/word/2010/wordprocessingGroup" xmlns:wpi="http://schemas.microsoft.com/office/word/2010/wordprocessingInk" xmlns:wne="http://schemas.microsoft.com/office/word/2006/wordml" xmlns:wps="http://schemas.microsoft.com/office/word/2010/wordprocessingShape" mc:Ignorable="w14 w15 w16se wp14">
   <w:body>
+    <w:sdt>
+      <w:sdtPr>
+        <w:id w:val="-1992477154"/>
+        <w:docPartObj>
+          <w:docPartGallery w:val="Cover Pages"/>
+          <w:docPartUnique/>
+        </w:docPartObj>
+      </w:sdtPr>
+      <w:sdtContent>
+        <w:p>
+          <w:pPr>
+            <w:rPr>
+              <w:rFonts w:ascii="Ubuntu" w:hAnsi="Ubuntu"/>
+            </w:rPr>
+          </w:pPr>
+          <w:r>
+            <w:rPr>
+              <w:noProof/>
+              <w:lang w:val="en-AU" w:eastAsia="en-AU"/>
+            </w:rPr>
+            <mc:AlternateContent>
+              <mc:Choice Requires="wps">
+                <w:drawing>
+                  <wp:anchor distT="0" distB="0" distL="114300" distR="114300" simplePos="0" relativeHeight="251692032" behindDoc="0" locked="0" layoutInCell="1" allowOverlap="1" wp14:anchorId="74CB5125" wp14:editId="36F4E384">
+                    <wp:simplePos x="0" y="0"/>
+                    <wp:positionH relativeFrom="page">
+                      <wp:align>center</wp:align>
+                    </wp:positionH>
+                    <mc:AlternateContent>
+                      <mc:Choice Requires="wp14">
+                        <wp:positionV relativeFrom="page">
+                          <wp14:pctPosVOffset>70000</wp14:pctPosVOffset>
+                        </wp:positionV>
+                      </mc:Choice>
+                      <mc:Fallback>
+                        <wp:positionV relativeFrom="page">
+                          <wp:posOffset>7485380</wp:posOffset>
+                        </wp:positionV>
+                      </mc:Fallback>
+                    </mc:AlternateContent>
+                    <wp:extent cx="7315200" cy="1009650"/>
+                    <wp:effectExtent l="0" t="0" r="0" b="0"/>
+                    <wp:wrapSquare wrapText="bothSides"/>
+                    <wp:docPr id="153" name="Text Box 153"/>
+                    <wp:cNvGraphicFramePr/>
+                    <a:graphic xmlns:a="http://schemas.openxmlformats.org/drawingml/2006/main">
+                      <a:graphicData uri="http://schemas.microsoft.com/office/word/2010/wordprocessingShape">
+                        <wps:wsp>
+                          <wps:cNvSpPr txBox="1"/>
+                          <wps:spPr>
+                            <a:xfrm>
+                              <a:off x="0" y="0"/>
+                              <a:ext cx="7315200" cy="1009650"/>
+                            </a:xfrm>
+                            <a:prstGeom prst="rect">
+                              <a:avLst/>
+                            </a:prstGeom>
+                            <a:noFill/>
+                            <a:ln w="6350">
+                              <a:noFill/>
+                            </a:ln>
+                            <a:effectLst/>
+                          </wps:spPr>
+                          <wps:style>
+                            <a:lnRef idx="0">
+                              <a:schemeClr val="accent1"/>
+                            </a:lnRef>
+                            <a:fillRef idx="0">
+                              <a:schemeClr val="accent1"/>
+                            </a:fillRef>
+                            <a:effectRef idx="0">
+                              <a:schemeClr val="accent1"/>
+                            </a:effectRef>
+                            <a:fontRef idx="minor">
+                              <a:schemeClr val="dk1"/>
+                            </a:fontRef>
+                          </wps:style>
+                          <wps:txbx>
+                            <w:txbxContent>
+                              <w:p>
+                                <w:pPr>
+                                  <w:pStyle w:val="NoSpacing"/>
+                                  <w:jc w:val="right"/>
+                                  <w:rPr>
+                                    <w:color w:val="595959" w:themeColor="text1" w:themeTint="A6"/>
+                                    <w:sz w:val="20"/>
+                                    <w:szCs w:val="20"/>
+                                  </w:rPr>
+                                </w:pPr>
+                              </w:p>
+                            </w:txbxContent>
+                          </wps:txbx>
+                          <wps:bodyPr rot="0" spcFirstLastPara="0" vertOverflow="overflow" horzOverflow="overflow" vert="horz" wrap="square" lIns="1600200" tIns="0" rIns="685800" bIns="0" numCol="1" spcCol="0" rtlCol="0" fromWordArt="0" anchor="t" anchorCtr="0" forceAA="0" compatLnSpc="1">
+                            <a:prstTxWarp prst="textNoShape">
+                              <a:avLst/>
+                            </a:prstTxWarp>
+                            <a:spAutoFit/>
+                          </wps:bodyPr>
+                        </wps:wsp>
+                      </a:graphicData>
+                    </a:graphic>
+                    <wp14:sizeRelH relativeFrom="page">
+                      <wp14:pctWidth>94100</wp14:pctWidth>
+                    </wp14:sizeRelH>
+                    <wp14:sizeRelV relativeFrom="page">
+                      <wp14:pctHeight>10000</wp14:pctHeight>
+                    </wp14:sizeRelV>
+                  </wp:anchor>
+                </w:drawing>
+              </mc:Choice>
+              <mc:Fallback>
+                <w:pict>
+                  <v:shapetype w14:anchorId="74CB5125" id="_x0000_t202" coordsize="21600,21600" o:spt="202" path="m,l,21600r21600,l21600,xe">
+                    <v:stroke joinstyle="miter"/>
+                    <v:path gradientshapeok="t" o:connecttype="rect"/>
+                  </v:shapetype>
+                  <v:shape id="Text Box 153" o:spid="_x0000_s1026" type="#_x0000_t202" style="position:absolute;margin-left:0;margin-top:0;width:8in;height:79.5pt;z-index:251692032;visibility:visible;mso-wrap-style:square;mso-width-percent:941;mso-height-percent:100;mso-top-percent:700;mso-wrap-distance-left:9pt;mso-wrap-distance-top:0;mso-wrap-distance-right:9pt;mso-wrap-distance-bottom:0;mso-position-horizontal:center;mso-position-horizontal-relative:page;mso-position-vertical-relative:page;mso-width-percent:941;mso-height-percent:100;mso-top-percent:700;mso-width-relative:page;mso-height-relative:page;v-text-anchor:top" o:gfxdata="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" filled="f" stroked="f" strokeweight=".5pt">
+                    <v:textbox style="mso-fit-shape-to-text:t" inset="126pt,0,54pt,0">
+                      <w:txbxContent>
+                        <w:p>
+                          <w:pPr>
+                            <w:pStyle w:val="NoSpacing"/>
+                            <w:jc w:val="right"/>
+                            <w:rPr>
+                              <w:color w:val="595959" w:themeColor="text1" w:themeTint="A6"/>
+                              <w:sz w:val="20"/>
+                              <w:szCs w:val="20"/>
+                            </w:rPr>
+                          </w:pPr>
+                        </w:p>
+                      </w:txbxContent>
+                    </v:textbox>
+                    <w10:wrap type="square" anchorx="page" anchory="page"/>
+                  </v:shape>
+                </w:pict>
+              </mc:Fallback>
+            </mc:AlternateContent>
+          </w:r>
+        </w:p>
+        <w:p>
+          <w:pPr>
+            <w:rPr>
+              <w:rFonts w:ascii="Ubuntu" w:hAnsi="Ubuntu"/>
+            </w:rPr>
+          </w:pPr>
+        </w:p>
+        <w:p>
+          <w:pPr>
+            <w:rPr>
+              <w:rFonts w:ascii="Ubuntu" w:hAnsi="Ubuntu"/>
+            </w:rPr>
+          </w:pPr>
+        </w:p>
+        <w:p>
+          <w:pPr>
+            <w:rPr>
+              <w:rFonts w:ascii="Ubuntu" w:hAnsi="Ubuntu"/>
+            </w:rPr>
+          </w:pPr>
+        </w:p>
+        <w:p>
+          <w:pPr>
+            <w:rPr>
+              <w:rFonts w:ascii="Ubuntu" w:hAnsi="Ubuntu"/>
+            </w:rPr>
+          </w:pPr>
+        </w:p>
+        <w:p>
+          <w:pPr>
+            <w:rPr>
+              <w:rFonts w:ascii="Ubuntu" w:hAnsi="Ubuntu"/>
+            </w:rPr>
+          </w:pPr>
+        </w:p>
+        <w:p>
+          <w:pPr>
+            <w:rPr>
+              <w:rFonts w:ascii="Ubuntu" w:hAnsi="Ubuntu"/>
+            </w:rPr>
+          </w:pPr>
+        </w:p>
+        <w:p>
+          <w:pPr>
+            <w:rPr>
+              <w:rFonts w:ascii="Ubuntu" w:hAnsi="Ubuntu"/>
+            </w:rPr>
+          </w:pPr>
+        </w:p>
+        <w:p>
+          <w:pPr>
+            <w:rPr>
+              <w:rFonts w:ascii="Ubuntu" w:hAnsi="Ubuntu"/>
+            </w:rPr>
+          </w:pPr>
+        </w:p>
+        <w:p>
+          <w:pPr>
+            <w:rPr>
+              <w:rFonts w:ascii="Ubuntu" w:hAnsi="Ubuntu"/>
+            </w:rPr>
+          </w:pPr>
+        </w:p>
+        <w:p>
+          <w:pPr>
+            <w:rPr>
+              <w:rFonts w:ascii="Ubuntu" w:hAnsi="Ubuntu"/>
+            </w:rPr>
+          </w:pPr>
+        </w:p>
+        <w:p>
+          <w:pPr>
+            <w:rPr>
+              <w:rFonts w:ascii="Ubuntu" w:hAnsi="Ubuntu"/>
+            </w:rPr>
+          </w:pPr>
+        </w:p>
+        <w:p>
+          <w:pPr>
+            <w:rPr>
+              <w:rFonts w:ascii="Ubuntu" w:hAnsi="Ubuntu"/>
+            </w:rPr>
+          </w:pPr>
+        </w:p>
+        <w:p>
+          <w:pPr>
+            <w:rPr>
+              <w:rFonts w:ascii="Ubuntu" w:hAnsi="Ubuntu"/>
+            </w:rPr>
+          </w:pPr>
+        </w:p>
+        <w:p>
+          <w:pPr>
+            <w:rPr>
+              <w:rFonts w:ascii="Ubuntu" w:hAnsi="Ubuntu"/>
+            </w:rPr>
+          </w:pPr>
+        </w:p>
+        <w:p>
+          <w:pPr>
+            <w:rPr>
+              <w:rFonts w:ascii="Ubuntu" w:hAnsi="Ubuntu"/>
+            </w:rPr>
+          </w:pPr>
+        </w:p>
+        <w:p>
+          <w:pPr>
+            <w:rPr>
+              <w:rFonts w:ascii="Ubuntu" w:hAnsi="Ubuntu"/>
+            </w:rPr>
+          </w:pPr>
+        </w:p>
+        <w:p>
+          <w:pPr>
+            <w:rPr>
+              <w:rFonts w:ascii="Ubuntu" w:hAnsi="Ubuntu"/>
+            </w:rPr>
+          </w:pPr>
+        </w:p>
+        <w:p>
+          <w:pPr>
+            <w:rPr>
+              <w:rFonts w:ascii="Ubuntu" w:hAnsi="Ubuntu"/>
+            </w:rPr>
+          </w:pPr>
+        </w:p>
+        <w:p>
+          <w:pPr>
+            <w:rPr>
+              <w:rFonts w:ascii="Ubuntu" w:hAnsi="Ubuntu"/>
+            </w:rPr>
+          </w:pPr>
+        </w:p>
+        <w:p>
+          <w:pPr>
+            <w:rPr>
+              <w:rFonts w:ascii="Ubuntu" w:hAnsi="Ubuntu"/>
+            </w:rPr>
+          </w:pPr>
+        </w:p>
+        <w:p>
+          <w:pPr>
+            <w:rPr>
+              <w:rFonts w:ascii="Ubuntu" w:hAnsi="Ubuntu"/>
+            </w:rPr>
+          </w:pPr>
+        </w:p>
+        <w:p>
+          <w:pPr>
+            <w:rPr>
+              <w:rFonts w:ascii="Ubuntu" w:hAnsi="Ubuntu"/>
+            </w:rPr>
+          </w:pPr>
+        </w:p>
+        <w:p>
+          <w:pPr>
+            <w:rPr>
+              <w:rFonts w:ascii="Ubuntu" w:hAnsi="Ubuntu"/>
+            </w:rPr>
+          </w:pPr>
+        </w:p>
+        <w:p>
+          <w:pPr>
+            <w:rPr>
+              <w:rFonts w:ascii="Ubuntu" w:hAnsi="Ubuntu"/>
+            </w:rPr>
+          </w:pPr>
+        </w:p>
+        <w:p>
+          <w:pPr>
+            <w:rPr>
+              <w:rFonts w:ascii="Ubuntu" w:hAnsi="Ubuntu"/>
+            </w:rPr>
+          </w:pPr>
+        </w:p>
+        <w:p>
+          <w:pPr>
+            <w:rPr>
+              <w:rFonts w:ascii="Ubuntu" w:hAnsi="Ubuntu"/>
+            </w:rPr>
+          </w:pPr>
+        </w:p>
+        <w:p>
+          <w:pPr>
+            <w:rPr>
+              <w:rFonts w:ascii="Ubuntu" w:hAnsi="Ubuntu"/>
+            </w:rPr>
+          </w:pPr>
+        </w:p>
+        <w:p>
+          <w:pPr>
+            <w:rPr>
+              <w:rFonts w:ascii="Ubuntu" w:hAnsi="Ubuntu"/>
+            </w:rPr>
+          </w:pPr>
+        </w:p>
+        <w:p>
+          <w:pPr>
+            <w:rPr>
+              <w:rFonts w:ascii="Ubuntu" w:hAnsi="Ubuntu"/>
+            </w:rPr>
+          </w:pPr>
+        </w:p>
+        <w:p>
+          <w:pPr>
+            <w:rPr>
+              <w:rFonts w:ascii="Ubuntu" w:hAnsi="Ubuntu"/>
+            </w:rPr>
+          </w:pPr>
+        </w:p>
+        <w:p>
+          <w:pPr>
+            <w:jc w:val="center"/>
+            <w:rPr>
+              <w:rFonts w:ascii="Ubuntu" w:hAnsi="Ubuntu"/>
+            </w:rPr>
+          </w:pPr>
+          <w:r>
+            <w:rPr>
+              <w:rFonts w:ascii="Ubuntu"/>
+              <w:b/>
+              <w:bCs/>
+              <w:sz w:val="36"/>
+              <w:szCs w:val="36"/>
+            </w:rPr>
+            <w:t>O</w:t>
+          </w:r>
+          <w:r>
+            <w:rPr>
+              <w:rFonts w:ascii="Ubuntu"/>
+              <w:sz w:val="36"/>
+              <w:szCs w:val="36"/>
+            </w:rPr>
+            <w:t xml:space="preserve">fficeworks </w:t>
+          </w:r>
+          <w:r>
+            <w:rPr>
+              <w:rFonts w:ascii="Ubuntu"/>
+              <w:b/>
+              <w:bCs/>
+              <w:sz w:val="36"/>
+              <w:szCs w:val="36"/>
+            </w:rPr>
+            <w:t>S</w:t>
+          </w:r>
+          <w:r>
+            <w:rPr>
+              <w:rFonts w:ascii="Ubuntu"/>
+              <w:sz w:val="36"/>
+              <w:szCs w:val="36"/>
+            </w:rPr>
+            <w:t xml:space="preserve">cripted </w:t>
+          </w:r>
+          <w:r>
+            <w:rPr>
+              <w:rFonts w:ascii="Ubuntu"/>
+              <w:b/>
+              <w:bCs/>
+              <w:sz w:val="36"/>
+              <w:szCs w:val="36"/>
+            </w:rPr>
+            <w:t>I</w:t>
+          </w:r>
+          <w:r>
+            <w:rPr>
+              <w:rFonts w:ascii="Ubuntu"/>
+              <w:sz w:val="36"/>
+              <w:szCs w:val="36"/>
+            </w:rPr>
+            <w:t xml:space="preserve">nitialization </w:t>
+          </w:r>
+          <w:r>
+            <w:rPr>
+              <w:rFonts w:ascii="Ubuntu"/>
+              <w:b/>
+              <w:bCs/>
+              <w:sz w:val="36"/>
+              <w:szCs w:val="36"/>
+            </w:rPr>
+            <w:t>R</w:t>
+          </w:r>
+          <w:r>
+            <w:rPr>
+              <w:rFonts w:ascii="Ubuntu"/>
+              <w:sz w:val="36"/>
+              <w:szCs w:val="36"/>
+            </w:rPr>
+            <w:t>out</w:t>
+          </w:r>
+          <w:r>
+            <w:rPr>
+              <w:rFonts w:ascii="Ubuntu"/>
+              <w:b/>
+              <w:bCs/>
+              <w:sz w:val="36"/>
+              <w:szCs w:val="36"/>
+            </w:rPr>
+            <w:t>i</w:t>
+          </w:r>
+          <w:r>
+            <w:rPr>
+              <w:rFonts w:ascii="Ubuntu"/>
+              <w:sz w:val="36"/>
+              <w:szCs w:val="36"/>
+            </w:rPr>
+            <w:t xml:space="preserve">ne for </w:t>
+          </w:r>
+          <w:r>
+            <w:rPr>
+              <w:rFonts w:ascii="Ubuntu"/>
+              <w:b/>
+              <w:bCs/>
+              <w:sz w:val="36"/>
+              <w:szCs w:val="36"/>
+            </w:rPr>
+            <w:t>S</w:t>
+          </w:r>
+          <w:r>
+            <w:rPr>
+              <w:rFonts w:ascii="Ubuntu"/>
+              <w:bCs/>
+              <w:sz w:val="36"/>
+              <w:szCs w:val="36"/>
+            </w:rPr>
+            <w:t>tores</w:t>
+          </w:r>
+        </w:p>
+        <w:p>
+          <w:pPr>
+            <w:rPr>
+              <w:sz w:val="28"/>
+              <w:szCs w:val="28"/>
+            </w:rPr>
+          </w:pPr>
+        </w:p>
+        <w:p>
+          <w:pPr>
+            <w:pBdr>
+              <w:top w:val="none" w:sz="0" w:space="0" w:color="auto"/>
+              <w:left w:val="none" w:sz="0" w:space="0" w:color="auto"/>
+              <w:bottom w:val="none" w:sz="0" w:space="0" w:color="auto"/>
+              <w:right w:val="none" w:sz="0" w:space="0" w:color="auto"/>
+              <w:between w:val="none" w:sz="0" w:space="0" w:color="auto"/>
+              <w:bar w:val="none" w:sz="0" w:color="auto"/>
+            </w:pBdr>
+            <w:rPr>
+              <w:rFonts w:eastAsia="Times New Roman"/>
+              <w:bdr w:val="none" w:sz="0" w:space="0" w:color="auto"/>
+              <w:lang w:val="en-AU" w:eastAsia="en-AU"/>
+            </w:rPr>
+          </w:pPr>
+        </w:p>
+        <w:p>
+          <w:pPr>
+            <w:pBdr>
+              <w:top w:val="none" w:sz="0" w:space="0" w:color="auto"/>
+              <w:left w:val="none" w:sz="0" w:space="0" w:color="auto"/>
+              <w:bottom w:val="none" w:sz="0" w:space="0" w:color="auto"/>
+              <w:right w:val="none" w:sz="0" w:space="0" w:color="auto"/>
+              <w:between w:val="none" w:sz="0" w:space="0" w:color="auto"/>
+              <w:bar w:val="none" w:sz="0" w:color="auto"/>
+            </w:pBdr>
+            <w:rPr>
+              <w:rFonts w:eastAsia="Times New Roman"/>
+              <w:bdr w:val="none" w:sz="0" w:space="0" w:color="auto"/>
+              <w:lang w:val="en-AU" w:eastAsia="en-AU"/>
+            </w:rPr>
+          </w:pPr>
+          <w:r>
+            <w:rPr>
+              <w:rFonts w:ascii="Arial" w:eastAsia="Times New Roman" w:hAnsi="Arial" w:cs="Arial"/>
+              <w:b/>
+              <w:bCs/>
+              <w:color w:val="FFFFFF"/>
+              <w:sz w:val="48"/>
+              <w:szCs w:val="48"/>
+              <w:bdr w:val="none" w:sz="0" w:space="0" w:color="auto"/>
+              <w:lang w:val="en-AU" w:eastAsia="en-AU"/>
+            </w:rPr>
+            <w:t>Officeworks Scripted Initialization Routine for Stores</w:t>
+          </w:r>
+        </w:p>
+        <w:p>
+          <w:pPr>
+            <w:rPr>
+              <w:rFonts w:ascii="Helvetica" w:eastAsia="Helvetica" w:hAnsi="Helvetica" w:cs="Helvetica"/>
+              <w:color w:val="000000"/>
+              <w:sz w:val="22"/>
+              <w:szCs w:val="22"/>
+              <w:u w:color="000000"/>
+              <w:lang w:val="en-AU" w:eastAsia="en-AU"/>
+            </w:rPr>
+          </w:pPr>
+          <w:r>
+            <w:rPr>
+              <w:rFonts w:eastAsia="Times New Roman"/>
+              <w:noProof/>
+              <w:bdr w:val="none" w:sz="0" w:space="0" w:color="auto"/>
+              <w:lang w:val="en-AU" w:eastAsia="en-AU"/>
+            </w:rPr>
+            <w:drawing>
+              <wp:anchor distT="0" distB="0" distL="114300" distR="114300" simplePos="0" relativeHeight="251693056" behindDoc="0" locked="0" layoutInCell="1" allowOverlap="1" wp14:anchorId="71885ED0" wp14:editId="17AA4E79">
+                <wp:simplePos x="0" y="0"/>
+                <wp:positionH relativeFrom="margin">
+                  <wp:posOffset>1533525</wp:posOffset>
+                </wp:positionH>
+                <wp:positionV relativeFrom="margin">
+                  <wp:posOffset>4055110</wp:posOffset>
+                </wp:positionV>
+                <wp:extent cx="3048635" cy="1143000"/>
+                <wp:effectExtent l="0" t="0" r="0" b="0"/>
+                <wp:wrapSquare wrapText="bothSides"/>
+                <wp:docPr id="12" name="Picture 12"/>
+                <wp:cNvGraphicFramePr>
+                  <a:graphicFrameLocks xmlns:a="http://schemas.openxmlformats.org/drawingml/2006/main" noChangeAspect="1"/>
+                </wp:cNvGraphicFramePr>
+                <a:graphic xmlns:a="http://schemas.openxmlformats.org/drawingml/2006/main">
+                  <a:graphicData uri="http://schemas.openxmlformats.org/drawingml/2006/picture">
+                    <pic:pic xmlns:pic="http://schemas.openxmlformats.org/drawingml/2006/picture">
+                      <pic:nvPicPr>
+                        <pic:cNvPr id="12" name="logocropped.fw.png"/>
+                        <pic:cNvPicPr/>
+                      </pic:nvPicPr>
+                      <pic:blipFill>
+                        <a:blip r:embed="rId8">
+                          <a:extLst>
+                            <a:ext uri="{28A0092B-C50C-407E-A947-70E740481C1C}">
+                              <a14:useLocalDpi xmlns:a14="http://schemas.microsoft.com/office/drawing/2010/main" val="0"/>
+                            </a:ext>
+                          </a:extLst>
+                        </a:blip>
+                        <a:stretch>
+                          <a:fillRect/>
+                        </a:stretch>
+                      </pic:blipFill>
+                      <pic:spPr>
+                        <a:xfrm>
+                          <a:off x="0" y="0"/>
+                          <a:ext cx="3048635" cy="1143000"/>
+                        </a:xfrm>
+                        <a:prstGeom prst="rect">
+                          <a:avLst/>
+                        </a:prstGeom>
+                      </pic:spPr>
+                    </pic:pic>
+                  </a:graphicData>
+                </a:graphic>
+              </wp:anchor>
+            </w:drawing>
+          </w:r>
+          <w:r>
+            <w:rPr>
+              <w:noProof/>
+              <w:lang w:val="en-AU" w:eastAsia="en-AU"/>
+            </w:rPr>
+            <mc:AlternateContent>
+              <mc:Choice Requires="wps">
+                <w:drawing>
+                  <wp:anchor distT="0" distB="0" distL="114300" distR="114300" simplePos="0" relativeHeight="251691008" behindDoc="0" locked="0" layoutInCell="1" allowOverlap="1" wp14:anchorId="10FDE635" wp14:editId="77753CD8">
+                    <wp:simplePos x="0" y="0"/>
+                    <wp:positionH relativeFrom="page">
+                      <wp:align>center</wp:align>
+                    </wp:positionH>
+                    <mc:AlternateContent>
+                      <mc:Choice Requires="wp14">
+                        <wp:positionV relativeFrom="page">
+                          <wp14:pctPosVOffset>81800</wp14:pctPosVOffset>
+                        </wp:positionV>
+                      </mc:Choice>
+                      <mc:Fallback>
+                        <wp:positionV relativeFrom="page">
+                          <wp:posOffset>8747125</wp:posOffset>
+                        </wp:positionV>
+                      </mc:Fallback>
+                    </mc:AlternateContent>
+                    <wp:extent cx="7315200" cy="409575"/>
+                    <wp:effectExtent l="0" t="0" r="0" b="9525"/>
+                    <wp:wrapSquare wrapText="bothSides"/>
+                    <wp:docPr id="152" name="Text Box 152"/>
+                    <wp:cNvGraphicFramePr/>
+                    <a:graphic xmlns:a="http://schemas.openxmlformats.org/drawingml/2006/main">
+                      <a:graphicData uri="http://schemas.microsoft.com/office/word/2010/wordprocessingShape">
+                        <wps:wsp>
+                          <wps:cNvSpPr txBox="1"/>
+                          <wps:spPr>
+                            <a:xfrm>
+                              <a:off x="0" y="0"/>
+                              <a:ext cx="7315200" cy="409575"/>
+                            </a:xfrm>
+                            <a:prstGeom prst="rect">
+                              <a:avLst/>
+                            </a:prstGeom>
+                            <a:noFill/>
+                            <a:ln w="6350">
+                              <a:noFill/>
+                            </a:ln>
+                            <a:effectLst/>
+                          </wps:spPr>
+                          <wps:style>
+                            <a:lnRef idx="0">
+                              <a:schemeClr val="accent1"/>
+                            </a:lnRef>
+                            <a:fillRef idx="0">
+                              <a:schemeClr val="accent1"/>
+                            </a:fillRef>
+                            <a:effectRef idx="0">
+                              <a:schemeClr val="accent1"/>
+                            </a:effectRef>
+                            <a:fontRef idx="minor">
+                              <a:schemeClr val="dk1"/>
+                            </a:fontRef>
+                          </wps:style>
+                          <wps:txbx>
+                            <w:txbxContent>
+                              <w:sdt>
+                                <w:sdtPr>
+                                  <w:rPr>
+                                    <w:color w:val="595959" w:themeColor="text1" w:themeTint="A6"/>
+                                    <w:sz w:val="28"/>
+                                    <w:szCs w:val="28"/>
+                                  </w:rPr>
+                                  <w:alias w:val="Author"/>
+                                  <w:tag w:val=""/>
+                                  <w:id w:val="789243997"/>
+                                  <w:dataBinding w:prefixMappings="xmlns:ns0='http://purl.org/dc/elements/1.1/' xmlns:ns1='http://schemas.openxmlformats.org/package/2006/metadata/core-properties' " w:xpath="/ns1:coreProperties[1]/ns0:creator[1]" w:storeItemID="{6C3C8BC8-F283-45AE-878A-BAB7291924A1}"/>
+                                  <w:text/>
+                                </w:sdtPr>
+                                <w:sdtContent>
+                                  <w:p>
+                                    <w:pPr>
+                                      <w:pStyle w:val="NoSpacing"/>
+                                      <w:jc w:val="right"/>
+                                      <w:rPr>
+                                        <w:color w:val="595959" w:themeColor="text1" w:themeTint="A6"/>
+                                        <w:sz w:val="28"/>
+                                        <w:szCs w:val="28"/>
+                                      </w:rPr>
+                                    </w:pPr>
+                                    <w:r>
+                                      <w:rPr>
+                                        <w:color w:val="595959" w:themeColor="text1" w:themeTint="A6"/>
+                                        <w:sz w:val="28"/>
+                                        <w:szCs w:val="28"/>
+                                        <w:lang w:val="en-AU"/>
+                                      </w:rPr>
+                                      <w:t>Adam Heathcote</w:t>
+                                    </w:r>
+                                  </w:p>
+                                </w:sdtContent>
+                              </w:sdt>
+                              <w:p>
+                                <w:pPr>
+                                  <w:pStyle w:val="NoSpacing"/>
+                                  <w:jc w:val="right"/>
+                                  <w:rPr>
+                                    <w:color w:val="595959" w:themeColor="text1" w:themeTint="A6"/>
+                                    <w:sz w:val="18"/>
+                                    <w:szCs w:val="18"/>
+                                  </w:rPr>
+                                </w:pPr>
+                                <w:sdt>
+                                  <w:sdtPr>
+                                    <w:rPr>
+                                      <w:color w:val="595959" w:themeColor="text1" w:themeTint="A6"/>
+                                      <w:sz w:val="18"/>
+                                      <w:szCs w:val="18"/>
+                                    </w:rPr>
+                                    <w:alias w:val="Email"/>
+                                    <w:tag w:val="Email"/>
+                                    <w:id w:val="942260680"/>
+                                    <w:dataBinding w:prefixMappings="xmlns:ns0='http://schemas.microsoft.com/office/2006/coverPageProps' " w:xpath="/ns0:CoverPageProperties[1]/ns0:CompanyEmail[1]" w:storeItemID="{55AF091B-3C7A-41E3-B477-F2FDAA23CFDA}"/>
+                                    <w:text/>
+                                  </w:sdtPr>
+                                  <w:sdtContent>
+                                    <w:r>
+                                      <w:rPr>
+                                        <w:color w:val="595959" w:themeColor="text1" w:themeTint="A6"/>
+                                        <w:sz w:val="18"/>
+                                        <w:szCs w:val="18"/>
+                                      </w:rPr>
+                                      <w:t>adam@gnuplusadam.com</w:t>
+                                    </w:r>
+                                  </w:sdtContent>
+                                </w:sdt>
+                              </w:p>
+                            </w:txbxContent>
+                          </wps:txbx>
+                          <wps:bodyPr rot="0" spcFirstLastPara="0" vertOverflow="overflow" horzOverflow="overflow" vert="horz" wrap="square" lIns="1600200" tIns="0" rIns="685800" bIns="0" numCol="1" spcCol="0" rtlCol="0" fromWordArt="0" anchor="b" anchorCtr="0" forceAA="0" compatLnSpc="1">
+                            <a:prstTxWarp prst="textNoShape">
+                              <a:avLst/>
+                            </a:prstTxWarp>
+                            <a:noAutofit/>
+                          </wps:bodyPr>
+                        </wps:wsp>
+                      </a:graphicData>
+                    </a:graphic>
+                    <wp14:sizeRelH relativeFrom="page">
+                      <wp14:pctWidth>94100</wp14:pctWidth>
+                    </wp14:sizeRelH>
+                    <wp14:sizeRelV relativeFrom="page">
+                      <wp14:pctHeight>0</wp14:pctHeight>
+                    </wp14:sizeRelV>
+                  </wp:anchor>
+                </w:drawing>
+              </mc:Choice>
+              <mc:Fallback>
+                <w:pict>
+                  <v:shape w14:anchorId="10FDE635" id="Text Box 152" o:spid="_x0000_s1027" type="#_x0000_t202" style="position:absolute;margin-left:0;margin-top:0;width:8in;height:32.25pt;z-index:251691008;visibility:visible;mso-wrap-style:square;mso-width-percent:941;mso-height-percent:0;mso-top-percent:818;mso-wrap-distance-left:9pt;mso-wrap-distance-top:0;mso-wrap-distance-right:9pt;mso-wrap-distance-bottom:0;mso-position-horizontal:center;mso-position-horizontal-relative:page;mso-position-vertical-relative:page;mso-width-percent:941;mso-height-percent:0;mso-top-percent:818;mso-width-relative:page;mso-height-relative:page;v-text-anchor:bottom" o:gfxdata="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" filled="f" stroked="f" strokeweight=".5pt">
+                    <v:textbox inset="126pt,0,54pt,0">
+                      <w:txbxContent>
+                        <w:sdt>
+                          <w:sdtPr>
+                            <w:rPr>
+                              <w:color w:val="595959" w:themeColor="text1" w:themeTint="A6"/>
+                              <w:sz w:val="28"/>
+                              <w:szCs w:val="28"/>
+                            </w:rPr>
+                            <w:alias w:val="Author"/>
+                            <w:tag w:val=""/>
+                            <w:id w:val="789243997"/>
+                            <w:dataBinding w:prefixMappings="xmlns:ns0='http://purl.org/dc/elements/1.1/' xmlns:ns1='http://schemas.openxmlformats.org/package/2006/metadata/core-properties' " w:xpath="/ns1:coreProperties[1]/ns0:creator[1]" w:storeItemID="{6C3C8BC8-F283-45AE-878A-BAB7291924A1}"/>
+                            <w:text/>
+                          </w:sdtPr>
+                          <w:sdtContent>
+                            <w:p>
+                              <w:pPr>
+                                <w:pStyle w:val="NoSpacing"/>
+                                <w:jc w:val="right"/>
+                                <w:rPr>
+                                  <w:color w:val="595959" w:themeColor="text1" w:themeTint="A6"/>
+                                  <w:sz w:val="28"/>
+                                  <w:szCs w:val="28"/>
+                                </w:rPr>
+                              </w:pPr>
+                              <w:r>
+                                <w:rPr>
+                                  <w:color w:val="595959" w:themeColor="text1" w:themeTint="A6"/>
+                                  <w:sz w:val="28"/>
+                                  <w:szCs w:val="28"/>
+                                  <w:lang w:val="en-AU"/>
+                                </w:rPr>
+                                <w:t>Adam Heathcote</w:t>
+                              </w:r>
+                            </w:p>
+                          </w:sdtContent>
+                        </w:sdt>
+                        <w:p>
+                          <w:pPr>
+                            <w:pStyle w:val="NoSpacing"/>
+                            <w:jc w:val="right"/>
+                            <w:rPr>
+                              <w:color w:val="595959" w:themeColor="text1" w:themeTint="A6"/>
+                              <w:sz w:val="18"/>
+                              <w:szCs w:val="18"/>
+                            </w:rPr>
+                          </w:pPr>
+                          <w:sdt>
+                            <w:sdtPr>
+                              <w:rPr>
+                                <w:color w:val="595959" w:themeColor="text1" w:themeTint="A6"/>
+                                <w:sz w:val="18"/>
+                                <w:szCs w:val="18"/>
+                              </w:rPr>
+                              <w:alias w:val="Email"/>
+                              <w:tag w:val="Email"/>
+                              <w:id w:val="942260680"/>
+                              <w:dataBinding w:prefixMappings="xmlns:ns0='http://schemas.microsoft.com/office/2006/coverPageProps' " w:xpath="/ns0:CoverPageProperties[1]/ns0:CompanyEmail[1]" w:storeItemID="{55AF091B-3C7A-41E3-B477-F2FDAA23CFDA}"/>
+                              <w:text/>
+                            </w:sdtPr>
+                            <w:sdtContent>
+                              <w:r>
+                                <w:rPr>
+                                  <w:color w:val="595959" w:themeColor="text1" w:themeTint="A6"/>
+                                  <w:sz w:val="18"/>
+                                  <w:szCs w:val="18"/>
+                                </w:rPr>
+                                <w:t>adam@gnuplusadam.com</w:t>
+                              </w:r>
+                            </w:sdtContent>
+                          </w:sdt>
+                        </w:p>
+                      </w:txbxContent>
+                    </v:textbox>
+                    <w10:wrap type="square" anchorx="page" anchory="page"/>
+                  </v:shape>
+                </w:pict>
+              </mc:Fallback>
+            </mc:AlternateContent>
+          </w:r>
+          <w:r>
+            <w:br w:type="page"/>
+          </w:r>
+        </w:p>
+      </w:sdtContent>
+    </w:sdt>
     <w:p>
       <w:pPr>
         <w:pStyle w:val="BodyA"/>
@@ -32,7 +866,7 @@
                     <pic:cNvPicPr/>
                   </pic:nvPicPr>
                   <pic:blipFill>
-                    <a:blip r:embed="rId6" cstate="print">
+                    <a:blip r:embed="rId9" cstate="print">
                       <a:extLst>
                         <a:ext uri="{28A0092B-C50C-407E-A947-70E740481C1C}">
                           <a14:useLocalDpi xmlns:a14="http://schemas.microsoft.com/office/drawing/2010/main" val="0"/>
@@ -140,7 +974,11 @@
           </mc:Fallback>
         </mc:AlternateContent>
       </w:r>
-      <w:r>
+    </w:p>
+    <w:p>
+      <w:pPr>
+        <w:pStyle w:val="BodyA"/>
+        <w:jc w:val="center"/>
         <w:rPr>
           <w:rFonts w:ascii="Ubuntu"/>
           <w:b/>
@@ -149,17 +987,7 @@
           <w:szCs w:val="36"/>
           <w:lang w:val="en-US"/>
         </w:rPr>
-        <w:t>O</w:t>
-      </w:r>
-      <w:r>
-        <w:rPr>
-          <w:rFonts w:ascii="Ubuntu"/>
-          <w:sz w:val="36"/>
-          <w:szCs w:val="36"/>
-          <w:lang w:val="en-US"/>
-        </w:rPr>
-        <w:t xml:space="preserve">fficeworks </w:t>
-      </w:r>
+      </w:pPr>
       <w:r>
         <w:rPr>
           <w:rFonts w:ascii="Ubuntu"/>
@@ -169,27 +997,13 @@
           <w:szCs w:val="36"/>
           <w:lang w:val="en-US"/>
         </w:rPr>
-        <w:t>S</w:t>
-      </w:r>
-      <w:r>
-        <w:rPr>
-          <w:rFonts w:ascii="Ubuntu"/>
-          <w:sz w:val="36"/>
-          <w:szCs w:val="36"/>
-          <w:lang w:val="en-US"/>
-        </w:rPr>
-        <w:t>cripted</w:t>
-      </w:r>
-      <w:r>
-        <w:rPr>
-          <w:rFonts w:ascii="Ubuntu"/>
-          <w:sz w:val="36"/>
-          <w:szCs w:val="36"/>
-          <w:lang w:val="en-US"/>
-        </w:rPr>
-        <w:t xml:space="preserve"> </w:t>
-      </w:r>
-      <w:r>
+        <w:t>OSIRiS Rapid Display Deployment and Recovery Manual</w:t>
+      </w:r>
+    </w:p>
+    <w:p>
+      <w:pPr>
+        <w:pStyle w:val="BodyA"/>
+        <w:jc w:val="center"/>
         <w:rPr>
           <w:rFonts w:ascii="Ubuntu"/>
           <w:b/>
@@ -198,46 +1012,19 @@
           <w:szCs w:val="36"/>
           <w:lang w:val="en-US"/>
         </w:rPr>
-        <w:t>I</w:t>
-      </w:r>
-      <w:r>
-        <w:rPr>
-          <w:rFonts w:ascii="Ubuntu"/>
-          <w:sz w:val="36"/>
-          <w:szCs w:val="36"/>
-          <w:lang w:val="en-US"/>
-        </w:rPr>
-        <w:t>nitialization</w:t>
-      </w:r>
-      <w:r>
-        <w:rPr>
-          <w:rFonts w:ascii="Ubuntu"/>
-          <w:sz w:val="36"/>
-          <w:szCs w:val="36"/>
-          <w:lang w:val="en-US"/>
-        </w:rPr>
-        <w:t xml:space="preserve"> </w:t>
-      </w:r>
-      <w:r>
-        <w:rPr>
-          <w:rFonts w:ascii="Ubuntu"/>
+      </w:pPr>
+    </w:p>
+    <w:p>
+      <w:pPr>
+        <w:pStyle w:val="BodyA"/>
+        <w:rPr>
+          <w:rFonts w:ascii="Ubuntu" w:eastAsia="Ubuntu" w:hAnsi="Ubuntu" w:cs="Ubuntu"/>
           <w:b/>
           <w:bCs/>
           <w:sz w:val="36"/>
           <w:szCs w:val="36"/>
-          <w:lang w:val="en-US"/>
-        </w:rPr>
-        <w:t>R</w:t>
-      </w:r>
-      <w:r>
-        <w:rPr>
-          <w:rFonts w:ascii="Ubuntu"/>
-          <w:sz w:val="36"/>
-          <w:szCs w:val="36"/>
-          <w:lang w:val="en-US"/>
-        </w:rPr>
-        <w:t>out</w:t>
-      </w:r>
+        </w:rPr>
+      </w:pPr>
       <w:r>
         <w:rPr>
           <w:rFonts w:ascii="Ubuntu"/>
@@ -247,68 +1034,95 @@
           <w:szCs w:val="36"/>
           <w:lang w:val="en-US"/>
         </w:rPr>
-        <w:t>i</w:t>
-      </w:r>
-      <w:r>
-        <w:rPr>
-          <w:rFonts w:ascii="Ubuntu"/>
-          <w:sz w:val="36"/>
-          <w:szCs w:val="36"/>
-          <w:lang w:val="en-US"/>
-        </w:rPr>
-        <w:t xml:space="preserve">ne </w:t>
-      </w:r>
-      <w:r>
-        <w:rPr>
-          <w:rFonts w:ascii="Ubuntu"/>
-          <w:sz w:val="36"/>
-          <w:szCs w:val="36"/>
-          <w:lang w:val="en-US"/>
-        </w:rPr>
-        <w:t>for</w:t>
-      </w:r>
-      <w:r>
-        <w:rPr>
-          <w:rFonts w:ascii="Ubuntu"/>
-          <w:sz w:val="36"/>
-          <w:szCs w:val="36"/>
-          <w:lang w:val="en-US"/>
-        </w:rPr>
-        <w:t xml:space="preserve"> </w:t>
-      </w:r>
-      <w:r>
-        <w:rPr>
-          <w:rFonts w:ascii="Ubuntu"/>
+        <w:t>Forward</w:t>
+      </w:r>
+    </w:p>
+    <w:p>
+      <w:pPr>
+        <w:pStyle w:val="BodyA"/>
+        <w:rPr>
+          <w:rFonts w:ascii="Ubuntu" w:eastAsia="Ubuntu" w:hAnsi="Ubuntu" w:cs="Ubuntu"/>
+          <w:sz w:val="28"/>
+          <w:szCs w:val="28"/>
+        </w:rPr>
+      </w:pPr>
+      <w:r>
+        <w:rPr>
+          <w:rFonts w:ascii="Ubuntu"/>
+          <w:sz w:val="28"/>
+          <w:szCs w:val="28"/>
+          <w:lang w:val="en-US"/>
+        </w:rPr>
+        <w:t xml:space="preserve">OSIRiS is an extension and graphical redesign of the </w:t>
+      </w:r>
+      <w:r>
+        <w:rPr>
+          <w:rFonts w:ascii="Ubuntu"/>
+          <w:sz w:val="28"/>
+          <w:szCs w:val="28"/>
+          <w:lang w:val="en-US"/>
+        </w:rPr>
+        <w:t>older OSACS (Officeworks Setup a</w:t>
+      </w:r>
+      <w:r>
+        <w:rPr>
+          <w:rFonts w:ascii="Ubuntu"/>
+          <w:sz w:val="28"/>
+          <w:szCs w:val="28"/>
+          <w:lang w:val="en-US"/>
+        </w:rPr>
+        <w:t>nd Cleaning System) script that was previously used to configure store demo computers. Whilst OSIRiS makes use of the 'setup' and 'sell' scripts from OSACS, they have been modified specially for OSIRiS. In addition, the master control program (OSIRiS.exe) is co</w:t>
+      </w:r>
+      <w:r>
+        <w:rPr>
+          <w:rFonts w:ascii="Ubuntu"/>
+          <w:sz w:val="28"/>
+          <w:szCs w:val="28"/>
+          <w:lang w:val="en-US"/>
+        </w:rPr>
+        <w:t>mpletely new from the ground up.</w:t>
+      </w:r>
+    </w:p>
+    <w:p>
+      <w:pPr>
+        <w:pStyle w:val="BodyA"/>
+        <w:rPr>
+          <w:rFonts w:ascii="Ubuntu" w:eastAsia="Ubuntu" w:hAnsi="Ubuntu" w:cs="Ubuntu"/>
+          <w:sz w:val="28"/>
+          <w:szCs w:val="28"/>
+        </w:rPr>
+      </w:pPr>
+      <w:r>
+        <w:rPr>
+          <w:rFonts w:ascii="Ubuntu"/>
+          <w:sz w:val="28"/>
+          <w:szCs w:val="28"/>
+          <w:lang w:val="en-US"/>
+        </w:rPr>
+        <w:t>OSIRiS is written in C# using Windows Forms under Visual Studio. The scripts are written in mixed BATCH and PowerShell.</w:t>
+      </w:r>
+    </w:p>
+    <w:p>
+      <w:pPr>
+        <w:pStyle w:val="BodyA"/>
+        <w:rPr>
+          <w:rFonts w:ascii="Ubuntu" w:eastAsia="Ubuntu" w:hAnsi="Ubuntu" w:cs="Ubuntu"/>
           <w:b/>
           <w:bCs/>
           <w:sz w:val="36"/>
           <w:szCs w:val="36"/>
-          <w:lang w:val="en-US"/>
-        </w:rPr>
-        <w:t>S</w:t>
-      </w:r>
-      <w:r>
-        <w:rPr>
-          <w:rFonts w:ascii="Ubuntu"/>
-          <w:bCs/>
-          <w:sz w:val="36"/>
-          <w:szCs w:val="36"/>
-          <w:lang w:val="en-US"/>
-        </w:rPr>
-        <w:t>tores</w:t>
-      </w:r>
-    </w:p>
-    <w:p>
-      <w:pPr>
-        <w:pStyle w:val="BodyA"/>
-        <w:jc w:val="center"/>
-        <w:rPr>
-          <w:rFonts w:ascii="Ubuntu"/>
+        </w:rPr>
+      </w:pPr>
+    </w:p>
+    <w:p>
+      <w:pPr>
+        <w:pStyle w:val="BodyA"/>
+        <w:rPr>
+          <w:rFonts w:ascii="Ubuntu" w:eastAsia="Ubuntu" w:hAnsi="Ubuntu" w:cs="Ubuntu"/>
           <w:b/>
           <w:bCs/>
           <w:sz w:val="36"/>
           <w:szCs w:val="36"/>
-          <w:lang w:val="en-US"/>
         </w:rPr>
       </w:pPr>
       <w:r>
@@ -320,143 +1134,6 @@
           <w:szCs w:val="36"/>
           <w:lang w:val="en-US"/>
         </w:rPr>
-        <w:t>OSIRiS Rapid Display Deployment and Recovery Manual</w:t>
-      </w:r>
-    </w:p>
-    <w:p>
-      <w:pPr>
-        <w:pStyle w:val="BodyA"/>
-        <w:jc w:val="center"/>
-        <w:rPr>
-          <w:rFonts w:ascii="Ubuntu"/>
-          <w:b/>
-          <w:bCs/>
-          <w:sz w:val="36"/>
-          <w:szCs w:val="36"/>
-          <w:lang w:val="en-US"/>
-        </w:rPr>
-      </w:pPr>
-    </w:p>
-    <w:p>
-      <w:pPr>
-        <w:pStyle w:val="BodyA"/>
-        <w:rPr>
-          <w:rFonts w:ascii="Ubuntu" w:eastAsia="Ubuntu" w:hAnsi="Ubuntu" w:cs="Ubuntu"/>
-          <w:b/>
-          <w:bCs/>
-          <w:sz w:val="36"/>
-          <w:szCs w:val="36"/>
-        </w:rPr>
-      </w:pPr>
-      <w:r>
-        <w:rPr>
-          <w:rFonts w:ascii="Ubuntu"/>
-          <w:b/>
-          <w:bCs/>
-          <w:sz w:val="36"/>
-          <w:szCs w:val="36"/>
-          <w:lang w:val="en-US"/>
-        </w:rPr>
-        <w:t>Forward</w:t>
-      </w:r>
-    </w:p>
-    <w:p>
-      <w:pPr>
-        <w:pStyle w:val="BodyA"/>
-        <w:rPr>
-          <w:rFonts w:ascii="Ubuntu" w:eastAsia="Ubuntu" w:hAnsi="Ubuntu" w:cs="Ubuntu"/>
-          <w:sz w:val="28"/>
-          <w:szCs w:val="28"/>
-        </w:rPr>
-      </w:pPr>
-      <w:r>
-        <w:rPr>
-          <w:rFonts w:ascii="Ubuntu"/>
-          <w:sz w:val="28"/>
-          <w:szCs w:val="28"/>
-          <w:lang w:val="en-US"/>
-        </w:rPr>
-        <w:t xml:space="preserve">OSIRiS is an extension and graphical redesign of the </w:t>
-      </w:r>
-      <w:r>
-        <w:rPr>
-          <w:rFonts w:ascii="Ubuntu"/>
-          <w:sz w:val="28"/>
-          <w:szCs w:val="28"/>
-          <w:lang w:val="en-US"/>
-        </w:rPr>
-        <w:t>older OSACS (Officeworks Setup a</w:t>
-      </w:r>
-      <w:r>
-        <w:rPr>
-          <w:rFonts w:ascii="Ubuntu"/>
-          <w:sz w:val="28"/>
-          <w:szCs w:val="28"/>
-          <w:lang w:val="en-US"/>
-        </w:rPr>
-        <w:t>nd Cleaning System) script that was previously used to configure store demo computers. Whilst OSIRiS makes use of the 'setup' and 'sell' scripts from OSACS, they have been modified specially for OSIRiS. In addition, the master control program (OSIRiS.exe) is co</w:t>
-      </w:r>
-      <w:r>
-        <w:rPr>
-          <w:rFonts w:ascii="Ubuntu"/>
-          <w:sz w:val="28"/>
-          <w:szCs w:val="28"/>
-          <w:lang w:val="en-US"/>
-        </w:rPr>
-        <w:t>mpletely new from the ground up.</w:t>
-      </w:r>
-    </w:p>
-    <w:p>
-      <w:pPr>
-        <w:pStyle w:val="BodyA"/>
-        <w:rPr>
-          <w:rFonts w:ascii="Ubuntu" w:eastAsia="Ubuntu" w:hAnsi="Ubuntu" w:cs="Ubuntu"/>
-          <w:sz w:val="28"/>
-          <w:szCs w:val="28"/>
-        </w:rPr>
-      </w:pPr>
-      <w:r>
-        <w:rPr>
-          <w:rFonts w:ascii="Ubuntu"/>
-          <w:sz w:val="28"/>
-          <w:szCs w:val="28"/>
-          <w:lang w:val="en-US"/>
-        </w:rPr>
-        <w:t>OSIRiS is written in C# using Windows Forms under Visual Studio. The scripts are written in mixed BATCH and PowerShell.</w:t>
-      </w:r>
-    </w:p>
-    <w:p>
-      <w:pPr>
-        <w:pStyle w:val="BodyA"/>
-        <w:rPr>
-          <w:rFonts w:ascii="Ubuntu" w:eastAsia="Ubuntu" w:hAnsi="Ubuntu" w:cs="Ubuntu"/>
-          <w:b/>
-          <w:bCs/>
-          <w:sz w:val="36"/>
-          <w:szCs w:val="36"/>
-        </w:rPr>
-      </w:pPr>
-    </w:p>
-    <w:p>
-      <w:pPr>
-        <w:pStyle w:val="BodyA"/>
-        <w:rPr>
-          <w:rFonts w:ascii="Ubuntu" w:eastAsia="Ubuntu" w:hAnsi="Ubuntu" w:cs="Ubuntu"/>
-          <w:b/>
-          <w:bCs/>
-          <w:sz w:val="36"/>
-          <w:szCs w:val="36"/>
-        </w:rPr>
-      </w:pPr>
-      <w:r>
-        <w:rPr>
-          <w:rFonts w:ascii="Ubuntu"/>
-          <w:b/>
-          <w:bCs/>
-          <w:sz w:val="36"/>
-          <w:szCs w:val="36"/>
-          <w:lang w:val="en-US"/>
-        </w:rPr>
         <w:t>Overview</w:t>
       </w:r>
     </w:p>
@@ -469,8 +1146,6 @@
           <w:szCs w:val="28"/>
         </w:rPr>
       </w:pPr>
-      <w:bookmarkStart w:id="0" w:name="_GoBack"/>
-      <w:bookmarkEnd w:id="0"/>
       <w:r>
         <w:rPr>
           <w:rFonts w:ascii="Ubuntu"/>
@@ -664,8 +1339,8 @@
           <w:b/>
         </w:rPr>
       </w:pPr>
-      <w:bookmarkStart w:id="1" w:name="_Setup"/>
-      <w:bookmarkEnd w:id="1"/>
+      <w:bookmarkStart w:id="0" w:name="_Setup"/>
+      <w:bookmarkEnd w:id="0"/>
       <w:r>
         <w:rPr>
           <w:rFonts w:ascii="Ubuntu" w:hAnsi="Ubuntu"/>
@@ -896,7 +1571,7 @@
                     <pic:cNvPicPr/>
                   </pic:nvPicPr>
                   <pic:blipFill>
-                    <a:blip r:embed="rId7">
+                    <a:blip r:embed="rId10">
                       <a:extLst>
                         <a:ext uri="{28A0092B-C50C-407E-A947-70E740481C1C}">
                           <a14:useLocalDpi xmlns:a14="http://schemas.microsoft.com/office/drawing/2010/main" val="0"/>
@@ -1895,7 +2570,7 @@
                     <pic:cNvPicPr/>
                   </pic:nvPicPr>
                   <pic:blipFill>
-                    <a:blip r:embed="rId8" cstate="print">
+                    <a:blip r:embed="rId11" cstate="print">
                       <a:extLst>
                         <a:ext uri="{28A0092B-C50C-407E-A947-70E740481C1C}">
                           <a14:useLocalDpi xmlns:a14="http://schemas.microsoft.com/office/drawing/2010/main" val="0"/>
@@ -2558,7 +3233,7 @@
                     <pic:cNvPicPr/>
                   </pic:nvPicPr>
                   <pic:blipFill>
-                    <a:blip r:embed="rId9" cstate="print">
+                    <a:blip r:embed="rId12" cstate="print">
                       <a:extLst>
                         <a:ext uri="{28A0092B-C50C-407E-A947-70E740481C1C}">
                           <a14:useLocalDpi xmlns:a14="http://schemas.microsoft.com/office/drawing/2010/main" val="0"/>
@@ -3343,7 +4018,7 @@
                     <pic:cNvPicPr/>
                   </pic:nvPicPr>
                   <pic:blipFill>
-                    <a:blip r:embed="rId10" cstate="print">
+                    <a:blip r:embed="rId13" cstate="print">
                       <a:extLst>
                         <a:ext uri="{28A0092B-C50C-407E-A947-70E740481C1C}">
                           <a14:useLocalDpi xmlns:a14="http://schemas.microsoft.com/office/drawing/2010/main" val="0"/>
@@ -3639,7 +4314,7 @@
                     <pic:cNvPicPr/>
                   </pic:nvPicPr>
                   <pic:blipFill>
-                    <a:blip r:embed="rId11">
+                    <a:blip r:embed="rId14">
                       <a:extLst/>
                     </a:blip>
                     <a:stretch>
@@ -3697,7 +4372,7 @@
                     <pic:cNvPicPr/>
                   </pic:nvPicPr>
                   <pic:blipFill>
-                    <a:blip r:embed="rId12">
+                    <a:blip r:embed="rId15">
                       <a:extLst/>
                     </a:blip>
                     <a:stretch>
@@ -3981,7 +4656,7 @@
                     <pic:cNvPicPr/>
                   </pic:nvPicPr>
                   <pic:blipFill>
-                    <a:blip r:embed="rId13">
+                    <a:blip r:embed="rId16">
                       <a:extLst/>
                     </a:blip>
                     <a:stretch>
@@ -4136,9 +4811,9 @@
               <wp:posOffset>1537335</wp:posOffset>
             </wp:positionH>
             <wp:positionV relativeFrom="line">
-              <wp:posOffset>494834</wp:posOffset>
+              <wp:posOffset>494665</wp:posOffset>
             </wp:positionV>
-            <wp:extent cx="3029358" cy="3719141"/>
+            <wp:extent cx="3028950" cy="3718560"/>
             <wp:effectExtent l="0" t="0" r="0" b="0"/>
             <wp:wrapTopAndBottom distT="152400" distB="152400"/>
             <wp:docPr id="1073741834" name="officeArt object"/>
@@ -4151,7 +4826,7 @@
                     <pic:cNvPicPr/>
                   </pic:nvPicPr>
                   <pic:blipFill>
-                    <a:blip r:embed="rId14">
+                    <a:blip r:embed="rId17">
                       <a:extLst>
                         <a:ext uri="{28A0092B-C50C-407E-A947-70E740481C1C}">
                           <a14:useLocalDpi xmlns:a14="http://schemas.microsoft.com/office/drawing/2010/main" val="0"/>
@@ -4165,7 +4840,7 @@
                   <pic:spPr>
                     <a:xfrm>
                       <a:off x="0" y="0"/>
-                      <a:ext cx="3029358" cy="3719141"/>
+                      <a:ext cx="3028950" cy="3718560"/>
                     </a:xfrm>
                     <a:prstGeom prst="rect">
                       <a:avLst/>
@@ -4254,7 +4929,16 @@
           <w:szCs w:val="28"/>
           <w:lang w:val="en-US"/>
         </w:rPr>
-        <w:t xml:space="preserve">, the current time, shutdown time and </w:t>
+        <w:t>, the current time, sleep</w:t>
+      </w:r>
+      <w:r>
+        <w:rPr>
+          <w:rFonts w:ascii="Ubuntu"/>
+          <w:sz w:val="28"/>
+          <w:szCs w:val="28"/>
+          <w:lang w:val="en-US"/>
+        </w:rPr>
+        <w:t xml:space="preserve"> time and </w:t>
       </w:r>
       <w:r>
         <w:rPr>
@@ -4272,16 +4956,43 @@
           <w:szCs w:val="28"/>
           <w:lang w:val="en-US"/>
         </w:rPr>
-        <w:t>12 hours terms and AM/PM set.</w:t>
-      </w:r>
-      <w:r>
-        <w:rPr>
-          <w:rFonts w:ascii="Ubuntu"/>
-          <w:sz w:val="28"/>
-          <w:szCs w:val="28"/>
-          <w:lang w:val="en-US"/>
-        </w:rPr>
-        <w:t xml:space="preserve"> (OSIRiS remembers the shutdown time, state selection and password on a per-USB basis)</w:t>
+        <w:t xml:space="preserve">12 hour </w:t>
+      </w:r>
+      <w:r>
+        <w:rPr>
+          <w:rFonts w:ascii="Ubuntu"/>
+          <w:sz w:val="28"/>
+          <w:szCs w:val="28"/>
+          <w:lang w:val="en-US"/>
+        </w:rPr>
+        <w:t>terms and AM/PM set.</w:t>
+      </w:r>
+      <w:r>
+        <w:rPr>
+          <w:rFonts w:ascii="Ubuntu"/>
+          <w:sz w:val="28"/>
+          <w:szCs w:val="28"/>
+          <w:lang w:val="en-US"/>
+        </w:rPr>
+        <w:t xml:space="preserve"> (OSIRiS remembers the </w:t>
+      </w:r>
+      <w:r>
+        <w:rPr>
+          <w:rFonts w:ascii="Ubuntu"/>
+          <w:sz w:val="28"/>
+          <w:szCs w:val="28"/>
+          <w:lang w:val="en-US"/>
+        </w:rPr>
+        <w:t>sleep</w:t>
+      </w:r>
+      <w:r>
+        <w:rPr>
+          <w:rFonts w:ascii="Ubuntu"/>
+          <w:sz w:val="28"/>
+          <w:szCs w:val="28"/>
+          <w:lang w:val="en-US"/>
+        </w:rPr>
+        <w:t xml:space="preserve"> time, state selection and password on a per-USB basis)</w:t>
       </w:r>
       <w:r>
         <w:rPr>
@@ -4324,7 +5035,25 @@
           <w:szCs w:val="28"/>
           <w:lang w:val="en-US"/>
         </w:rPr>
-        <w:t>the shutdown time, the password that you would like for the Officeworks admin user (make sure it's the same on all machines) and the state the store resides in.</w:t>
+        <w:t xml:space="preserve">the </w:t>
+      </w:r>
+      <w:r>
+        <w:rPr>
+          <w:rFonts w:ascii="Ubuntu"/>
+          <w:sz w:val="28"/>
+          <w:szCs w:val="28"/>
+          <w:lang w:val="en-US"/>
+        </w:rPr>
+        <w:t>sleep</w:t>
+      </w:r>
+      <w:r>
+        <w:rPr>
+          <w:rFonts w:ascii="Ubuntu"/>
+          <w:sz w:val="28"/>
+          <w:szCs w:val="28"/>
+          <w:lang w:val="en-US"/>
+        </w:rPr>
+        <w:t xml:space="preserve"> time, the password that you would like for the Officeworks admin user (make sure it's the same on all machines) and the state the store resides in.</w:t>
       </w:r>
     </w:p>
     <w:p>
@@ -4568,7 +5297,7 @@
                     <pic:cNvPicPr/>
                   </pic:nvPicPr>
                   <pic:blipFill>
-                    <a:blip r:embed="rId15">
+                    <a:blip r:embed="rId18">
                       <a:extLst>
                         <a:ext uri="{28A0092B-C50C-407E-A947-70E740481C1C}">
                           <a14:useLocalDpi xmlns:a14="http://schemas.microsoft.com/office/drawing/2010/main" val="0"/>
@@ -4853,38 +5582,77 @@
         <w:pStyle w:val="BodyA"/>
         <w:rPr>
           <w:rFonts w:ascii="Ubuntu" w:eastAsia="Ubuntu" w:hAnsi="Ubuntu" w:cs="Ubuntu"/>
+          <w:bCs/>
+          <w:sz w:val="28"/>
+          <w:szCs w:val="28"/>
+        </w:rPr>
+      </w:pPr>
+      <w:r>
+        <w:rPr>
+          <w:rFonts w:ascii="Ubuntu" w:eastAsia="Ubuntu" w:hAnsi="Ubuntu" w:cs="Ubuntu"/>
+          <w:bCs/>
+          <w:sz w:val="28"/>
+          <w:szCs w:val="28"/>
+        </w:rPr>
+        <w:t>After waiting a few seconds upon first boot of the new machine, ODIN (</w:t>
+      </w:r>
+      <w:r>
+        <w:rPr>
+          <w:rFonts w:ascii="Ubuntu" w:eastAsia="Ubuntu" w:hAnsi="Ubuntu" w:cs="Ubuntu"/>
           <w:b/>
           <w:bCs/>
           <w:sz w:val="28"/>
           <w:szCs w:val="28"/>
         </w:rPr>
-      </w:pPr>
-    </w:p>
-    <w:p>
-      <w:pPr>
-        <w:pStyle w:val="BodyA"/>
-        <w:rPr>
-          <w:rFonts w:ascii="Ubuntu"/>
+        <w:t>O</w:t>
+      </w:r>
+      <w:r>
+        <w:rPr>
+          <w:rFonts w:ascii="Ubuntu" w:eastAsia="Ubuntu" w:hAnsi="Ubuntu" w:cs="Ubuntu"/>
+          <w:bCs/>
+          <w:sz w:val="28"/>
+          <w:szCs w:val="28"/>
+        </w:rPr>
+        <w:t xml:space="preserve">SIRiS </w:t>
+      </w:r>
+      <w:r>
+        <w:rPr>
+          <w:rFonts w:ascii="Ubuntu" w:eastAsia="Ubuntu" w:hAnsi="Ubuntu" w:cs="Ubuntu"/>
           <w:b/>
           <w:bCs/>
           <w:sz w:val="28"/>
           <w:szCs w:val="28"/>
-          <w:lang w:val="en-US"/>
-        </w:rPr>
-      </w:pPr>
-    </w:p>
-    <w:p>
-      <w:pPr>
-        <w:pStyle w:val="BodyA"/>
-        <w:rPr>
-          <w:rFonts w:ascii="Ubuntu"/>
+        </w:rPr>
+        <w:t>D</w:t>
+      </w:r>
+      <w:r>
+        <w:rPr>
+          <w:rFonts w:ascii="Ubuntu" w:eastAsia="Ubuntu" w:hAnsi="Ubuntu" w:cs="Ubuntu"/>
+          <w:bCs/>
+          <w:sz w:val="28"/>
+          <w:szCs w:val="28"/>
+        </w:rPr>
+        <w:t xml:space="preserve">isplay </w:t>
+      </w:r>
+      <w:r>
+        <w:rPr>
+          <w:rFonts w:ascii="Ubuntu" w:eastAsia="Ubuntu" w:hAnsi="Ubuntu" w:cs="Ubuntu"/>
           <w:b/>
           <w:bCs/>
           <w:sz w:val="28"/>
           <w:szCs w:val="28"/>
-          <w:lang w:val="en-US"/>
-        </w:rPr>
-      </w:pPr>
+        </w:rPr>
+        <w:t>In</w:t>
+      </w:r>
+      <w:r>
+        <w:rPr>
+          <w:rFonts w:ascii="Ubuntu" w:eastAsia="Ubuntu" w:hAnsi="Ubuntu" w:cs="Ubuntu"/>
+          <w:bCs/>
+          <w:sz w:val="28"/>
+          <w:szCs w:val="28"/>
+        </w:rPr>
+        <w:t>fo) will start and modify the wallpaper to one with an Officeworks logo.</w:t>
+      </w:r>
     </w:p>
     <w:p>
       <w:pPr>
@@ -4904,6 +5672,80 @@
         <w:pStyle w:val="BodyA"/>
         <w:rPr>
           <w:rFonts w:ascii="Ubuntu"/>
+          <w:bCs/>
+          <w:sz w:val="28"/>
+          <w:szCs w:val="28"/>
+          <w:lang w:val="en-US"/>
+        </w:rPr>
+      </w:pPr>
+      <w:r>
+        <w:rPr>
+          <w:rFonts w:ascii="Ubuntu"/>
+          <w:bCs/>
+          <w:sz w:val="28"/>
+          <w:szCs w:val="28"/>
+          <w:lang w:val="en-US"/>
+        </w:rPr>
+        <w:t>ODIN looks similar to this:</w:t>
+      </w:r>
+    </w:p>
+    <w:p>
+      <w:pPr>
+        <w:pStyle w:val="BodyA"/>
+        <w:rPr>
+          <w:rFonts w:ascii="Ubuntu"/>
+          <w:bCs/>
+          <w:sz w:val="28"/>
+          <w:szCs w:val="28"/>
+          <w:lang w:val="en-US"/>
+        </w:rPr>
+      </w:pPr>
+      <w:r>
+        <w:rPr>
+          <w:noProof/>
+        </w:rPr>
+        <w:drawing>
+          <wp:inline distT="0" distB="0" distL="0" distR="0" wp14:anchorId="14F258CC" wp14:editId="68C78066">
+            <wp:extent cx="6116320" cy="2940685"/>
+            <wp:effectExtent l="0" t="0" r="0" b="0"/>
+            <wp:docPr id="13" name="Picture 13"/>
+            <wp:cNvGraphicFramePr>
+              <a:graphicFrameLocks xmlns:a="http://schemas.openxmlformats.org/drawingml/2006/main" noChangeAspect="1"/>
+            </wp:cNvGraphicFramePr>
+            <a:graphic xmlns:a="http://schemas.openxmlformats.org/drawingml/2006/main">
+              <a:graphicData uri="http://schemas.openxmlformats.org/drawingml/2006/picture">
+                <pic:pic xmlns:pic="http://schemas.openxmlformats.org/drawingml/2006/picture">
+                  <pic:nvPicPr>
+                    <pic:cNvPr id="1" name=""/>
+                    <pic:cNvPicPr/>
+                  </pic:nvPicPr>
+                  <pic:blipFill>
+                    <a:blip r:embed="rId19"/>
+                    <a:stretch>
+                      <a:fillRect/>
+                    </a:stretch>
+                  </pic:blipFill>
+                  <pic:spPr>
+                    <a:xfrm>
+                      <a:off x="0" y="0"/>
+                      <a:ext cx="6116320" cy="2940685"/>
+                    </a:xfrm>
+                    <a:prstGeom prst="rect">
+                      <a:avLst/>
+                    </a:prstGeom>
+                  </pic:spPr>
+                </pic:pic>
+              </a:graphicData>
+            </a:graphic>
+          </wp:inline>
+        </w:drawing>
+      </w:r>
+    </w:p>
+    <w:p>
+      <w:pPr>
+        <w:pStyle w:val="BodyA"/>
+        <w:rPr>
+          <w:rFonts w:ascii="Ubuntu"/>
           <w:b/>
           <w:bCs/>
           <w:sz w:val="28"/>
@@ -4917,6 +5759,30 @@
         <w:pStyle w:val="BodyA"/>
         <w:rPr>
           <w:rFonts w:ascii="Ubuntu"/>
+          <w:bCs/>
+          <w:sz w:val="28"/>
+          <w:szCs w:val="28"/>
+          <w:lang w:val="en-US"/>
+        </w:rPr>
+      </w:pPr>
+      <w:r>
+        <w:rPr>
+          <w:rFonts w:ascii="Ubuntu"/>
+          <w:bCs/>
+          <w:sz w:val="28"/>
+          <w:szCs w:val="28"/>
+          <w:lang w:val="en-US"/>
+        </w:rPr>
+        <w:t>ODIN may display its logo for a few seconds on startup, this means ODIN has found an update and will start shortly.</w:t>
+      </w:r>
+      <w:bookmarkStart w:id="1" w:name="_GoBack"/>
+      <w:bookmarkEnd w:id="1"/>
+    </w:p>
+    <w:p>
+      <w:pPr>
+        <w:pStyle w:val="BodyA"/>
+        <w:rPr>
+          <w:rFonts w:ascii="Ubuntu"/>
           <w:b/>
           <w:bCs/>
           <w:sz w:val="28"/>
@@ -4981,18 +5847,14 @@
       <w:pPr>
         <w:pStyle w:val="BodyA"/>
         <w:rPr>
-          <w:rFonts w:ascii="Ubuntu"/>
+          <w:rFonts w:ascii="Ubuntu" w:eastAsia="Ubuntu" w:hAnsi="Ubuntu" w:cs="Ubuntu"/>
           <w:b/>
           <w:bCs/>
           <w:sz w:val="28"/>
           <w:szCs w:val="28"/>
-          <w:lang w:val="en-US"/>
-        </w:rPr>
-      </w:pPr>
-    </w:p>
-    <w:p>
-      <w:pPr>
-        <w:pStyle w:val="BodyA"/>
+        </w:rPr>
+      </w:pPr>
+      <w:r>
         <w:rPr>
           <w:rFonts w:ascii="Ubuntu"/>
           <w:b/>
@@ -5001,254 +5863,49 @@
           <w:szCs w:val="28"/>
           <w:lang w:val="en-US"/>
         </w:rPr>
-      </w:pPr>
-    </w:p>
-    <w:p>
-      <w:pPr>
-        <w:pStyle w:val="BodyA"/>
-        <w:rPr>
-          <w:rFonts w:ascii="Ubuntu"/>
+        <w:t>What does it do?</w:t>
+      </w:r>
+    </w:p>
+    <w:p>
+      <w:pPr>
+        <w:pStyle w:val="BodyA"/>
+        <w:rPr>
+          <w:rFonts w:ascii="Ubuntu" w:eastAsia="Ubuntu" w:hAnsi="Ubuntu" w:cs="Ubuntu"/>
           <w:b/>
           <w:bCs/>
           <w:sz w:val="28"/>
           <w:szCs w:val="28"/>
-          <w:lang w:val="en-US"/>
-        </w:rPr>
-      </w:pPr>
-    </w:p>
-    <w:p>
-      <w:pPr>
-        <w:pStyle w:val="BodyA"/>
-        <w:rPr>
-          <w:rFonts w:ascii="Ubuntu"/>
+        </w:rPr>
+      </w:pPr>
+    </w:p>
+    <w:p>
+      <w:pPr>
+        <w:pStyle w:val="BodyA"/>
+        <w:rPr>
+          <w:rFonts w:ascii="Ubuntu" w:eastAsia="Ubuntu" w:hAnsi="Ubuntu" w:cs="Ubuntu"/>
+          <w:sz w:val="28"/>
+          <w:szCs w:val="28"/>
+        </w:rPr>
+      </w:pPr>
+      <w:r>
+        <w:rPr>
+          <w:rFonts w:ascii="Ubuntu"/>
+          <w:sz w:val="28"/>
+          <w:szCs w:val="28"/>
+          <w:lang w:val="en-US"/>
+        </w:rPr>
+        <w:t>When setting up a new machine, OSIRiS runs through the following actions.</w:t>
+      </w:r>
+    </w:p>
+    <w:p>
+      <w:pPr>
+        <w:pStyle w:val="BodyA"/>
+        <w:rPr>
+          <w:rFonts w:ascii="Ubuntu" w:eastAsia="Ubuntu" w:hAnsi="Ubuntu" w:cs="Ubuntu"/>
           <w:b/>
           <w:bCs/>
           <w:sz w:val="28"/>
           <w:szCs w:val="28"/>
-          <w:lang w:val="en-US"/>
-        </w:rPr>
-      </w:pPr>
-    </w:p>
-    <w:p>
-      <w:pPr>
-        <w:pStyle w:val="BodyA"/>
-        <w:rPr>
-          <w:rFonts w:ascii="Ubuntu"/>
-          <w:b/>
-          <w:bCs/>
-          <w:sz w:val="28"/>
-          <w:szCs w:val="28"/>
-          <w:lang w:val="en-US"/>
-        </w:rPr>
-      </w:pPr>
-    </w:p>
-    <w:p>
-      <w:pPr>
-        <w:pStyle w:val="BodyA"/>
-        <w:rPr>
-          <w:rFonts w:ascii="Ubuntu"/>
-          <w:b/>
-          <w:bCs/>
-          <w:sz w:val="28"/>
-          <w:szCs w:val="28"/>
-          <w:lang w:val="en-US"/>
-        </w:rPr>
-      </w:pPr>
-    </w:p>
-    <w:p>
-      <w:pPr>
-        <w:pStyle w:val="BodyA"/>
-        <w:rPr>
-          <w:rFonts w:ascii="Ubuntu"/>
-          <w:b/>
-          <w:bCs/>
-          <w:sz w:val="28"/>
-          <w:szCs w:val="28"/>
-          <w:lang w:val="en-US"/>
-        </w:rPr>
-      </w:pPr>
-    </w:p>
-    <w:p>
-      <w:pPr>
-        <w:pStyle w:val="BodyA"/>
-        <w:rPr>
-          <w:rFonts w:ascii="Ubuntu"/>
-          <w:b/>
-          <w:bCs/>
-          <w:sz w:val="28"/>
-          <w:szCs w:val="28"/>
-          <w:lang w:val="en-US"/>
-        </w:rPr>
-      </w:pPr>
-    </w:p>
-    <w:p>
-      <w:pPr>
-        <w:pStyle w:val="BodyA"/>
-        <w:rPr>
-          <w:rFonts w:ascii="Ubuntu"/>
-          <w:b/>
-          <w:bCs/>
-          <w:sz w:val="28"/>
-          <w:szCs w:val="28"/>
-          <w:lang w:val="en-US"/>
-        </w:rPr>
-      </w:pPr>
-    </w:p>
-    <w:p>
-      <w:pPr>
-        <w:pStyle w:val="BodyA"/>
-        <w:rPr>
-          <w:rFonts w:ascii="Ubuntu"/>
-          <w:b/>
-          <w:bCs/>
-          <w:sz w:val="28"/>
-          <w:szCs w:val="28"/>
-          <w:lang w:val="en-US"/>
-        </w:rPr>
-      </w:pPr>
-    </w:p>
-    <w:p>
-      <w:pPr>
-        <w:pStyle w:val="BodyA"/>
-        <w:rPr>
-          <w:rFonts w:ascii="Ubuntu"/>
-          <w:b/>
-          <w:bCs/>
-          <w:sz w:val="28"/>
-          <w:szCs w:val="28"/>
-          <w:lang w:val="en-US"/>
-        </w:rPr>
-      </w:pPr>
-    </w:p>
-    <w:p>
-      <w:pPr>
-        <w:pStyle w:val="BodyA"/>
-        <w:rPr>
-          <w:rFonts w:ascii="Ubuntu"/>
-          <w:b/>
-          <w:bCs/>
-          <w:sz w:val="28"/>
-          <w:szCs w:val="28"/>
-          <w:lang w:val="en-US"/>
-        </w:rPr>
-      </w:pPr>
-    </w:p>
-    <w:p>
-      <w:pPr>
-        <w:pStyle w:val="BodyA"/>
-        <w:rPr>
-          <w:rFonts w:ascii="Ubuntu"/>
-          <w:b/>
-          <w:bCs/>
-          <w:sz w:val="28"/>
-          <w:szCs w:val="28"/>
-          <w:lang w:val="en-US"/>
-        </w:rPr>
-      </w:pPr>
-    </w:p>
-    <w:p>
-      <w:pPr>
-        <w:pStyle w:val="BodyA"/>
-        <w:rPr>
-          <w:rFonts w:ascii="Ubuntu"/>
-          <w:b/>
-          <w:bCs/>
-          <w:sz w:val="28"/>
-          <w:szCs w:val="28"/>
-          <w:lang w:val="en-US"/>
-        </w:rPr>
-      </w:pPr>
-    </w:p>
-    <w:p>
-      <w:pPr>
-        <w:pStyle w:val="BodyA"/>
-        <w:rPr>
-          <w:rFonts w:ascii="Ubuntu"/>
-          <w:b/>
-          <w:bCs/>
-          <w:sz w:val="28"/>
-          <w:szCs w:val="28"/>
-          <w:lang w:val="en-US"/>
-        </w:rPr>
-      </w:pPr>
-    </w:p>
-    <w:p>
-      <w:pPr>
-        <w:pStyle w:val="BodyA"/>
-        <w:rPr>
-          <w:rFonts w:ascii="Ubuntu"/>
-          <w:b/>
-          <w:bCs/>
-          <w:sz w:val="28"/>
-          <w:szCs w:val="28"/>
-          <w:lang w:val="en-US"/>
-        </w:rPr>
-      </w:pPr>
-    </w:p>
-    <w:p>
-      <w:pPr>
-        <w:pStyle w:val="BodyA"/>
-        <w:rPr>
-          <w:rFonts w:ascii="Ubuntu" w:eastAsia="Ubuntu" w:hAnsi="Ubuntu" w:cs="Ubuntu"/>
-          <w:b/>
-          <w:bCs/>
-          <w:sz w:val="28"/>
-          <w:szCs w:val="28"/>
-        </w:rPr>
-      </w:pPr>
-      <w:r>
-        <w:rPr>
-          <w:rFonts w:ascii="Ubuntu"/>
-          <w:b/>
-          <w:bCs/>
-          <w:sz w:val="28"/>
-          <w:szCs w:val="28"/>
-          <w:lang w:val="en-US"/>
-        </w:rPr>
-        <w:lastRenderedPageBreak/>
-        <w:t>What does it do?</w:t>
-      </w:r>
-    </w:p>
-    <w:p>
-      <w:pPr>
-        <w:pStyle w:val="BodyA"/>
-        <w:rPr>
-          <w:rFonts w:ascii="Ubuntu" w:eastAsia="Ubuntu" w:hAnsi="Ubuntu" w:cs="Ubuntu"/>
-          <w:b/>
-          <w:bCs/>
-          <w:sz w:val="28"/>
-          <w:szCs w:val="28"/>
-        </w:rPr>
-      </w:pPr>
-    </w:p>
-    <w:p>
-      <w:pPr>
-        <w:pStyle w:val="BodyA"/>
-        <w:rPr>
-          <w:rFonts w:ascii="Ubuntu" w:eastAsia="Ubuntu" w:hAnsi="Ubuntu" w:cs="Ubuntu"/>
-          <w:sz w:val="28"/>
-          <w:szCs w:val="28"/>
-        </w:rPr>
-      </w:pPr>
-      <w:r>
-        <w:rPr>
-          <w:rFonts w:ascii="Ubuntu"/>
-          <w:sz w:val="28"/>
-          <w:szCs w:val="28"/>
-          <w:lang w:val="en-US"/>
-        </w:rPr>
-        <w:t>When setting up a new machine, OSIRiS runs through the following actions.</w:t>
-      </w:r>
-    </w:p>
-    <w:p>
-      <w:pPr>
-        <w:pStyle w:val="BodyA"/>
-        <w:rPr>
-          <w:rFonts w:ascii="Ubuntu" w:eastAsia="Ubuntu" w:hAnsi="Ubuntu" w:cs="Ubuntu"/>
-          <w:b/>
-          <w:bCs/>
-          <w:sz w:val="28"/>
-          <w:szCs w:val="28"/>
         </w:rPr>
       </w:pPr>
     </w:p>
@@ -5722,9 +6379,10 @@
       <w:pPr>
         <w:pStyle w:val="BodyA"/>
         <w:rPr>
-          <w:rFonts w:ascii="Ubuntu" w:eastAsia="Ubuntu" w:hAnsi="Ubuntu" w:cs="Ubuntu"/>
-          <w:sz w:val="28"/>
-          <w:szCs w:val="28"/>
+          <w:rFonts w:ascii="Ubuntu"/>
+          <w:sz w:val="28"/>
+          <w:szCs w:val="28"/>
+          <w:lang w:val="en-US"/>
         </w:rPr>
       </w:pPr>
       <w:r>
@@ -5743,25 +6401,25 @@
           <w:szCs w:val="28"/>
           <w:lang w:val="en-US"/>
         </w:rPr>
-        <w:t>. Configures the machine to automatically shut</w:t>
-      </w:r>
-      <w:r>
-        <w:rPr>
-          <w:rFonts w:ascii="Ubuntu"/>
-          <w:sz w:val="28"/>
-          <w:szCs w:val="28"/>
-          <w:lang w:val="en-US"/>
-        </w:rPr>
-        <w:t xml:space="preserve"> </w:t>
-      </w:r>
-      <w:r>
-        <w:rPr>
-          <w:rFonts w:ascii="Ubuntu"/>
-          <w:sz w:val="28"/>
-          <w:szCs w:val="28"/>
-          <w:lang w:val="en-US"/>
-        </w:rPr>
-        <w:t xml:space="preserve">down at </w:t>
+        <w:t xml:space="preserve">. Configures the machine to automatically </w:t>
+      </w:r>
+      <w:r>
+        <w:rPr>
+          <w:rFonts w:ascii="Ubuntu"/>
+          <w:sz w:val="28"/>
+          <w:szCs w:val="28"/>
+          <w:lang w:val="en-US"/>
+        </w:rPr>
+        <w:t>sleep</w:t>
+      </w:r>
+      <w:r>
+        <w:rPr>
+          <w:rFonts w:ascii="Ubuntu"/>
+          <w:sz w:val="28"/>
+          <w:szCs w:val="28"/>
+          <w:lang w:val="en-US"/>
+        </w:rPr>
+        <w:t xml:space="preserve"> at </w:t>
       </w:r>
       <w:r>
         <w:rPr>
@@ -5777,29 +6435,59 @@
       <w:pPr>
         <w:pStyle w:val="BodyA"/>
         <w:rPr>
-          <w:rFonts w:ascii="Ubuntu" w:eastAsia="Ubuntu" w:hAnsi="Ubuntu" w:cs="Ubuntu"/>
-          <w:sz w:val="28"/>
-          <w:szCs w:val="28"/>
-        </w:rPr>
-      </w:pPr>
-    </w:p>
-    <w:p>
-      <w:pPr>
-        <w:pStyle w:val="BodyA"/>
-        <w:rPr>
-          <w:rFonts w:ascii="Ubuntu" w:eastAsia="Ubuntu" w:hAnsi="Ubuntu" w:cs="Ubuntu"/>
-          <w:sz w:val="28"/>
-          <w:szCs w:val="28"/>
-        </w:rPr>
-      </w:pPr>
-      <w:r>
-        <w:rPr>
-          <w:rFonts w:ascii="Ubuntu"/>
-          <w:sz w:val="28"/>
-          <w:szCs w:val="28"/>
-          <w:lang w:val="en-US"/>
-        </w:rPr>
-        <w:t>11</w:t>
+          <w:rFonts w:ascii="Ubuntu"/>
+          <w:sz w:val="28"/>
+          <w:szCs w:val="28"/>
+          <w:lang w:val="en-US"/>
+        </w:rPr>
+      </w:pPr>
+    </w:p>
+    <w:p>
+      <w:pPr>
+        <w:pStyle w:val="BodyA"/>
+        <w:rPr>
+          <w:rFonts w:ascii="Ubuntu" w:eastAsia="Ubuntu" w:hAnsi="Ubuntu" w:cs="Ubuntu"/>
+          <w:sz w:val="28"/>
+          <w:szCs w:val="28"/>
+        </w:rPr>
+      </w:pPr>
+      <w:r>
+        <w:rPr>
+          <w:rFonts w:ascii="Ubuntu"/>
+          <w:sz w:val="28"/>
+          <w:szCs w:val="28"/>
+          <w:lang w:val="en-US"/>
+        </w:rPr>
+        <w:t>11. Sets up a task to wake the machine back up at 7AM.</w:t>
+      </w:r>
+    </w:p>
+    <w:p>
+      <w:pPr>
+        <w:pStyle w:val="BodyA"/>
+        <w:rPr>
+          <w:rFonts w:ascii="Ubuntu" w:eastAsia="Ubuntu" w:hAnsi="Ubuntu" w:cs="Ubuntu"/>
+          <w:sz w:val="28"/>
+          <w:szCs w:val="28"/>
+        </w:rPr>
+      </w:pPr>
+    </w:p>
+    <w:p>
+      <w:pPr>
+        <w:pStyle w:val="BodyA"/>
+        <w:rPr>
+          <w:rFonts w:ascii="Ubuntu" w:eastAsia="Ubuntu" w:hAnsi="Ubuntu" w:cs="Ubuntu"/>
+          <w:sz w:val="28"/>
+          <w:szCs w:val="28"/>
+        </w:rPr>
+      </w:pPr>
+      <w:r>
+        <w:rPr>
+          <w:rFonts w:ascii="Ubuntu"/>
+          <w:sz w:val="28"/>
+          <w:szCs w:val="28"/>
+          <w:lang w:val="en-US"/>
+        </w:rPr>
+        <w:t>12</w:t>
       </w:r>
       <w:r>
         <w:rPr>
@@ -5837,7 +6525,7 @@
           <w:szCs w:val="28"/>
           <w:lang w:val="en-US"/>
         </w:rPr>
-        <w:t>12</w:t>
+        <w:t>13</w:t>
       </w:r>
       <w:r>
         <w:rPr>
@@ -6094,7 +6782,7 @@
                     <pic:cNvPicPr/>
                   </pic:nvPicPr>
                   <pic:blipFill>
-                    <a:blip r:embed="rId11">
+                    <a:blip r:embed="rId14">
                       <a:extLst/>
                     </a:blip>
                     <a:stretch>
@@ -6152,7 +6840,7 @@
                     <pic:cNvPicPr/>
                   </pic:nvPicPr>
                   <pic:blipFill>
-                    <a:blip r:embed="rId12">
+                    <a:blip r:embed="rId15">
                       <a:extLst/>
                     </a:blip>
                     <a:stretch>
@@ -6370,7 +7058,7 @@
                     <pic:cNvPicPr/>
                   </pic:nvPicPr>
                   <pic:blipFill>
-                    <a:blip r:embed="rId13">
+                    <a:blip r:embed="rId16">
                       <a:extLst/>
                     </a:blip>
                     <a:stretch>
@@ -6555,7 +7243,7 @@
                     <pic:cNvPicPr/>
                   </pic:nvPicPr>
                   <pic:blipFill>
-                    <a:blip r:embed="rId16">
+                    <a:blip r:embed="rId20">
                       <a:extLst>
                         <a:ext uri="{28A0092B-C50C-407E-A947-70E740481C1C}">
                           <a14:useLocalDpi xmlns:a14="http://schemas.microsoft.com/office/drawing/2010/main" val="0"/>
@@ -7141,7 +7829,16 @@
           <w:szCs w:val="28"/>
           <w:lang w:val="en-US"/>
         </w:rPr>
-        <w:t>hutdown scheduled task and the Wi-F</w:t>
+        <w:t xml:space="preserve">leep </w:t>
+      </w:r>
+      <w:r>
+        <w:rPr>
+          <w:rFonts w:ascii="Ubuntu"/>
+          <w:sz w:val="28"/>
+          <w:szCs w:val="28"/>
+          <w:lang w:val="en-US"/>
+        </w:rPr>
+        <w:t>scheduled task and the Wi-F</w:t>
       </w:r>
       <w:r>
         <w:rPr>
@@ -7477,7 +8174,7 @@
                     <pic:cNvPicPr/>
                   </pic:nvPicPr>
                   <pic:blipFill>
-                    <a:blip r:embed="rId11">
+                    <a:blip r:embed="rId14">
                       <a:extLst/>
                     </a:blip>
                     <a:stretch>
@@ -7535,7 +8232,7 @@
                     <pic:cNvPicPr/>
                   </pic:nvPicPr>
                   <pic:blipFill>
-                    <a:blip r:embed="rId12">
+                    <a:blip r:embed="rId15">
                       <a:extLst/>
                     </a:blip>
                     <a:stretch>
@@ -7753,7 +8450,7 @@
                     <pic:cNvPicPr/>
                   </pic:nvPicPr>
                   <pic:blipFill>
-                    <a:blip r:embed="rId13">
+                    <a:blip r:embed="rId16">
                       <a:extLst/>
                     </a:blip>
                     <a:stretch>
@@ -7920,7 +8617,7 @@
                     <pic:cNvPicPr/>
                   </pic:nvPicPr>
                   <pic:blipFill>
-                    <a:blip r:embed="rId17">
+                    <a:blip r:embed="rId21">
                       <a:extLst>
                         <a:ext uri="{28A0092B-C50C-407E-A947-70E740481C1C}">
                           <a14:useLocalDpi xmlns:a14="http://schemas.microsoft.com/office/drawing/2010/main" val="0"/>
@@ -8059,7 +8756,7 @@
                     <pic:cNvPicPr/>
                   </pic:nvPicPr>
                   <pic:blipFill>
-                    <a:blip r:embed="rId18">
+                    <a:blip r:embed="rId22">
                       <a:extLst>
                         <a:ext uri="{28A0092B-C50C-407E-A947-70E740481C1C}">
                           <a14:useLocalDpi xmlns:a14="http://schemas.microsoft.com/office/drawing/2010/main" val="0"/>
@@ -8161,7 +8858,7 @@
                     <pic:cNvPicPr/>
                   </pic:nvPicPr>
                   <pic:blipFill>
-                    <a:blip r:embed="rId19">
+                    <a:blip r:embed="rId23">
                       <a:extLst>
                         <a:ext uri="{28A0092B-C50C-407E-A947-70E740481C1C}">
                           <a14:useLocalDpi xmlns:a14="http://schemas.microsoft.com/office/drawing/2010/main" val="0"/>
@@ -8322,7 +9019,7 @@
                     <pic:cNvPicPr/>
                   </pic:nvPicPr>
                   <pic:blipFill>
-                    <a:blip r:embed="rId20">
+                    <a:blip r:embed="rId24">
                       <a:extLst>
                         <a:ext uri="{28A0092B-C50C-407E-A947-70E740481C1C}">
                           <a14:useLocalDpi xmlns:a14="http://schemas.microsoft.com/office/drawing/2010/main" val="0"/>
@@ -8417,7 +9114,7 @@
                     <pic:cNvPicPr/>
                   </pic:nvPicPr>
                   <pic:blipFill>
-                    <a:blip r:embed="rId21">
+                    <a:blip r:embed="rId25">
                       <a:extLst>
                         <a:ext uri="{28A0092B-C50C-407E-A947-70E740481C1C}">
                           <a14:useLocalDpi xmlns:a14="http://schemas.microsoft.com/office/drawing/2010/main" val="0"/>
@@ -8758,7 +9455,7 @@
         </w:rPr>
         <w:t> </w:t>
       </w:r>
-      <w:hyperlink r:id="rId22" w:tgtFrame="_blank" w:history="1">
+      <w:hyperlink r:id="rId26" w:tgtFrame="_blank" w:history="1">
         <w:r>
           <w:rPr>
             <w:rStyle w:val="Hyperlink"/>
@@ -11262,6 +11959,393 @@
     <w:p>
       <w:pPr>
         <w:rPr>
+          <w:rFonts w:ascii="Ubuntu" w:hAnsi="Ubuntu"/>
+          <w:bCs/>
+          <w:color w:val="00000A"/>
+          <w:sz w:val="28"/>
+          <w:szCs w:val="28"/>
+          <w:u w:color="00000A"/>
+        </w:rPr>
+      </w:pPr>
+      <w:r>
+        <w:rPr>
+          <w:rFonts w:ascii="Ubuntu" w:hAnsi="Ubuntu"/>
+          <w:b/>
+          <w:bCs/>
+          <w:color w:val="00000A"/>
+          <w:sz w:val="28"/>
+          <w:szCs w:val="28"/>
+          <w:u w:color="00000A"/>
+        </w:rPr>
+        <w:t xml:space="preserve">Q: </w:t>
+      </w:r>
+      <w:r>
+        <w:rPr>
+          <w:rFonts w:ascii="Ubuntu" w:hAnsi="Ubuntu"/>
+          <w:bCs/>
+          <w:color w:val="00000A"/>
+          <w:sz w:val="28"/>
+          <w:szCs w:val="28"/>
+          <w:u w:color="00000A"/>
+        </w:rPr>
+        <w:t>OSIRiS requested an update but got stuck part w</w:t>
+      </w:r>
+      <w:r>
+        <w:rPr>
+          <w:rFonts w:ascii="Ubuntu" w:hAnsi="Ubuntu"/>
+          <w:bCs/>
+          <w:color w:val="00000A"/>
+          <w:sz w:val="28"/>
+          <w:szCs w:val="28"/>
+          <w:u w:color="00000A"/>
+        </w:rPr>
+        <w:t xml:space="preserve">ay through the updating process or lost </w:t>
+      </w:r>
+      <w:r>
+        <w:rPr>
+          <w:rFonts w:ascii="Ubuntu" w:hAnsi="Ubuntu"/>
+          <w:bCs/>
+          <w:color w:val="00000A"/>
+          <w:sz w:val="28"/>
+          <w:szCs w:val="28"/>
+          <w:u w:color="00000A"/>
+        </w:rPr>
+        <w:t>its</w:t>
+      </w:r>
+      <w:r>
+        <w:rPr>
+          <w:rFonts w:ascii="Ubuntu" w:hAnsi="Ubuntu"/>
+          <w:bCs/>
+          <w:color w:val="00000A"/>
+          <w:sz w:val="28"/>
+          <w:szCs w:val="28"/>
+          <w:u w:color="00000A"/>
+        </w:rPr>
+        <w:t xml:space="preserve"> internet connection.</w:t>
+      </w:r>
+      <w:r>
+        <w:rPr>
+          <w:rFonts w:ascii="Ubuntu" w:hAnsi="Ubuntu"/>
+          <w:bCs/>
+          <w:color w:val="00000A"/>
+          <w:sz w:val="28"/>
+          <w:szCs w:val="28"/>
+          <w:u w:color="00000A"/>
+        </w:rPr>
+        <w:br/>
+      </w:r>
+      <w:r>
+        <w:rPr>
+          <w:rFonts w:ascii="Ubuntu" w:hAnsi="Ubuntu"/>
+          <w:bCs/>
+          <w:color w:val="00000A"/>
+          <w:sz w:val="28"/>
+          <w:szCs w:val="28"/>
+          <w:u w:color="00000A"/>
+        </w:rPr>
+        <w:br/>
+      </w:r>
+      <w:r>
+        <w:rPr>
+          <w:rFonts w:ascii="Ubuntu" w:hAnsi="Ubuntu"/>
+          <w:b/>
+          <w:bCs/>
+          <w:color w:val="00000A"/>
+          <w:sz w:val="28"/>
+          <w:szCs w:val="28"/>
+          <w:u w:color="00000A"/>
+        </w:rPr>
+        <w:t xml:space="preserve">A: </w:t>
+      </w:r>
+      <w:r>
+        <w:rPr>
+          <w:rFonts w:ascii="Ubuntu" w:hAnsi="Ubuntu"/>
+          <w:bCs/>
+          <w:color w:val="00000A"/>
+          <w:sz w:val="28"/>
+          <w:szCs w:val="28"/>
+          <w:u w:color="00000A"/>
+        </w:rPr>
+        <w:t xml:space="preserve">Kill the OSIRiS process using Task Manager (CTRL+SHIFT+ESC) and then rename the </w:t>
+      </w:r>
+      <w:r>
+        <w:rPr>
+          <w:rFonts w:ascii="Ubuntu" w:hAnsi="Ubuntu"/>
+          <w:bCs/>
+          <w:color w:val="00000A"/>
+          <w:sz w:val="28"/>
+          <w:szCs w:val="28"/>
+          <w:u w:color="00000A"/>
+        </w:rPr>
+        <w:t>“</w:t>
+      </w:r>
+      <w:r>
+        <w:rPr>
+          <w:rFonts w:ascii="Ubuntu" w:hAnsi="Ubuntu"/>
+          <w:bCs/>
+          <w:color w:val="00000A"/>
+          <w:sz w:val="28"/>
+          <w:szCs w:val="28"/>
+          <w:u w:color="00000A"/>
+        </w:rPr>
+        <w:t>OSIRiS.exe.bak</w:t>
+      </w:r>
+      <w:r>
+        <w:rPr>
+          <w:rFonts w:ascii="Ubuntu" w:hAnsi="Ubuntu"/>
+          <w:bCs/>
+          <w:color w:val="00000A"/>
+          <w:sz w:val="28"/>
+          <w:szCs w:val="28"/>
+          <w:u w:color="00000A"/>
+        </w:rPr>
+        <w:t>”</w:t>
+      </w:r>
+      <w:r>
+        <w:rPr>
+          <w:rFonts w:ascii="Ubuntu" w:hAnsi="Ubuntu"/>
+          <w:bCs/>
+          <w:color w:val="00000A"/>
+          <w:sz w:val="28"/>
+          <w:szCs w:val="28"/>
+          <w:u w:color="00000A"/>
+        </w:rPr>
+        <w:t xml:space="preserve"> that is on the USB back to </w:t>
+      </w:r>
+      <w:r>
+        <w:rPr>
+          <w:rFonts w:ascii="Ubuntu" w:hAnsi="Ubuntu"/>
+          <w:bCs/>
+          <w:color w:val="00000A"/>
+          <w:sz w:val="28"/>
+          <w:szCs w:val="28"/>
+          <w:u w:color="00000A"/>
+        </w:rPr>
+        <w:t>“</w:t>
+      </w:r>
+      <w:r>
+        <w:rPr>
+          <w:rFonts w:ascii="Ubuntu" w:hAnsi="Ubuntu"/>
+          <w:bCs/>
+          <w:color w:val="00000A"/>
+          <w:sz w:val="28"/>
+          <w:szCs w:val="28"/>
+          <w:u w:color="00000A"/>
+        </w:rPr>
+        <w:t>OSIRiS.exe</w:t>
+      </w:r>
+      <w:r>
+        <w:rPr>
+          <w:rFonts w:ascii="Ubuntu" w:hAnsi="Ubuntu"/>
+          <w:bCs/>
+          <w:color w:val="00000A"/>
+          <w:sz w:val="28"/>
+          <w:szCs w:val="28"/>
+          <w:u w:color="00000A"/>
+        </w:rPr>
+        <w:t>”</w:t>
+      </w:r>
+      <w:r>
+        <w:rPr>
+          <w:rFonts w:ascii="Ubuntu" w:hAnsi="Ubuntu"/>
+          <w:bCs/>
+          <w:color w:val="00000A"/>
+          <w:sz w:val="28"/>
+          <w:szCs w:val="28"/>
+          <w:u w:color="00000A"/>
+        </w:rPr>
+        <w:t xml:space="preserve"> and run it. OSIRiS will detect the missing parts and rebuild the USB for you.</w:t>
+      </w:r>
+    </w:p>
+    <w:p>
+      <w:pPr>
+        <w:rPr>
+          <w:rFonts w:ascii="Ubuntu" w:hAnsi="Ubuntu"/>
+          <w:bCs/>
+          <w:color w:val="00000A"/>
+          <w:sz w:val="28"/>
+          <w:szCs w:val="28"/>
+          <w:u w:color="00000A"/>
+        </w:rPr>
+      </w:pPr>
+    </w:p>
+    <w:p>
+      <w:pPr>
+        <w:rPr>
+          <w:rFonts w:ascii="Ubuntu" w:hAnsi="Ubuntu"/>
+          <w:bCs/>
+          <w:color w:val="00000A"/>
+          <w:sz w:val="28"/>
+          <w:szCs w:val="28"/>
+          <w:u w:color="00000A"/>
+        </w:rPr>
+      </w:pPr>
+      <w:r>
+        <w:rPr>
+          <w:rFonts w:ascii="Ubuntu" w:hAnsi="Ubuntu"/>
+          <w:b/>
+          <w:bCs/>
+          <w:color w:val="00000A"/>
+          <w:sz w:val="28"/>
+          <w:szCs w:val="28"/>
+          <w:u w:color="00000A"/>
+        </w:rPr>
+        <w:t xml:space="preserve">Q: </w:t>
+      </w:r>
+      <w:r>
+        <w:rPr>
+          <w:rFonts w:ascii="Ubuntu" w:hAnsi="Ubuntu"/>
+          <w:bCs/>
+          <w:color w:val="00000A"/>
+          <w:sz w:val="28"/>
+          <w:szCs w:val="28"/>
+          <w:u w:color="00000A"/>
+        </w:rPr>
+        <w:t>A customer has informed us they have arrived home with OSIRiS or components of OSIRiS still on their newly bought display computer.</w:t>
+      </w:r>
+    </w:p>
+    <w:p>
+      <w:pPr>
+        <w:rPr>
+          <w:rFonts w:ascii="Ubuntu" w:hAnsi="Ubuntu"/>
+          <w:bCs/>
+          <w:color w:val="00000A"/>
+          <w:sz w:val="28"/>
+          <w:szCs w:val="28"/>
+          <w:u w:color="00000A"/>
+        </w:rPr>
+      </w:pPr>
+    </w:p>
+    <w:p>
+      <w:pPr>
+        <w:pStyle w:val="Default"/>
+      </w:pPr>
+      <w:r>
+        <w:rPr>
+          <w:b/>
+          <w:bCs/>
+          <w:color w:val="00000A"/>
+          <w:sz w:val="28"/>
+          <w:szCs w:val="28"/>
+          <w:u w:color="00000A"/>
+        </w:rPr>
+        <w:t xml:space="preserve">A: </w:t>
+      </w:r>
+      <w:r>
+        <w:rPr>
+          <w:bCs/>
+          <w:color w:val="00000A"/>
+          <w:sz w:val="28"/>
+          <w:szCs w:val="28"/>
+          <w:u w:color="00000A"/>
+        </w:rPr>
+        <w:t xml:space="preserve">The customer can run the ROSY (OSIRiS </w:t>
+      </w:r>
+      <w:r>
+        <w:rPr>
+          <w:b/>
+          <w:bCs/>
+          <w:color w:val="00000A"/>
+          <w:sz w:val="28"/>
+          <w:szCs w:val="28"/>
+          <w:u w:color="00000A"/>
+        </w:rPr>
+        <w:t>R</w:t>
+      </w:r>
+      <w:r>
+        <w:rPr>
+          <w:bCs/>
+          <w:color w:val="00000A"/>
+          <w:sz w:val="28"/>
+          <w:szCs w:val="28"/>
+          <w:u w:color="00000A"/>
+        </w:rPr>
+        <w:t>ec</w:t>
+      </w:r>
+      <w:r>
+        <w:rPr>
+          <w:b/>
+          <w:bCs/>
+          <w:color w:val="00000A"/>
+          <w:sz w:val="28"/>
+          <w:szCs w:val="28"/>
+          <w:u w:color="00000A"/>
+        </w:rPr>
+        <w:t>o</w:t>
+      </w:r>
+      <w:r>
+        <w:rPr>
+          <w:bCs/>
+          <w:color w:val="00000A"/>
+          <w:sz w:val="28"/>
+          <w:szCs w:val="28"/>
+          <w:u w:color="00000A"/>
+        </w:rPr>
+        <w:t xml:space="preserve">very </w:t>
+      </w:r>
+      <w:r>
+        <w:rPr>
+          <w:b/>
+          <w:bCs/>
+          <w:color w:val="00000A"/>
+          <w:sz w:val="28"/>
+          <w:szCs w:val="28"/>
+          <w:u w:color="00000A"/>
+        </w:rPr>
+        <w:t>Sy</w:t>
+      </w:r>
+      <w:r>
+        <w:rPr>
+          <w:bCs/>
+          <w:color w:val="00000A"/>
+          <w:sz w:val="28"/>
+          <w:szCs w:val="28"/>
+          <w:u w:color="00000A"/>
+        </w:rPr>
+        <w:t xml:space="preserve">stem) software that is deployed as part of OSIRiS to all new machines as of 2016. ROSY is located at C:\profiles\ROSY.exe or if missing from the machine, can be downloaded from the </w:t>
+      </w:r>
+      <w:r>
+        <w:rPr>
+          <w:bCs/>
+          <w:color w:val="00000A"/>
+          <w:sz w:val="28"/>
+          <w:szCs w:val="28"/>
+          <w:u w:color="00000A"/>
+        </w:rPr>
+        <w:t xml:space="preserve">ROSY </w:t>
+      </w:r>
+      <w:r>
+        <w:rPr>
+          <w:bCs/>
+          <w:color w:val="00000A"/>
+          <w:sz w:val="28"/>
+          <w:szCs w:val="28"/>
+          <w:u w:color="00000A"/>
+        </w:rPr>
+        <w:t>project page at:</w:t>
+      </w:r>
+    </w:p>
+    <w:p>
+      <w:pPr>
+        <w:pStyle w:val="Default"/>
+        <w:rPr>
+          <w:color w:val="0462C1"/>
+          <w:sz w:val="28"/>
+          <w:szCs w:val="28"/>
+        </w:rPr>
+      </w:pPr>
+      <w:r>
+        <w:rPr>
+          <w:color w:val="0462C1"/>
+          <w:sz w:val="28"/>
+          <w:szCs w:val="28"/>
+        </w:rPr>
+        <w:t xml:space="preserve">https://gnuplusadam.com/OSIRiS/ROSY/ </w:t>
+      </w:r>
+    </w:p>
+    <w:p>
+      <w:pPr>
+        <w:rPr>
           <w:rFonts w:ascii="Ubuntu" w:eastAsia="Helvetica" w:hAnsi="Ubuntu" w:cs="Helvetica"/>
           <w:b/>
           <w:bCs/>
@@ -11275,14 +12359,13 @@
       <w:r>
         <w:rPr>
           <w:rFonts w:ascii="Ubuntu" w:hAnsi="Ubuntu"/>
-          <w:b/>
           <w:bCs/>
           <w:color w:val="00000A"/>
           <w:sz w:val="28"/>
           <w:szCs w:val="28"/>
           <w:u w:color="00000A"/>
         </w:rPr>
-        <w:t xml:space="preserve">Q: </w:t>
+        <w:t>For more information on ROSY and a TM guide to walk customer</w:t>
       </w:r>
       <w:r>
         <w:rPr>
@@ -11293,7 +12376,7 @@
           <w:szCs w:val="28"/>
           <w:u w:color="00000A"/>
         </w:rPr>
-        <w:t>OSIRiS requested an update but got stuck part w</w:t>
+        <w:t>s</w:t>
       </w:r>
       <w:r>
         <w:rPr>
@@ -11304,162 +12387,7 @@
           <w:szCs w:val="28"/>
           <w:u w:color="00000A"/>
         </w:rPr>
-        <w:t xml:space="preserve">ay through the updating process or lost </w:t>
-      </w:r>
-      <w:r>
-        <w:rPr>
-          <w:rFonts w:ascii="Ubuntu" w:hAnsi="Ubuntu"/>
-          <w:bCs/>
-          <w:color w:val="00000A"/>
-          <w:sz w:val="28"/>
-          <w:szCs w:val="28"/>
-          <w:u w:color="00000A"/>
-        </w:rPr>
-        <w:t>its</w:t>
-      </w:r>
-      <w:r>
-        <w:rPr>
-          <w:rFonts w:ascii="Ubuntu" w:hAnsi="Ubuntu"/>
-          <w:bCs/>
-          <w:color w:val="00000A"/>
-          <w:sz w:val="28"/>
-          <w:szCs w:val="28"/>
-          <w:u w:color="00000A"/>
-        </w:rPr>
-        <w:t xml:space="preserve"> internet connection.</w:t>
-      </w:r>
-      <w:r>
-        <w:rPr>
-          <w:rFonts w:ascii="Ubuntu" w:hAnsi="Ubuntu"/>
-          <w:bCs/>
-          <w:color w:val="00000A"/>
-          <w:sz w:val="28"/>
-          <w:szCs w:val="28"/>
-          <w:u w:color="00000A"/>
-        </w:rPr>
-        <w:br/>
-      </w:r>
-      <w:r>
-        <w:rPr>
-          <w:rFonts w:ascii="Ubuntu" w:hAnsi="Ubuntu"/>
-          <w:bCs/>
-          <w:color w:val="00000A"/>
-          <w:sz w:val="28"/>
-          <w:szCs w:val="28"/>
-          <w:u w:color="00000A"/>
-        </w:rPr>
-        <w:br/>
-      </w:r>
-      <w:r>
-        <w:rPr>
-          <w:rFonts w:ascii="Ubuntu" w:hAnsi="Ubuntu"/>
-          <w:b/>
-          <w:bCs/>
-          <w:color w:val="00000A"/>
-          <w:sz w:val="28"/>
-          <w:szCs w:val="28"/>
-          <w:u w:color="00000A"/>
-        </w:rPr>
-        <w:t xml:space="preserve">A: </w:t>
-      </w:r>
-      <w:r>
-        <w:rPr>
-          <w:rFonts w:ascii="Ubuntu" w:hAnsi="Ubuntu"/>
-          <w:bCs/>
-          <w:color w:val="00000A"/>
-          <w:sz w:val="28"/>
-          <w:szCs w:val="28"/>
-          <w:u w:color="00000A"/>
-        </w:rPr>
-        <w:t xml:space="preserve">Kill the OSIRiS process using Task Manager (CTRL+SHIFT+ESC) and then rename the </w:t>
-      </w:r>
-      <w:r>
-        <w:rPr>
-          <w:rFonts w:ascii="Ubuntu" w:hAnsi="Ubuntu"/>
-          <w:bCs/>
-          <w:color w:val="00000A"/>
-          <w:sz w:val="28"/>
-          <w:szCs w:val="28"/>
-          <w:u w:color="00000A"/>
-        </w:rPr>
-        <w:t>“</w:t>
-      </w:r>
-      <w:r>
-        <w:rPr>
-          <w:rFonts w:ascii="Ubuntu" w:hAnsi="Ubuntu"/>
-          <w:bCs/>
-          <w:color w:val="00000A"/>
-          <w:sz w:val="28"/>
-          <w:szCs w:val="28"/>
-          <w:u w:color="00000A"/>
-        </w:rPr>
-        <w:t>OSIRiS.exe.bak</w:t>
-      </w:r>
-      <w:r>
-        <w:rPr>
-          <w:rFonts w:ascii="Ubuntu" w:hAnsi="Ubuntu"/>
-          <w:bCs/>
-          <w:color w:val="00000A"/>
-          <w:sz w:val="28"/>
-          <w:szCs w:val="28"/>
-          <w:u w:color="00000A"/>
-        </w:rPr>
-        <w:t>”</w:t>
-      </w:r>
-      <w:r>
-        <w:rPr>
-          <w:rFonts w:ascii="Ubuntu" w:hAnsi="Ubuntu"/>
-          <w:bCs/>
-          <w:color w:val="00000A"/>
-          <w:sz w:val="28"/>
-          <w:szCs w:val="28"/>
-          <w:u w:color="00000A"/>
-        </w:rPr>
-        <w:t xml:space="preserve"> that is on the USB back to </w:t>
-      </w:r>
-      <w:r>
-        <w:rPr>
-          <w:rFonts w:ascii="Ubuntu" w:hAnsi="Ubuntu"/>
-          <w:bCs/>
-          <w:color w:val="00000A"/>
-          <w:sz w:val="28"/>
-          <w:szCs w:val="28"/>
-          <w:u w:color="00000A"/>
-        </w:rPr>
-        <w:t>“</w:t>
-      </w:r>
-      <w:r>
-        <w:rPr>
-          <w:rFonts w:ascii="Ubuntu" w:hAnsi="Ubuntu"/>
-          <w:bCs/>
-          <w:color w:val="00000A"/>
-          <w:sz w:val="28"/>
-          <w:szCs w:val="28"/>
-          <w:u w:color="00000A"/>
-        </w:rPr>
-        <w:t>OSIRiS.exe</w:t>
-      </w:r>
-      <w:r>
-        <w:rPr>
-          <w:rFonts w:ascii="Ubuntu" w:hAnsi="Ubuntu"/>
-          <w:bCs/>
-          <w:color w:val="00000A"/>
-          <w:sz w:val="28"/>
-          <w:szCs w:val="28"/>
-          <w:u w:color="00000A"/>
-        </w:rPr>
-        <w:t>”</w:t>
-      </w:r>
-      <w:r>
-        <w:rPr>
-          <w:rFonts w:ascii="Ubuntu" w:hAnsi="Ubuntu"/>
-          <w:bCs/>
-          <w:color w:val="00000A"/>
-          <w:sz w:val="28"/>
-          <w:szCs w:val="28"/>
-          <w:u w:color="00000A"/>
-        </w:rPr>
-        <w:t xml:space="preserve"> and run it. OSIRiS will detect the missing parts and rebuild the USB for you.</w:t>
+        <w:t xml:space="preserve"> through, visit the ROSY project page.</w:t>
       </w:r>
       <w:r>
         <w:rPr>
@@ -11657,7 +12585,7 @@
         </w:rPr>
         <w:t xml:space="preserve">For a copy of the source code, download it from </w:t>
       </w:r>
-      <w:hyperlink r:id="rId23" w:history="1">
+      <w:hyperlink r:id="rId27" w:history="1">
         <w:r>
           <w:rPr>
             <w:rStyle w:val="Hyperlink"/>
@@ -11723,7 +12651,7 @@
           <w:lang w:val="en-US"/>
         </w:rPr>
       </w:pPr>
-      <w:hyperlink r:id="rId24" w:history="1">
+      <w:hyperlink r:id="rId28" w:history="1">
         <w:r>
           <w:rPr>
             <w:rStyle w:val="Hyperlink"/>
@@ -11809,7 +12737,7 @@
         </w:rPr>
         <w:t xml:space="preserve">OSIRiS uses the 'fat32format' command line program available from </w:t>
       </w:r>
-      <w:hyperlink r:id="rId25" w:history="1">
+      <w:hyperlink r:id="rId29" w:history="1">
         <w:r>
           <w:rPr>
             <w:rStyle w:val="Hyperlink0"/>
@@ -11979,7 +12907,7 @@
                     <pic:cNvPicPr/>
                   </pic:nvPicPr>
                   <pic:blipFill>
-                    <a:blip r:embed="rId26">
+                    <a:blip r:embed="rId30">
                       <a:extLst/>
                     </a:blip>
                     <a:stretch>
@@ -12222,7 +13150,7 @@
                     <pic:cNvPicPr/>
                   </pic:nvPicPr>
                   <pic:blipFill>
-                    <a:blip r:embed="rId27">
+                    <a:blip r:embed="rId31">
                       <a:extLst>
                         <a:ext uri="{28A0092B-C50C-407E-A947-70E740481C1C}">
                           <a14:useLocalDpi xmlns:a14="http://schemas.microsoft.com/office/drawing/2010/main" val="0"/>
@@ -12273,22 +13201,21 @@
       </w:pPr>
     </w:p>
     <w:sectPr>
-      <w:headerReference w:type="even" r:id="rId28"/>
-      <w:headerReference w:type="default" r:id="rId29"/>
-      <w:footerReference w:type="even" r:id="rId30"/>
-      <w:footerReference w:type="default" r:id="rId31"/>
-      <w:headerReference w:type="first" r:id="rId32"/>
-      <w:footerReference w:type="first" r:id="rId33"/>
+      <w:headerReference w:type="default" r:id="rId32"/>
+      <w:footerReference w:type="default" r:id="rId33"/>
       <w:pgSz w:w="11900" w:h="16840"/>
       <w:pgMar w:top="1134" w:right="1134" w:bottom="1134" w:left="1134" w:header="709" w:footer="850" w:gutter="0"/>
+      <w:pgNumType w:start="0"/>
       <w:cols w:space="720"/>
+      <w:titlePg/>
+      <w:docGrid w:linePitch="326"/>
     </w:sectPr>
   </w:body>
 </w:document>
 </file>
 
 <file path=word/endnotes.xml><?xml version="1.0" encoding="utf-8"?>
-<w:endnotes xmlns:wpc="http://schemas.microsoft.com/office/word/2010/wordprocessingCanvas" xmlns:cx="http://schemas.microsoft.com/office/drawing/2014/chartex" xmlns:mc="http://schemas.openxmlformats.org/markup-compatibility/2006" xmlns:o="urn:schemas-microsoft-com:office:office" xmlns:r="http://schemas.openxmlformats.org/officeDocument/2006/relationships" xmlns:m="http://schemas.openxmlformats.org/officeDocument/2006/math" xmlns:v="urn:schemas-microsoft-com:vml" xmlns:wp14="http://schemas.microsoft.com/office/word/2010/wordprocessingDrawing" xmlns:wp="http://schemas.openxmlformats.org/drawingml/2006/wordprocessingDrawing" xmlns:w10="urn:schemas-microsoft-com:office:word" xmlns:w="http://schemas.openxmlformats.org/wordprocessingml/2006/main" xmlns:w14="http://schemas.microsoft.com/office/word/2010/wordml" xmlns:w15="http://schemas.microsoft.com/office/word/2012/wordml" xmlns:w16se="http://schemas.microsoft.com/office/word/2015/wordml/symex" xmlns:wpg="http://schemas.microsoft.com/office/word/2010/wordprocessingGroup" xmlns:wpi="http://schemas.microsoft.com/office/word/2010/wordprocessingInk" xmlns:wne="http://schemas.microsoft.com/office/word/2006/wordml" xmlns:wps="http://schemas.microsoft.com/office/word/2010/wordprocessingShape" mc:Ignorable="w14 w15 w16se wp14">
+<w:endnotes xmlns:wpc="http://schemas.microsoft.com/office/word/2010/wordprocessingCanvas" xmlns:cx="http://schemas.microsoft.com/office/drawing/2014/chartex" xmlns:cx1="http://schemas.microsoft.com/office/drawing/2015/9/8/chartex" xmlns:mc="http://schemas.openxmlformats.org/markup-compatibility/2006" xmlns:o="urn:schemas-microsoft-com:office:office" xmlns:r="http://schemas.openxmlformats.org/officeDocument/2006/relationships" xmlns:m="http://schemas.openxmlformats.org/officeDocument/2006/math" xmlns:v="urn:schemas-microsoft-com:vml" xmlns:wp14="http://schemas.microsoft.com/office/word/2010/wordprocessingDrawing" xmlns:wp="http://schemas.openxmlformats.org/drawingml/2006/wordprocessingDrawing" xmlns:w10="urn:schemas-microsoft-com:office:word" xmlns:w="http://schemas.openxmlformats.org/wordprocessingml/2006/main" xmlns:w14="http://schemas.microsoft.com/office/word/2010/wordml" xmlns:w15="http://schemas.microsoft.com/office/word/2012/wordml" xmlns:w16se="http://schemas.microsoft.com/office/word/2015/wordml/symex" xmlns:wpg="http://schemas.microsoft.com/office/word/2010/wordprocessingGroup" xmlns:wpi="http://schemas.microsoft.com/office/word/2010/wordprocessingInk" xmlns:wne="http://schemas.microsoft.com/office/word/2006/wordml" xmlns:wps="http://schemas.microsoft.com/office/word/2010/wordprocessingShape" mc:Ignorable="w14 w15 w16se wp14">
   <w:endnote w:type="separator" w:id="-1">
     <w:p>
       <w:r>
@@ -12307,17 +13234,7 @@
 </file>
 
 <file path=word/footer1.xml><?xml version="1.0" encoding="utf-8"?>
-<w:ftr xmlns:wpc="http://schemas.microsoft.com/office/word/2010/wordprocessingCanvas" xmlns:cx="http://schemas.microsoft.com/office/drawing/2014/chartex" xmlns:mc="http://schemas.openxmlformats.org/markup-compatibility/2006" xmlns:o="urn:schemas-microsoft-com:office:office" xmlns:r="http://schemas.openxmlformats.org/officeDocument/2006/relationships" xmlns:m="http://schemas.openxmlformats.org/officeDocument/2006/math" xmlns:v="urn:schemas-microsoft-com:vml" xmlns:wp14="http://schemas.microsoft.com/office/word/2010/wordprocessingDrawing" xmlns:wp="http://schemas.openxmlformats.org/drawingml/2006/wordprocessingDrawing" xmlns:w10="urn:schemas-microsoft-com:office:word" xmlns:w="http://schemas.openxmlformats.org/wordprocessingml/2006/main" xmlns:w14="http://schemas.microsoft.com/office/word/2010/wordml" xmlns:w15="http://schemas.microsoft.com/office/word/2012/wordml" xmlns:w16se="http://schemas.microsoft.com/office/word/2015/wordml/symex" xmlns:wpg="http://schemas.microsoft.com/office/word/2010/wordprocessingGroup" xmlns:wpi="http://schemas.microsoft.com/office/word/2010/wordprocessingInk" xmlns:wne="http://schemas.microsoft.com/office/word/2006/wordml" xmlns:wps="http://schemas.microsoft.com/office/word/2010/wordprocessingShape" mc:Ignorable="w14 w15 w16se wp14">
-  <w:p>
-    <w:pPr>
-      <w:pStyle w:val="Footer"/>
-    </w:pPr>
-  </w:p>
-</w:ftr>
-</file>
-
-<file path=word/footer2.xml><?xml version="1.0" encoding="utf-8"?>
-<w:ftr xmlns:wpc="http://schemas.microsoft.com/office/word/2010/wordprocessingCanvas" xmlns:cx="http://schemas.microsoft.com/office/drawing/2014/chartex" xmlns:mc="http://schemas.openxmlformats.org/markup-compatibility/2006" xmlns:o="urn:schemas-microsoft-com:office:office" xmlns:r="http://schemas.openxmlformats.org/officeDocument/2006/relationships" xmlns:m="http://schemas.openxmlformats.org/officeDocument/2006/math" xmlns:v="urn:schemas-microsoft-com:vml" xmlns:wp14="http://schemas.microsoft.com/office/word/2010/wordprocessingDrawing" xmlns:wp="http://schemas.openxmlformats.org/drawingml/2006/wordprocessingDrawing" xmlns:w10="urn:schemas-microsoft-com:office:word" xmlns:w="http://schemas.openxmlformats.org/wordprocessingml/2006/main" xmlns:w14="http://schemas.microsoft.com/office/word/2010/wordml" xmlns:w15="http://schemas.microsoft.com/office/word/2012/wordml" xmlns:w16se="http://schemas.microsoft.com/office/word/2015/wordml/symex" xmlns:wpg="http://schemas.microsoft.com/office/word/2010/wordprocessingGroup" xmlns:wpi="http://schemas.microsoft.com/office/word/2010/wordprocessingInk" xmlns:wne="http://schemas.microsoft.com/office/word/2006/wordml" xmlns:wps="http://schemas.microsoft.com/office/word/2010/wordprocessingShape" mc:Ignorable="w14 w15 w16se wp14">
+<w:ftr xmlns:wpc="http://schemas.microsoft.com/office/word/2010/wordprocessingCanvas" xmlns:cx="http://schemas.microsoft.com/office/drawing/2014/chartex" xmlns:cx1="http://schemas.microsoft.com/office/drawing/2015/9/8/chartex" xmlns:mc="http://schemas.openxmlformats.org/markup-compatibility/2006" xmlns:o="urn:schemas-microsoft-com:office:office" xmlns:r="http://schemas.openxmlformats.org/officeDocument/2006/relationships" xmlns:m="http://schemas.openxmlformats.org/officeDocument/2006/math" xmlns:v="urn:schemas-microsoft-com:vml" xmlns:wp14="http://schemas.microsoft.com/office/word/2010/wordprocessingDrawing" xmlns:wp="http://schemas.openxmlformats.org/drawingml/2006/wordprocessingDrawing" xmlns:w10="urn:schemas-microsoft-com:office:word" xmlns:w="http://schemas.openxmlformats.org/wordprocessingml/2006/main" xmlns:w14="http://schemas.microsoft.com/office/word/2010/wordml" xmlns:w15="http://schemas.microsoft.com/office/word/2012/wordml" xmlns:w16se="http://schemas.microsoft.com/office/word/2015/wordml/symex" xmlns:wpg="http://schemas.microsoft.com/office/word/2010/wordprocessingGroup" xmlns:wpi="http://schemas.microsoft.com/office/word/2010/wordprocessingInk" xmlns:wne="http://schemas.microsoft.com/office/word/2006/wordml" xmlns:wps="http://schemas.microsoft.com/office/word/2010/wordprocessingShape" mc:Ignorable="w14 w15 w16se wp14">
   <w:p>
     <w:pPr>
       <w:pStyle w:val="HeaderFooter"/>
@@ -12338,7 +13255,7 @@
       <w:rPr>
         <w:noProof/>
       </w:rPr>
-      <w:t>2</w:t>
+      <w:t>6</w:t>
     </w:r>
     <w:r>
       <w:fldChar w:fldCharType="end"/>
@@ -12350,18 +13267,8 @@
 </w:ftr>
 </file>
 
-<file path=word/footer3.xml><?xml version="1.0" encoding="utf-8"?>
-<w:ftr xmlns:wpc="http://schemas.microsoft.com/office/word/2010/wordprocessingCanvas" xmlns:cx="http://schemas.microsoft.com/office/drawing/2014/chartex" xmlns:mc="http://schemas.openxmlformats.org/markup-compatibility/2006" xmlns:o="urn:schemas-microsoft-com:office:office" xmlns:r="http://schemas.openxmlformats.org/officeDocument/2006/relationships" xmlns:m="http://schemas.openxmlformats.org/officeDocument/2006/math" xmlns:v="urn:schemas-microsoft-com:vml" xmlns:wp14="http://schemas.microsoft.com/office/word/2010/wordprocessingDrawing" xmlns:wp="http://schemas.openxmlformats.org/drawingml/2006/wordprocessingDrawing" xmlns:w10="urn:schemas-microsoft-com:office:word" xmlns:w="http://schemas.openxmlformats.org/wordprocessingml/2006/main" xmlns:w14="http://schemas.microsoft.com/office/word/2010/wordml" xmlns:w15="http://schemas.microsoft.com/office/word/2012/wordml" xmlns:w16se="http://schemas.microsoft.com/office/word/2015/wordml/symex" xmlns:wpg="http://schemas.microsoft.com/office/word/2010/wordprocessingGroup" xmlns:wpi="http://schemas.microsoft.com/office/word/2010/wordprocessingInk" xmlns:wne="http://schemas.microsoft.com/office/word/2006/wordml" xmlns:wps="http://schemas.microsoft.com/office/word/2010/wordprocessingShape" mc:Ignorable="w14 w15 w16se wp14">
-  <w:p>
-    <w:pPr>
-      <w:pStyle w:val="Footer"/>
-    </w:pPr>
-  </w:p>
-</w:ftr>
-</file>
-
 <file path=word/footnotes.xml><?xml version="1.0" encoding="utf-8"?>
-<w:footnotes xmlns:wpc="http://schemas.microsoft.com/office/word/2010/wordprocessingCanvas" xmlns:cx="http://schemas.microsoft.com/office/drawing/2014/chartex" xmlns:mc="http://schemas.openxmlformats.org/markup-compatibility/2006" xmlns:o="urn:schemas-microsoft-com:office:office" xmlns:r="http://schemas.openxmlformats.org/officeDocument/2006/relationships" xmlns:m="http://schemas.openxmlformats.org/officeDocument/2006/math" xmlns:v="urn:schemas-microsoft-com:vml" xmlns:wp14="http://schemas.microsoft.com/office/word/2010/wordprocessingDrawing" xmlns:wp="http://schemas.openxmlformats.org/drawingml/2006/wordprocessingDrawing" xmlns:w10="urn:schemas-microsoft-com:office:word" xmlns:w="http://schemas.openxmlformats.org/wordprocessingml/2006/main" xmlns:w14="http://schemas.microsoft.com/office/word/2010/wordml" xmlns:w15="http://schemas.microsoft.com/office/word/2012/wordml" xmlns:w16se="http://schemas.microsoft.com/office/word/2015/wordml/symex" xmlns:wpg="http://schemas.microsoft.com/office/word/2010/wordprocessingGroup" xmlns:wpi="http://schemas.microsoft.com/office/word/2010/wordprocessingInk" xmlns:wne="http://schemas.microsoft.com/office/word/2006/wordml" xmlns:wps="http://schemas.microsoft.com/office/word/2010/wordprocessingShape" mc:Ignorable="w14 w15 w16se wp14">
+<w:footnotes xmlns:wpc="http://schemas.microsoft.com/office/word/2010/wordprocessingCanvas" xmlns:cx="http://schemas.microsoft.com/office/drawing/2014/chartex" xmlns:cx1="http://schemas.microsoft.com/office/drawing/2015/9/8/chartex" xmlns:mc="http://schemas.openxmlformats.org/markup-compatibility/2006" xmlns:o="urn:schemas-microsoft-com:office:office" xmlns:r="http://schemas.openxmlformats.org/officeDocument/2006/relationships" xmlns:m="http://schemas.openxmlformats.org/officeDocument/2006/math" xmlns:v="urn:schemas-microsoft-com:vml" xmlns:wp14="http://schemas.microsoft.com/office/word/2010/wordprocessingDrawing" xmlns:wp="http://schemas.openxmlformats.org/drawingml/2006/wordprocessingDrawing" xmlns:w10="urn:schemas-microsoft-com:office:word" xmlns:w="http://schemas.openxmlformats.org/wordprocessingml/2006/main" xmlns:w14="http://schemas.microsoft.com/office/word/2010/wordml" xmlns:w15="http://schemas.microsoft.com/office/word/2012/wordml" xmlns:w16se="http://schemas.microsoft.com/office/word/2015/wordml/symex" xmlns:wpg="http://schemas.microsoft.com/office/word/2010/wordprocessingGroup" xmlns:wpi="http://schemas.microsoft.com/office/word/2010/wordprocessingInk" xmlns:wne="http://schemas.microsoft.com/office/word/2006/wordml" xmlns:wps="http://schemas.microsoft.com/office/word/2010/wordprocessingShape" mc:Ignorable="w14 w15 w16se wp14">
   <w:footnote w:type="separator" w:id="-1">
     <w:p>
       <w:r>
@@ -12380,17 +13287,7 @@
 </file>
 
 <file path=word/header1.xml><?xml version="1.0" encoding="utf-8"?>
-<w:hdr xmlns:wpc="http://schemas.microsoft.com/office/word/2010/wordprocessingCanvas" xmlns:cx="http://schemas.microsoft.com/office/drawing/2014/chartex" xmlns:mc="http://schemas.openxmlformats.org/markup-compatibility/2006" xmlns:o="urn:schemas-microsoft-com:office:office" xmlns:r="http://schemas.openxmlformats.org/officeDocument/2006/relationships" xmlns:m="http://schemas.openxmlformats.org/officeDocument/2006/math" xmlns:v="urn:schemas-microsoft-com:vml" xmlns:wp14="http://schemas.microsoft.com/office/word/2010/wordprocessingDrawing" xmlns:wp="http://schemas.openxmlformats.org/drawingml/2006/wordprocessingDrawing" xmlns:w10="urn:schemas-microsoft-com:office:word" xmlns:w="http://schemas.openxmlformats.org/wordprocessingml/2006/main" xmlns:w14="http://schemas.microsoft.com/office/word/2010/wordml" xmlns:w15="http://schemas.microsoft.com/office/word/2012/wordml" xmlns:w16se="http://schemas.microsoft.com/office/word/2015/wordml/symex" xmlns:wpg="http://schemas.microsoft.com/office/word/2010/wordprocessingGroup" xmlns:wpi="http://schemas.microsoft.com/office/word/2010/wordprocessingInk" xmlns:wne="http://schemas.microsoft.com/office/word/2006/wordml" xmlns:wps="http://schemas.microsoft.com/office/word/2010/wordprocessingShape" mc:Ignorable="w14 w15 w16se wp14">
-  <w:p>
-    <w:pPr>
-      <w:pStyle w:val="Header"/>
-    </w:pPr>
-  </w:p>
-</w:hdr>
-</file>
-
-<file path=word/header2.xml><?xml version="1.0" encoding="utf-8"?>
-<w:hdr xmlns:wpc="http://schemas.microsoft.com/office/word/2010/wordprocessingCanvas" xmlns:cx="http://schemas.microsoft.com/office/drawing/2014/chartex" xmlns:mc="http://schemas.openxmlformats.org/markup-compatibility/2006" xmlns:o="urn:schemas-microsoft-com:office:office" xmlns:r="http://schemas.openxmlformats.org/officeDocument/2006/relationships" xmlns:m="http://schemas.openxmlformats.org/officeDocument/2006/math" xmlns:v="urn:schemas-microsoft-com:vml" xmlns:wp14="http://schemas.microsoft.com/office/word/2010/wordprocessingDrawing" xmlns:wp="http://schemas.openxmlformats.org/drawingml/2006/wordprocessingDrawing" xmlns:w10="urn:schemas-microsoft-com:office:word" xmlns:w="http://schemas.openxmlformats.org/wordprocessingml/2006/main" xmlns:w14="http://schemas.microsoft.com/office/word/2010/wordml" xmlns:w15="http://schemas.microsoft.com/office/word/2012/wordml" xmlns:w16se="http://schemas.microsoft.com/office/word/2015/wordml/symex" xmlns:wpg="http://schemas.microsoft.com/office/word/2010/wordprocessingGroup" xmlns:wpi="http://schemas.microsoft.com/office/word/2010/wordprocessingInk" xmlns:wne="http://schemas.microsoft.com/office/word/2006/wordml" xmlns:wps="http://schemas.microsoft.com/office/word/2010/wordprocessingShape" mc:Ignorable="w14 w15 w16se wp14">
+<w:hdr xmlns:wpc="http://schemas.microsoft.com/office/word/2010/wordprocessingCanvas" xmlns:cx="http://schemas.microsoft.com/office/drawing/2014/chartex" xmlns:cx1="http://schemas.microsoft.com/office/drawing/2015/9/8/chartex" xmlns:mc="http://schemas.openxmlformats.org/markup-compatibility/2006" xmlns:o="urn:schemas-microsoft-com:office:office" xmlns:r="http://schemas.openxmlformats.org/officeDocument/2006/relationships" xmlns:m="http://schemas.openxmlformats.org/officeDocument/2006/math" xmlns:v="urn:schemas-microsoft-com:vml" xmlns:wp14="http://schemas.microsoft.com/office/word/2010/wordprocessingDrawing" xmlns:wp="http://schemas.openxmlformats.org/drawingml/2006/wordprocessingDrawing" xmlns:w10="urn:schemas-microsoft-com:office:word" xmlns:w="http://schemas.openxmlformats.org/wordprocessingml/2006/main" xmlns:w14="http://schemas.microsoft.com/office/word/2010/wordml" xmlns:w15="http://schemas.microsoft.com/office/word/2012/wordml" xmlns:w16se="http://schemas.microsoft.com/office/word/2015/wordml/symex" xmlns:wpg="http://schemas.microsoft.com/office/word/2010/wordprocessingGroup" xmlns:wpi="http://schemas.microsoft.com/office/word/2010/wordprocessingInk" xmlns:wne="http://schemas.microsoft.com/office/word/2006/wordml" xmlns:wps="http://schemas.microsoft.com/office/word/2010/wordprocessingShape" mc:Ignorable="w14 w15 w16se wp14">
   <w:p>
     <w:pPr>
       <w:pStyle w:val="HeaderFooter"/>
@@ -12399,18 +13296,11 @@
       <w:t xml:space="preserve">Project </w:t>
     </w:r>
     <w:r>
-      <w:t>OSIRiS - Adam Heathcote 2014 - 2015</w:t>
+      <w:t>OSI</w:t>
     </w:r>
-  </w:p>
-</w:hdr>
-</file>
-
-<file path=word/header3.xml><?xml version="1.0" encoding="utf-8"?>
-<w:hdr xmlns:wpc="http://schemas.microsoft.com/office/word/2010/wordprocessingCanvas" xmlns:cx="http://schemas.microsoft.com/office/drawing/2014/chartex" xmlns:mc="http://schemas.openxmlformats.org/markup-compatibility/2006" xmlns:o="urn:schemas-microsoft-com:office:office" xmlns:r="http://schemas.openxmlformats.org/officeDocument/2006/relationships" xmlns:m="http://schemas.openxmlformats.org/officeDocument/2006/math" xmlns:v="urn:schemas-microsoft-com:vml" xmlns:wp14="http://schemas.microsoft.com/office/word/2010/wordprocessingDrawing" xmlns:wp="http://schemas.openxmlformats.org/drawingml/2006/wordprocessingDrawing" xmlns:w10="urn:schemas-microsoft-com:office:word" xmlns:w="http://schemas.openxmlformats.org/wordprocessingml/2006/main" xmlns:w14="http://schemas.microsoft.com/office/word/2010/wordml" xmlns:w15="http://schemas.microsoft.com/office/word/2012/wordml" xmlns:w16se="http://schemas.microsoft.com/office/word/2015/wordml/symex" xmlns:wpg="http://schemas.microsoft.com/office/word/2010/wordprocessingGroup" xmlns:wpi="http://schemas.microsoft.com/office/word/2010/wordprocessingInk" xmlns:wne="http://schemas.microsoft.com/office/word/2006/wordml" xmlns:wps="http://schemas.microsoft.com/office/word/2010/wordprocessingShape" mc:Ignorable="w14 w15 w16se wp14">
-  <w:p>
-    <w:pPr>
-      <w:pStyle w:val="Header"/>
-    </w:pPr>
+    <w:r>
+      <w:t>RiS - Adam Heathcote 2014 - 2016</w:t>
+    </w:r>
   </w:p>
 </w:hdr>
 </file>
@@ -13088,6 +13978,91 @@
     <w:name w:val="rvts23"/>
     <w:basedOn w:val="DefaultParagraphFont"/>
     <w:rsid w:val="002A5D94"/>
+  </w:style>
+  <w:style w:type="paragraph" w:styleId="NoSpacing">
+    <w:name w:val="No Spacing"/>
+    <w:link w:val="NoSpacingChar"/>
+    <w:uiPriority w:val="1"/>
+    <w:qFormat/>
+    <w:rsid w:val="002F595F"/>
+    <w:pPr>
+      <w:pBdr>
+        <w:top w:val="none" w:sz="0" w:space="0" w:color="auto"/>
+        <w:left w:val="none" w:sz="0" w:space="0" w:color="auto"/>
+        <w:bottom w:val="none" w:sz="0" w:space="0" w:color="auto"/>
+        <w:right w:val="none" w:sz="0" w:space="0" w:color="auto"/>
+        <w:between w:val="none" w:sz="0" w:space="0" w:color="auto"/>
+        <w:bar w:val="none" w:sz="0" w:color="auto"/>
+      </w:pBdr>
+    </w:pPr>
+    <w:rPr>
+      <w:rFonts w:asciiTheme="minorHAnsi" w:eastAsiaTheme="minorEastAsia" w:hAnsiTheme="minorHAnsi" w:cstheme="minorBidi"/>
+      <w:sz w:val="22"/>
+      <w:szCs w:val="22"/>
+      <w:bdr w:val="none" w:sz="0" w:space="0" w:color="auto"/>
+      <w:lang w:val="en-US" w:eastAsia="en-US"/>
+    </w:rPr>
+  </w:style>
+  <w:style w:type="character" w:customStyle="1" w:styleId="NoSpacingChar">
+    <w:name w:val="No Spacing Char"/>
+    <w:basedOn w:val="DefaultParagraphFont"/>
+    <w:link w:val="NoSpacing"/>
+    <w:uiPriority w:val="1"/>
+    <w:rsid w:val="002F595F"/>
+    <w:rPr>
+      <w:rFonts w:asciiTheme="minorHAnsi" w:eastAsiaTheme="minorEastAsia" w:hAnsiTheme="minorHAnsi" w:cstheme="minorBidi"/>
+      <w:sz w:val="22"/>
+      <w:szCs w:val="22"/>
+      <w:bdr w:val="none" w:sz="0" w:space="0" w:color="auto"/>
+      <w:lang w:val="en-US" w:eastAsia="en-US"/>
+    </w:rPr>
+  </w:style>
+  <w:style w:type="paragraph" w:styleId="NormalWeb">
+    <w:name w:val="Normal (Web)"/>
+    <w:basedOn w:val="Normal"/>
+    <w:uiPriority w:val="99"/>
+    <w:semiHidden/>
+    <w:unhideWhenUsed/>
+    <w:rsid w:val="002F595F"/>
+    <w:pPr>
+      <w:pBdr>
+        <w:top w:val="none" w:sz="0" w:space="0" w:color="auto"/>
+        <w:left w:val="none" w:sz="0" w:space="0" w:color="auto"/>
+        <w:bottom w:val="none" w:sz="0" w:space="0" w:color="auto"/>
+        <w:right w:val="none" w:sz="0" w:space="0" w:color="auto"/>
+        <w:between w:val="none" w:sz="0" w:space="0" w:color="auto"/>
+        <w:bar w:val="none" w:sz="0" w:color="auto"/>
+      </w:pBdr>
+      <w:spacing w:before="100" w:beforeAutospacing="1" w:after="100" w:afterAutospacing="1"/>
+    </w:pPr>
+    <w:rPr>
+      <w:rFonts w:eastAsia="Times New Roman"/>
+      <w:bdr w:val="none" w:sz="0" w:space="0" w:color="auto"/>
+      <w:lang w:val="en-AU" w:eastAsia="en-AU"/>
+    </w:rPr>
+  </w:style>
+  <w:style w:type="paragraph" w:customStyle="1" w:styleId="Default">
+    <w:name w:val="Default"/>
+    <w:rsid w:val="00BC141E"/>
+    <w:pPr>
+      <w:pBdr>
+        <w:top w:val="none" w:sz="0" w:space="0" w:color="auto"/>
+        <w:left w:val="none" w:sz="0" w:space="0" w:color="auto"/>
+        <w:bottom w:val="none" w:sz="0" w:space="0" w:color="auto"/>
+        <w:right w:val="none" w:sz="0" w:space="0" w:color="auto"/>
+        <w:between w:val="none" w:sz="0" w:space="0" w:color="auto"/>
+        <w:bar w:val="none" w:sz="0" w:color="auto"/>
+      </w:pBdr>
+      <w:autoSpaceDE w:val="0"/>
+      <w:autoSpaceDN w:val="0"/>
+      <w:adjustRightInd w:val="0"/>
+    </w:pPr>
+    <w:rPr>
+      <w:rFonts w:ascii="Ubuntu" w:hAnsi="Ubuntu" w:cs="Ubuntu"/>
+      <w:color w:val="000000"/>
+      <w:sz w:val="24"/>
+      <w:szCs w:val="24"/>
+    </w:rPr>
   </w:style>
 </w:styles>
 </file>
@@ -14334,4 +15309,35 @@
   </a:objectDefaults>
   <a:extraClrSchemeLst/>
 </a:theme>
+</file>
+
+<file path=customXml/item1.xml><?xml version="1.0" encoding="utf-8"?>
+<CoverPageProperties xmlns="http://schemas.microsoft.com/office/2006/coverPageProps">
+  <PublishDate/>
+  <Abstract/>
+  <CompanyAddress/>
+  <CompanyPhone/>
+  <CompanyFax/>
+  <CompanyEmail>adam@gnuplusadam.com</CompanyEmail>
+</CoverPageProperties>
+</file>
+
+<file path=customXml/item2.xml><?xml version="1.0" encoding="utf-8"?>
+<b:Sources xmlns:b="http://schemas.openxmlformats.org/officeDocument/2006/bibliography" xmlns="http://schemas.openxmlformats.org/officeDocument/2006/bibliography" SelectedStyle="\APASixthEditionOfficeOnline.xsl" StyleName="APA" Version="6"/>
+</file>
+
+<file path=customXml/itemProps1.xml><?xml version="1.0" encoding="utf-8"?>
+<ds:datastoreItem xmlns:ds="http://schemas.openxmlformats.org/officeDocument/2006/customXml" ds:itemID="{55AF091B-3C7A-41E3-B477-F2FDAA23CFDA}">
+  <ds:schemaRefs>
+    <ds:schemaRef ds:uri="http://schemas.microsoft.com/office/2006/coverPageProps"/>
+  </ds:schemaRefs>
+</ds:datastoreItem>
+</file>
+
+<file path=customXml/itemProps2.xml><?xml version="1.0" encoding="utf-8"?>
+<ds:datastoreItem xmlns:ds="http://schemas.openxmlformats.org/officeDocument/2006/customXml" ds:itemID="{B18F2CB6-B1A8-4B45-8420-1D083C199635}">
+  <ds:schemaRefs>
+    <ds:schemaRef ds:uri="http://schemas.openxmlformats.org/officeDocument/2006/bibliography"/>
+  </ds:schemaRefs>
+</ds:datastoreItem>
 </file>
</xml_diff>